<commit_message>
report and cnn-lstm.py(for ref only)
</commit_message>
<xml_diff>
--- a/Grp Project Report.docx
+++ b/Grp Project Report.docx
@@ -857,7 +857,11 @@
     </w:p>
     <w:p>
       <w:pPr>
-        <w:jc w:val="center"/>
+        <w:pStyle w:val="ListParagraph"/>
+        <w:numPr>
+          <w:ilvl w:val="0"/>
+          <w:numId w:val="9"/>
+        </w:numPr>
         <w:rPr>
           <w:rFonts w:ascii="Times New Roman" w:eastAsia="Times New Roman" w:hAnsi="Times New Roman"/>
           <w:color w:val="000000" w:themeColor="text1"/>
@@ -872,7 +876,7 @@
           <w:shd w:val="clear" w:color="auto" w:fill="FFFFFF"/>
           <w:lang w:val="en-SG" w:eastAsia="zh-CN"/>
         </w:rPr>
-        <w:t xml:space="preserve">Fig 1: Audio wave transformed into MFCC ( </w:t>
+        <w:t xml:space="preserve">Audio wave transformed into MFCC ( </w:t>
       </w:r>
       <w:r>
         <w:rPr>
@@ -1076,6 +1080,11 @@
     </w:p>
     <w:p>
       <w:pPr>
+        <w:pStyle w:val="ListParagraph"/>
+        <w:numPr>
+          <w:ilvl w:val="0"/>
+          <w:numId w:val="9"/>
+        </w:numPr>
         <w:jc w:val="center"/>
         <w:rPr>
           <w:rFonts w:ascii="Times New Roman" w:eastAsia="Times New Roman" w:hAnsi="Times New Roman"/>
@@ -1091,7 +1100,7 @@
           <w:shd w:val="clear" w:color="auto" w:fill="FFFFFF"/>
           <w:lang w:val="en-SG" w:eastAsia="zh-CN"/>
         </w:rPr>
-        <w:t xml:space="preserve">Fig 2: The same audio wave transformed into </w:t>
+        <w:t xml:space="preserve">The same audio wave transformed into </w:t>
       </w:r>
       <w:proofErr w:type="spellStart"/>
       <w:r>
@@ -1318,29 +1327,16 @@
     </w:p>
     <w:p>
       <w:pPr>
+        <w:pStyle w:val="ListParagraph"/>
+        <w:numPr>
+          <w:ilvl w:val="0"/>
+          <w:numId w:val="9"/>
+        </w:numPr>
         <w:jc w:val="center"/>
         <w:rPr>
           <w:rFonts w:ascii="Times New Roman" w:hAnsi="Times New Roman"/>
         </w:rPr>
       </w:pPr>
-      <w:r>
-        <w:rPr>
-          <w:rFonts w:ascii="Times New Roman" w:hAnsi="Times New Roman"/>
-        </w:rPr>
-        <w:t xml:space="preserve">Fig </w:t>
-      </w:r>
-      <w:r>
-        <w:rPr>
-          <w:rFonts w:ascii="Times New Roman" w:hAnsi="Times New Roman"/>
-        </w:rPr>
-        <w:t>3</w:t>
-      </w:r>
-      <w:r>
-        <w:rPr>
-          <w:rFonts w:ascii="Times New Roman" w:hAnsi="Times New Roman"/>
-        </w:rPr>
-        <w:t xml:space="preserve">: </w:t>
-      </w:r>
       <w:r>
         <w:rPr>
           <w:rFonts w:ascii="Times New Roman" w:hAnsi="Times New Roman"/>
@@ -1512,6 +1508,55 @@
           <w:lang w:val="en-US" w:eastAsia="zh-CN"/>
         </w:rPr>
         <w:t xml:space="preserve"> vocalize the content in North American accent. And there’re only two sentences uttered. These might cause the model to fit in well in this dataset but performs worse on another dataset.</w:t>
+      </w:r>
+    </w:p>
+    <w:p>
+      <w:pPr>
+        <w:jc w:val="left"/>
+        <w:rPr>
+          <w:rFonts w:ascii="Times New Roman" w:hAnsi="Times New Roman"/>
+          <w:lang w:val="en-US" w:eastAsia="zh-CN"/>
+        </w:rPr>
+      </w:pPr>
+      <w:r>
+        <w:rPr>
+          <w:rFonts w:ascii="Times New Roman" w:hAnsi="Times New Roman"/>
+          <w:lang w:val="en-US" w:eastAsia="zh-CN"/>
+        </w:rPr>
+        <w:lastRenderedPageBreak/>
+        <w:t xml:space="preserve">Note that surprise is discarded from the dataset. There are two reasons: </w:t>
+      </w:r>
+    </w:p>
+    <w:p>
+      <w:pPr>
+        <w:jc w:val="left"/>
+        <w:rPr>
+          <w:rFonts w:ascii="Times New Roman" w:hAnsi="Times New Roman"/>
+          <w:lang w:val="en-US" w:eastAsia="zh-CN"/>
+        </w:rPr>
+      </w:pPr>
+      <w:r>
+        <w:rPr>
+          <w:rFonts w:ascii="Times New Roman" w:hAnsi="Times New Roman"/>
+          <w:lang w:val="en-US" w:eastAsia="zh-CN"/>
+        </w:rPr>
+        <w:t>1.  CREMA-D dataset does not have surprise label. If the model is built solely on “surprise” audios from RADVESS, it will bias towards this dataset.</w:t>
+      </w:r>
+    </w:p>
+    <w:p>
+      <w:pPr>
+        <w:jc w:val="left"/>
+        <w:rPr>
+          <w:rFonts w:ascii="Times New Roman" w:hAnsi="Times New Roman"/>
+          <w:lang w:val="en-US" w:eastAsia="zh-CN"/>
+        </w:rPr>
+      </w:pPr>
+      <w:r>
+        <w:rPr>
+          <w:rFonts w:ascii="Times New Roman" w:hAnsi="Times New Roman"/>
+          <w:lang w:val="en-US" w:eastAsia="zh-CN"/>
+        </w:rPr>
+        <w:t>2. “Surprise” is not a clear emotion. There could be pleasant surprise, more like “happy”. There could be unpleasant surprise, more like “disgust” or “fear”.</w:t>
       </w:r>
     </w:p>
     <w:p>
@@ -1559,7 +1604,6 @@
                 <w:rFonts w:ascii="Times New Roman" w:hAnsi="Times New Roman"/>
                 <w:lang w:val="en-SG" w:eastAsia="zh-CN"/>
               </w:rPr>
-              <w:lastRenderedPageBreak/>
               <w:t>female_neutral</w:t>
             </w:r>
             <w:proofErr w:type="spellEnd"/>
@@ -2187,18 +2231,22 @@
     </w:tbl>
     <w:p>
       <w:pPr>
-        <w:jc w:val="center"/>
-        <w:rPr>
-          <w:rFonts w:ascii="Times New Roman" w:hAnsi="Times New Roman"/>
-          <w:lang w:val="en-SG" w:eastAsia="zh-CN"/>
-        </w:rPr>
-      </w:pPr>
-      <w:r>
-        <w:rPr>
-          <w:rFonts w:ascii="Times New Roman" w:hAnsi="Times New Roman"/>
-          <w:lang w:val="en-SG" w:eastAsia="zh-CN"/>
-        </w:rPr>
-        <w:t xml:space="preserve">Table 1: emotions in the </w:t>
+        <w:pStyle w:val="ListParagraph"/>
+        <w:numPr>
+          <w:ilvl w:val="0"/>
+          <w:numId w:val="21"/>
+        </w:numPr>
+        <w:rPr>
+          <w:rFonts w:ascii="Times New Roman" w:hAnsi="Times New Roman"/>
+          <w:lang w:val="en-SG" w:eastAsia="zh-CN"/>
+        </w:rPr>
+      </w:pPr>
+      <w:r>
+        <w:rPr>
+          <w:rFonts w:ascii="Times New Roman" w:hAnsi="Times New Roman"/>
+          <w:lang w:val="en-SG" w:eastAsia="zh-CN"/>
+        </w:rPr>
+        <w:t xml:space="preserve">emotions in the </w:t>
       </w:r>
       <w:r>
         <w:rPr>
@@ -2357,19 +2405,17 @@
     </w:p>
     <w:p>
       <w:pPr>
+        <w:pStyle w:val="ListParagraph"/>
+        <w:numPr>
+          <w:ilvl w:val="0"/>
+          <w:numId w:val="9"/>
+        </w:numPr>
         <w:jc w:val="center"/>
         <w:rPr>
           <w:rFonts w:ascii="Times New Roman" w:hAnsi="Times New Roman"/>
           <w:lang w:val="en-SG" w:eastAsia="zh-CN"/>
         </w:rPr>
       </w:pPr>
-      <w:r>
-        <w:rPr>
-          <w:rFonts w:ascii="Times New Roman" w:hAnsi="Times New Roman"/>
-          <w:lang w:val="en-SG" w:eastAsia="zh-CN"/>
-        </w:rPr>
-        <w:t xml:space="preserve">Fig3: </w:t>
-      </w:r>
       <w:r>
         <w:rPr>
           <w:rFonts w:ascii="Times New Roman" w:hAnsi="Times New Roman"/>
@@ -2436,6 +2482,11 @@
     </w:p>
     <w:p>
       <w:pPr>
+        <w:pStyle w:val="ListParagraph"/>
+        <w:numPr>
+          <w:ilvl w:val="0"/>
+          <w:numId w:val="9"/>
+        </w:numPr>
         <w:jc w:val="center"/>
         <w:rPr>
           <w:rFonts w:ascii="Times New Roman" w:hAnsi="Times New Roman"/>
@@ -2447,42 +2498,7 @@
           <w:rFonts w:ascii="Times New Roman" w:hAnsi="Times New Roman"/>
           <w:lang w:val="en-SG" w:eastAsia="zh-CN"/>
         </w:rPr>
-        <w:t>Fig</w:t>
-      </w:r>
-      <w:r>
-        <w:rPr>
-          <w:rFonts w:ascii="Times New Roman" w:hAnsi="Times New Roman"/>
-          <w:lang w:val="en-SG" w:eastAsia="zh-CN"/>
-        </w:rPr>
-        <w:t>4</w:t>
-      </w:r>
-      <w:r>
-        <w:rPr>
-          <w:rFonts w:ascii="Times New Roman" w:hAnsi="Times New Roman"/>
-          <w:lang w:val="en-SG" w:eastAsia="zh-CN"/>
-        </w:rPr>
-        <w:t xml:space="preserve">: </w:t>
-      </w:r>
-      <w:r>
-        <w:rPr>
-          <w:rFonts w:ascii="Times New Roman" w:hAnsi="Times New Roman"/>
-          <w:lang w:val="en-SG" w:eastAsia="zh-CN"/>
-        </w:rPr>
-        <w:t>female, intense angry, speaking "</w:t>
-      </w:r>
-      <w:r>
-        <w:rPr>
-          <w:rFonts w:ascii="Times New Roman" w:hAnsi="Times New Roman"/>
-          <w:lang w:val="en-SG" w:eastAsia="zh-CN"/>
-        </w:rPr>
-        <w:t>Dogs</w:t>
-      </w:r>
-      <w:r>
-        <w:rPr>
-          <w:rFonts w:ascii="Times New Roman" w:hAnsi="Times New Roman"/>
-          <w:lang w:val="en-SG" w:eastAsia="zh-CN"/>
-        </w:rPr>
-        <w:t>"</w:t>
+        <w:t>female, intense angry, speaking "Dogs"</w:t>
       </w:r>
     </w:p>
     <w:p>
@@ -2520,14 +2536,7 @@
           <w:rFonts w:ascii="Times New Roman" w:hAnsi="Times New Roman"/>
           <w:lang w:val="en-SG" w:eastAsia="zh-CN"/>
         </w:rPr>
-        <w:t>Comparing figure 4 and figure 5,</w:t>
-      </w:r>
-      <w:r>
-        <w:rPr>
-          <w:rFonts w:ascii="Times New Roman" w:hAnsi="Times New Roman"/>
-          <w:lang w:val="en-SG" w:eastAsia="zh-CN"/>
-        </w:rPr>
-        <w:t xml:space="preserve"> same gender speaking same content in angry and neutral emotion. Clear feature can be distinguished. For angry emotion, there are spikes and the volume is high. Neutral voice has low volume and consistent pace.</w:t>
+        <w:t>Comparing figure 4 and figure 5, same gender speaking same content in angry and neutral emotion. Clear feature can be distinguished. For angry emotion, there are spikes and the volume is high. Neutral voice has low volume and consistent pace.</w:t>
       </w:r>
     </w:p>
     <w:p>
@@ -2588,6 +2597,11 @@
     </w:p>
     <w:p>
       <w:pPr>
+        <w:pStyle w:val="ListParagraph"/>
+        <w:numPr>
+          <w:ilvl w:val="0"/>
+          <w:numId w:val="9"/>
+        </w:numPr>
         <w:jc w:val="center"/>
         <w:rPr>
           <w:rFonts w:ascii="Times New Roman" w:hAnsi="Times New Roman"/>
@@ -2599,100 +2613,30 @@
           <w:rFonts w:ascii="Times New Roman" w:hAnsi="Times New Roman"/>
           <w:lang w:val="en-SG" w:eastAsia="zh-CN"/>
         </w:rPr>
-        <w:t>Fig</w:t>
-      </w:r>
-      <w:r>
-        <w:rPr>
-          <w:rFonts w:ascii="Times New Roman" w:hAnsi="Times New Roman"/>
-          <w:lang w:val="en-SG" w:eastAsia="zh-CN"/>
-        </w:rPr>
-        <w:t xml:space="preserve"> </w:t>
-      </w:r>
-      <w:r>
-        <w:rPr>
-          <w:rFonts w:ascii="Times New Roman" w:hAnsi="Times New Roman"/>
-          <w:lang w:val="en-SG" w:eastAsia="zh-CN"/>
-        </w:rPr>
-        <w:t>5</w:t>
-      </w:r>
-      <w:r>
-        <w:rPr>
-          <w:rFonts w:ascii="Times New Roman" w:hAnsi="Times New Roman"/>
-          <w:lang w:val="en-SG" w:eastAsia="zh-CN"/>
-        </w:rPr>
-        <w:t xml:space="preserve">: </w:t>
-      </w:r>
-      <w:r>
-        <w:rPr>
-          <w:rFonts w:ascii="Times New Roman" w:hAnsi="Times New Roman"/>
-          <w:lang w:val="en-SG" w:eastAsia="zh-CN"/>
-        </w:rPr>
-        <w:t xml:space="preserve">female, </w:t>
-      </w:r>
-      <w:r>
-        <w:rPr>
-          <w:rFonts w:ascii="Times New Roman" w:hAnsi="Times New Roman"/>
-          <w:lang w:val="en-SG" w:eastAsia="zh-CN"/>
-        </w:rPr>
-        <w:t>neutral</w:t>
-      </w:r>
-      <w:r>
-        <w:rPr>
-          <w:rFonts w:ascii="Times New Roman" w:hAnsi="Times New Roman"/>
-          <w:lang w:val="en-SG" w:eastAsia="zh-CN"/>
-        </w:rPr>
-        <w:t>, speaking "</w:t>
-      </w:r>
-      <w:r>
-        <w:rPr>
-          <w:rFonts w:ascii="Times New Roman" w:hAnsi="Times New Roman"/>
-          <w:lang w:val="en-SG" w:eastAsia="zh-CN"/>
-        </w:rPr>
-        <w:t>Dogs</w:t>
-      </w:r>
-      <w:r>
-        <w:rPr>
-          <w:rFonts w:ascii="Times New Roman" w:hAnsi="Times New Roman"/>
-          <w:lang w:val="en-SG" w:eastAsia="zh-CN"/>
-        </w:rPr>
-        <w:t>"</w:t>
-      </w:r>
-    </w:p>
-    <w:p>
-      <w:pPr>
-        <w:rPr>
-          <w:rFonts w:ascii="Times New Roman" w:hAnsi="Times New Roman"/>
-          <w:lang w:val="en-SG" w:eastAsia="zh-CN"/>
-        </w:rPr>
-      </w:pPr>
-    </w:p>
-    <w:p>
-      <w:pPr>
-        <w:rPr>
-          <w:rFonts w:ascii="Times New Roman" w:hAnsi="Times New Roman"/>
-          <w:lang w:val="en-SG" w:eastAsia="zh-CN"/>
-        </w:rPr>
-      </w:pPr>
-      <w:r>
-        <w:rPr>
-          <w:rFonts w:ascii="Times New Roman" w:hAnsi="Times New Roman"/>
-          <w:lang w:val="en-SG" w:eastAsia="zh-CN"/>
-        </w:rPr>
-        <w:t xml:space="preserve">Comparing </w:t>
-      </w:r>
-      <w:r>
-        <w:rPr>
-          <w:rFonts w:ascii="Times New Roman" w:hAnsi="Times New Roman"/>
-          <w:lang w:val="en-SG" w:eastAsia="zh-CN"/>
-        </w:rPr>
-        <w:t>genders</w:t>
-      </w:r>
-      <w:r>
-        <w:rPr>
-          <w:rFonts w:ascii="Times New Roman" w:hAnsi="Times New Roman"/>
-          <w:lang w:val="en-SG" w:eastAsia="zh-CN"/>
-        </w:rPr>
-        <w:t>:</w:t>
+        <w:t>female, neutral, speaking "Dogs"</w:t>
+      </w:r>
+    </w:p>
+    <w:p>
+      <w:pPr>
+        <w:rPr>
+          <w:rFonts w:ascii="Times New Roman" w:hAnsi="Times New Roman"/>
+          <w:lang w:val="en-SG" w:eastAsia="zh-CN"/>
+        </w:rPr>
+      </w:pPr>
+    </w:p>
+    <w:p>
+      <w:pPr>
+        <w:rPr>
+          <w:rFonts w:ascii="Times New Roman" w:hAnsi="Times New Roman"/>
+          <w:lang w:val="en-SG" w:eastAsia="zh-CN"/>
+        </w:rPr>
+      </w:pPr>
+      <w:r>
+        <w:rPr>
+          <w:rFonts w:ascii="Times New Roman" w:hAnsi="Times New Roman"/>
+          <w:lang w:val="en-SG" w:eastAsia="zh-CN"/>
+        </w:rPr>
+        <w:t>Comparing genders:</w:t>
       </w:r>
     </w:p>
     <w:p>
@@ -2841,6 +2785,11 @@
     </w:p>
     <w:p>
       <w:pPr>
+        <w:pStyle w:val="ListParagraph"/>
+        <w:numPr>
+          <w:ilvl w:val="0"/>
+          <w:numId w:val="9"/>
+        </w:numPr>
         <w:jc w:val="center"/>
         <w:rPr>
           <w:rFonts w:ascii="Times New Roman" w:hAnsi="Times New Roman"/>
@@ -2852,49 +2801,7 @@
           <w:rFonts w:ascii="Times New Roman" w:hAnsi="Times New Roman"/>
           <w:lang w:val="en-SG" w:eastAsia="zh-CN"/>
         </w:rPr>
-        <w:t>Fig</w:t>
-      </w:r>
-      <w:r>
-        <w:rPr>
-          <w:rFonts w:ascii="Times New Roman" w:hAnsi="Times New Roman"/>
-          <w:lang w:val="en-SG" w:eastAsia="zh-CN"/>
-        </w:rPr>
-        <w:t xml:space="preserve"> </w:t>
-      </w:r>
-      <w:r>
-        <w:rPr>
-          <w:rFonts w:ascii="Times New Roman" w:hAnsi="Times New Roman"/>
-          <w:lang w:val="en-SG" w:eastAsia="zh-CN"/>
-        </w:rPr>
-        <w:t>6</w:t>
-      </w:r>
-      <w:r>
-        <w:rPr>
-          <w:rFonts w:ascii="Times New Roman" w:hAnsi="Times New Roman"/>
-          <w:lang w:val="en-SG" w:eastAsia="zh-CN"/>
-        </w:rPr>
-        <w:t xml:space="preserve">: </w:t>
-      </w:r>
-      <w:r>
-        <w:rPr>
-          <w:rFonts w:ascii="Times New Roman" w:hAnsi="Times New Roman"/>
-          <w:lang w:val="en-SG" w:eastAsia="zh-CN"/>
-        </w:rPr>
-        <w:t>male, intense angry, speaking "</w:t>
-      </w:r>
-      <w:r>
-        <w:rPr>
-          <w:rFonts w:ascii="Times New Roman" w:hAnsi="Times New Roman"/>
-          <w:lang w:val="en-SG" w:eastAsia="zh-CN"/>
-        </w:rPr>
-        <w:t>Dogs</w:t>
-      </w:r>
-      <w:r>
-        <w:rPr>
-          <w:rFonts w:ascii="Times New Roman" w:hAnsi="Times New Roman"/>
-          <w:lang w:val="en-SG" w:eastAsia="zh-CN"/>
-        </w:rPr>
-        <w:t>"</w:t>
+        <w:t>male, intense angry, speaking "Dogs"</w:t>
       </w:r>
     </w:p>
     <w:p>
@@ -2956,6 +2863,11 @@
     </w:p>
     <w:p>
       <w:pPr>
+        <w:pStyle w:val="ListParagraph"/>
+        <w:numPr>
+          <w:ilvl w:val="0"/>
+          <w:numId w:val="9"/>
+        </w:numPr>
         <w:jc w:val="center"/>
         <w:rPr>
           <w:rFonts w:ascii="Times New Roman" w:hAnsi="Times New Roman"/>
@@ -2967,63 +2879,7 @@
           <w:rFonts w:ascii="Times New Roman" w:hAnsi="Times New Roman"/>
           <w:lang w:val="en-SG" w:eastAsia="zh-CN"/>
         </w:rPr>
-        <w:t>Fig</w:t>
-      </w:r>
-      <w:r>
-        <w:rPr>
-          <w:rFonts w:ascii="Times New Roman" w:hAnsi="Times New Roman"/>
-          <w:lang w:val="en-SG" w:eastAsia="zh-CN"/>
-        </w:rPr>
-        <w:t xml:space="preserve"> </w:t>
-      </w:r>
-      <w:r>
-        <w:rPr>
-          <w:rFonts w:ascii="Times New Roman" w:hAnsi="Times New Roman"/>
-          <w:lang w:val="en-SG" w:eastAsia="zh-CN"/>
-        </w:rPr>
-        <w:t>7</w:t>
-      </w:r>
-      <w:r>
-        <w:rPr>
-          <w:rFonts w:ascii="Times New Roman" w:hAnsi="Times New Roman"/>
-          <w:lang w:val="en-SG" w:eastAsia="zh-CN"/>
-        </w:rPr>
-        <w:t xml:space="preserve">: </w:t>
-      </w:r>
-      <w:r>
-        <w:rPr>
-          <w:rFonts w:ascii="Times New Roman" w:hAnsi="Times New Roman"/>
-          <w:lang w:val="en-SG" w:eastAsia="zh-CN"/>
-        </w:rPr>
-        <w:t>male</w:t>
-      </w:r>
-      <w:r>
-        <w:rPr>
-          <w:rFonts w:ascii="Times New Roman" w:hAnsi="Times New Roman"/>
-          <w:lang w:val="en-SG" w:eastAsia="zh-CN"/>
-        </w:rPr>
-        <w:t xml:space="preserve"> vs female</w:t>
-      </w:r>
-      <w:r>
-        <w:rPr>
-          <w:rFonts w:ascii="Times New Roman" w:hAnsi="Times New Roman"/>
-          <w:lang w:val="en-SG" w:eastAsia="zh-CN"/>
-        </w:rPr>
-        <w:t>, intense angry, speaking "</w:t>
-      </w:r>
-      <w:r>
-        <w:rPr>
-          <w:rFonts w:ascii="Times New Roman" w:hAnsi="Times New Roman"/>
-          <w:lang w:val="en-SG" w:eastAsia="zh-CN"/>
-        </w:rPr>
-        <w:t>Dogs</w:t>
-      </w:r>
-      <w:r>
-        <w:rPr>
-          <w:rFonts w:ascii="Times New Roman" w:hAnsi="Times New Roman"/>
-          <w:lang w:val="en-SG" w:eastAsia="zh-CN"/>
-        </w:rPr>
-        <w:t>"</w:t>
+        <w:t>male vs female, intense angry, speaking "Dogs"</w:t>
       </w:r>
       <w:r>
         <w:rPr>
@@ -3208,42 +3064,7 @@
           <w:rFonts w:ascii="Times New Roman" w:hAnsi="Times New Roman"/>
           <w:lang w:val="en-SG" w:eastAsia="zh-CN"/>
         </w:rPr>
-        <w:t xml:space="preserve">Comparing figure </w:t>
-      </w:r>
-      <w:r>
-        <w:rPr>
-          <w:rFonts w:ascii="Times New Roman" w:hAnsi="Times New Roman"/>
-          <w:lang w:val="en-SG" w:eastAsia="zh-CN"/>
-        </w:rPr>
-        <w:t>3</w:t>
-      </w:r>
-      <w:r>
-        <w:rPr>
-          <w:rFonts w:ascii="Times New Roman" w:hAnsi="Times New Roman"/>
-          <w:lang w:val="en-SG" w:eastAsia="zh-CN"/>
-        </w:rPr>
-        <w:t xml:space="preserve"> and figure </w:t>
-      </w:r>
-      <w:r>
-        <w:rPr>
-          <w:rFonts w:ascii="Times New Roman" w:hAnsi="Times New Roman"/>
-          <w:lang w:val="en-SG" w:eastAsia="zh-CN"/>
-        </w:rPr>
-        <w:t>8</w:t>
-      </w:r>
-      <w:r>
-        <w:rPr>
-          <w:rFonts w:ascii="Times New Roman" w:hAnsi="Times New Roman"/>
-          <w:lang w:val="en-SG" w:eastAsia="zh-CN"/>
-        </w:rPr>
-        <w:t>,</w:t>
-      </w:r>
-      <w:r>
-        <w:rPr>
-          <w:rFonts w:ascii="Times New Roman" w:hAnsi="Times New Roman"/>
-          <w:lang w:val="en-SG" w:eastAsia="zh-CN"/>
-        </w:rPr>
-        <w:t xml:space="preserve"> from different sentences uttered in these two dataset, the sharp spikes in the angry emotion are still present. This is the base for the classification model to be possible.</w:t>
+        <w:t>Comparing figure 3 and figure 8, from different sentences uttered in these two dataset, the sharp spikes in the angry emotion are still present. This is the base for the classification model to be possible.</w:t>
       </w:r>
     </w:p>
     <w:p>
@@ -3260,6 +3081,7 @@
           <w:noProof/>
           <w:lang w:val="en-SG" w:eastAsia="zh-CN"/>
         </w:rPr>
+        <w:lastRenderedPageBreak/>
         <w:drawing>
           <wp:inline distT="0" distB="0" distL="0" distR="0" wp14:anchorId="20A0DFCB" wp14:editId="3496212B">
             <wp:extent cx="2988310" cy="1066800"/>
@@ -3305,6 +3127,11 @@
     </w:p>
     <w:p>
       <w:pPr>
+        <w:pStyle w:val="ListParagraph"/>
+        <w:numPr>
+          <w:ilvl w:val="0"/>
+          <w:numId w:val="9"/>
+        </w:numPr>
         <w:jc w:val="center"/>
         <w:rPr>
           <w:rFonts w:ascii="Times New Roman" w:hAnsi="Times New Roman"/>
@@ -3316,42 +3143,7 @@
           <w:rFonts w:ascii="Times New Roman" w:hAnsi="Times New Roman"/>
           <w:lang w:val="en-SG" w:eastAsia="zh-CN"/>
         </w:rPr>
-        <w:t>Fig</w:t>
-      </w:r>
-      <w:r>
-        <w:rPr>
-          <w:rFonts w:ascii="Times New Roman" w:hAnsi="Times New Roman"/>
-          <w:lang w:val="en-SG" w:eastAsia="zh-CN"/>
-        </w:rPr>
-        <w:t xml:space="preserve"> </w:t>
-      </w:r>
-      <w:r>
-        <w:rPr>
-          <w:rFonts w:ascii="Times New Roman" w:hAnsi="Times New Roman"/>
-          <w:lang w:val="en-SG" w:eastAsia="zh-CN"/>
-        </w:rPr>
-        <w:t>8</w:t>
-      </w:r>
-      <w:r>
-        <w:rPr>
-          <w:rFonts w:ascii="Times New Roman" w:hAnsi="Times New Roman"/>
-          <w:lang w:val="en-SG" w:eastAsia="zh-CN"/>
-        </w:rPr>
-        <w:t xml:space="preserve">: </w:t>
-      </w:r>
-      <w:r>
-        <w:rPr>
-          <w:rFonts w:ascii="Times New Roman" w:hAnsi="Times New Roman"/>
-          <w:lang w:val="en-SG" w:eastAsia="zh-CN"/>
-        </w:rPr>
-        <w:t>fe</w:t>
-      </w:r>
-      <w:r>
-        <w:rPr>
-          <w:rFonts w:ascii="Times New Roman" w:hAnsi="Times New Roman"/>
-          <w:lang w:val="en-SG" w:eastAsia="zh-CN"/>
-        </w:rPr>
-        <w:t>male, intense angry</w:t>
+        <w:t>female, intense angry</w:t>
       </w:r>
     </w:p>
     <w:p>
@@ -3421,7 +3213,7 @@
                 <w:rFonts w:ascii="Times New Roman" w:hAnsi="Times New Roman"/>
                 <w:lang w:val="en-SG" w:eastAsia="zh-CN"/>
               </w:rPr>
-              <w:t>144</w:t>
+              <w:t>656</w:t>
             </w:r>
           </w:p>
         </w:tc>
@@ -3474,7 +3266,7 @@
                 <w:rFonts w:ascii="Times New Roman" w:hAnsi="Times New Roman"/>
                 <w:lang w:val="en-SG" w:eastAsia="zh-CN"/>
               </w:rPr>
-              <w:t>144</w:t>
+              <w:t>719</w:t>
             </w:r>
           </w:p>
         </w:tc>
@@ -3498,7 +3290,6 @@
                 <w:rFonts w:ascii="Times New Roman" w:hAnsi="Times New Roman"/>
                 <w:lang w:val="en-SG" w:eastAsia="zh-CN"/>
               </w:rPr>
-              <w:lastRenderedPageBreak/>
               <w:t>female_</w:t>
             </w:r>
             <w:r>
@@ -3523,6 +3314,13 @@
                 <w:lang w:val="en-SG" w:eastAsia="zh-CN"/>
               </w:rPr>
             </w:pPr>
+            <w:r>
+              <w:rPr>
+                <w:rFonts w:ascii="Times New Roman" w:hAnsi="Times New Roman"/>
+                <w:lang w:val="en-SG" w:eastAsia="zh-CN"/>
+              </w:rPr>
+              <w:t>6</w:t>
+            </w:r>
             <w:r>
               <w:rPr>
                 <w:rFonts w:ascii="Times New Roman" w:hAnsi="Times New Roman"/>
@@ -3574,6 +3372,66 @@
                 <w:rFonts w:ascii="Times New Roman" w:hAnsi="Times New Roman"/>
                 <w:lang w:val="en-SG" w:eastAsia="zh-CN"/>
               </w:rPr>
+              <w:t>767</w:t>
+            </w:r>
+          </w:p>
+        </w:tc>
+      </w:tr>
+      <w:tr>
+        <w:tc>
+          <w:tcPr>
+            <w:tcW w:w="2461" w:type="dxa"/>
+          </w:tcPr>
+          <w:p>
+            <w:pPr>
+              <w:jc w:val="left"/>
+              <w:rPr>
+                <w:rFonts w:ascii="Times New Roman" w:hAnsi="Times New Roman"/>
+                <w:lang w:val="en-SG" w:eastAsia="zh-CN"/>
+              </w:rPr>
+            </w:pPr>
+            <w:proofErr w:type="spellStart"/>
+            <w:r>
+              <w:rPr>
+                <w:rFonts w:ascii="Times New Roman" w:hAnsi="Times New Roman"/>
+                <w:lang w:val="en-SG" w:eastAsia="zh-CN"/>
+              </w:rPr>
+              <w:t>fe</w:t>
+            </w:r>
+            <w:r>
+              <w:rPr>
+                <w:rFonts w:ascii="Times New Roman" w:hAnsi="Times New Roman"/>
+                <w:lang w:val="en-SG" w:eastAsia="zh-CN"/>
+              </w:rPr>
+              <w:t>male_happy</w:t>
+            </w:r>
+            <w:proofErr w:type="spellEnd"/>
+          </w:p>
+        </w:tc>
+        <w:tc>
+          <w:tcPr>
+            <w:tcW w:w="2461" w:type="dxa"/>
+          </w:tcPr>
+          <w:p>
+            <w:pPr>
+              <w:jc w:val="left"/>
+              <w:rPr>
+                <w:rFonts w:ascii="Times New Roman" w:hAnsi="Times New Roman"/>
+                <w:lang w:val="en-SG" w:eastAsia="zh-CN"/>
+              </w:rPr>
+            </w:pPr>
+            <w:r>
+              <w:rPr>
+                <w:rFonts w:ascii="Times New Roman" w:hAnsi="Times New Roman"/>
+                <w:lang w:val="en-SG" w:eastAsia="zh-CN"/>
+              </w:rPr>
+              <w:t>6</w:t>
+            </w:r>
+            <w:r>
+              <w:rPr>
+                <w:rFonts w:ascii="Times New Roman" w:hAnsi="Times New Roman"/>
+                <w:lang w:val="en-SG" w:eastAsia="zh-CN"/>
+              </w:rPr>
               <w:t>96</w:t>
             </w:r>
           </w:p>
@@ -3598,13 +3456,6 @@
                 <w:rFonts w:ascii="Times New Roman" w:hAnsi="Times New Roman"/>
                 <w:lang w:val="en-SG" w:eastAsia="zh-CN"/>
               </w:rPr>
-              <w:t>fe</w:t>
-            </w:r>
-            <w:r>
-              <w:rPr>
-                <w:rFonts w:ascii="Times New Roman" w:hAnsi="Times New Roman"/>
-                <w:lang w:val="en-SG" w:eastAsia="zh-CN"/>
-              </w:rPr>
               <w:t>male_happy</w:t>
             </w:r>
             <w:proofErr w:type="spellEnd"/>
@@ -3622,6 +3473,73 @@
                 <w:lang w:val="en-SG" w:eastAsia="zh-CN"/>
               </w:rPr>
             </w:pPr>
+            <w:r>
+              <w:rPr>
+                <w:rFonts w:ascii="Times New Roman" w:hAnsi="Times New Roman"/>
+                <w:lang w:val="en-SG" w:eastAsia="zh-CN"/>
+              </w:rPr>
+              <w:t>767</w:t>
+            </w:r>
+          </w:p>
+        </w:tc>
+      </w:tr>
+      <w:tr>
+        <w:tc>
+          <w:tcPr>
+            <w:tcW w:w="2461" w:type="dxa"/>
+          </w:tcPr>
+          <w:p>
+            <w:pPr>
+              <w:jc w:val="left"/>
+              <w:rPr>
+                <w:rFonts w:ascii="Times New Roman" w:hAnsi="Times New Roman"/>
+                <w:lang w:val="en-SG" w:eastAsia="zh-CN"/>
+              </w:rPr>
+            </w:pPr>
+            <w:proofErr w:type="spellStart"/>
+            <w:r>
+              <w:rPr>
+                <w:rFonts w:ascii="Times New Roman" w:hAnsi="Times New Roman"/>
+                <w:lang w:val="en-SG" w:eastAsia="zh-CN"/>
+              </w:rPr>
+              <w:t>fe</w:t>
+            </w:r>
+            <w:r>
+              <w:rPr>
+                <w:rFonts w:ascii="Times New Roman" w:hAnsi="Times New Roman"/>
+                <w:lang w:val="en-SG" w:eastAsia="zh-CN"/>
+              </w:rPr>
+              <w:t>male_</w:t>
+            </w:r>
+            <w:r>
+              <w:rPr>
+                <w:rFonts w:ascii="Times New Roman" w:hAnsi="Times New Roman"/>
+                <w:lang w:val="en-SG" w:eastAsia="zh-CN"/>
+              </w:rPr>
+              <w:t>disgust</w:t>
+            </w:r>
+            <w:proofErr w:type="spellEnd"/>
+          </w:p>
+        </w:tc>
+        <w:tc>
+          <w:tcPr>
+            <w:tcW w:w="2461" w:type="dxa"/>
+          </w:tcPr>
+          <w:p>
+            <w:pPr>
+              <w:jc w:val="left"/>
+              <w:rPr>
+                <w:rFonts w:ascii="Times New Roman" w:hAnsi="Times New Roman"/>
+                <w:lang w:val="en-SG" w:eastAsia="zh-CN"/>
+              </w:rPr>
+            </w:pPr>
+            <w:r>
+              <w:rPr>
+                <w:rFonts w:ascii="Times New Roman" w:hAnsi="Times New Roman"/>
+                <w:lang w:val="en-SG" w:eastAsia="zh-CN"/>
+              </w:rPr>
+              <w:t>6</w:t>
+            </w:r>
             <w:r>
               <w:rPr>
                 <w:rFonts w:ascii="Times New Roman" w:hAnsi="Times New Roman"/>
@@ -3651,7 +3569,14 @@
                 <w:rFonts w:ascii="Times New Roman" w:hAnsi="Times New Roman"/>
                 <w:lang w:val="en-SG" w:eastAsia="zh-CN"/>
               </w:rPr>
-              <w:t>male_happy</w:t>
+              <w:t>male_</w:t>
+            </w:r>
+            <w:r>
+              <w:rPr>
+                <w:rFonts w:ascii="Times New Roman" w:hAnsi="Times New Roman"/>
+                <w:lang w:val="en-SG" w:eastAsia="zh-CN"/>
+              </w:rPr>
+              <w:t>disgust</w:t>
             </w:r>
             <w:proofErr w:type="spellEnd"/>
           </w:p>
@@ -3668,6 +3593,73 @@
                 <w:lang w:val="en-SG" w:eastAsia="zh-CN"/>
               </w:rPr>
             </w:pPr>
+            <w:r>
+              <w:rPr>
+                <w:rFonts w:ascii="Times New Roman" w:hAnsi="Times New Roman"/>
+                <w:lang w:val="en-SG" w:eastAsia="zh-CN"/>
+              </w:rPr>
+              <w:t>767</w:t>
+            </w:r>
+          </w:p>
+        </w:tc>
+      </w:tr>
+      <w:tr>
+        <w:tc>
+          <w:tcPr>
+            <w:tcW w:w="2461" w:type="dxa"/>
+          </w:tcPr>
+          <w:p>
+            <w:pPr>
+              <w:jc w:val="left"/>
+              <w:rPr>
+                <w:rFonts w:ascii="Times New Roman" w:hAnsi="Times New Roman"/>
+                <w:lang w:val="en-SG" w:eastAsia="zh-CN"/>
+              </w:rPr>
+            </w:pPr>
+            <w:proofErr w:type="spellStart"/>
+            <w:r>
+              <w:rPr>
+                <w:rFonts w:ascii="Times New Roman" w:hAnsi="Times New Roman"/>
+                <w:lang w:val="en-SG" w:eastAsia="zh-CN"/>
+              </w:rPr>
+              <w:t>fe</w:t>
+            </w:r>
+            <w:r>
+              <w:rPr>
+                <w:rFonts w:ascii="Times New Roman" w:hAnsi="Times New Roman"/>
+                <w:lang w:val="en-SG" w:eastAsia="zh-CN"/>
+              </w:rPr>
+              <w:t>male_</w:t>
+            </w:r>
+            <w:r>
+              <w:rPr>
+                <w:rFonts w:ascii="Times New Roman" w:hAnsi="Times New Roman"/>
+                <w:lang w:val="en-SG" w:eastAsia="zh-CN"/>
+              </w:rPr>
+              <w:t>angry</w:t>
+            </w:r>
+            <w:proofErr w:type="spellEnd"/>
+          </w:p>
+        </w:tc>
+        <w:tc>
+          <w:tcPr>
+            <w:tcW w:w="2461" w:type="dxa"/>
+          </w:tcPr>
+          <w:p>
+            <w:pPr>
+              <w:jc w:val="left"/>
+              <w:rPr>
+                <w:rFonts w:ascii="Times New Roman" w:hAnsi="Times New Roman"/>
+                <w:lang w:val="en-SG" w:eastAsia="zh-CN"/>
+              </w:rPr>
+            </w:pPr>
+            <w:r>
+              <w:rPr>
+                <w:rFonts w:ascii="Times New Roman" w:hAnsi="Times New Roman"/>
+                <w:lang w:val="en-SG" w:eastAsia="zh-CN"/>
+              </w:rPr>
+              <w:t>6</w:t>
+            </w:r>
             <w:r>
               <w:rPr>
                 <w:rFonts w:ascii="Times New Roman" w:hAnsi="Times New Roman"/>
@@ -3697,13 +3689,6 @@
                 <w:rFonts w:ascii="Times New Roman" w:hAnsi="Times New Roman"/>
                 <w:lang w:val="en-SG" w:eastAsia="zh-CN"/>
               </w:rPr>
-              <w:t>fe</w:t>
-            </w:r>
-            <w:r>
-              <w:rPr>
-                <w:rFonts w:ascii="Times New Roman" w:hAnsi="Times New Roman"/>
-                <w:lang w:val="en-SG" w:eastAsia="zh-CN"/>
-              </w:rPr>
               <w:t>male_</w:t>
             </w:r>
             <w:r>
@@ -3711,7 +3696,7 @@
                 <w:rFonts w:ascii="Times New Roman" w:hAnsi="Times New Roman"/>
                 <w:lang w:val="en-SG" w:eastAsia="zh-CN"/>
               </w:rPr>
-              <w:t>disgust</w:t>
+              <w:t>angry</w:t>
             </w:r>
             <w:proofErr w:type="spellEnd"/>
           </w:p>
@@ -3728,6 +3713,73 @@
                 <w:lang w:val="en-SG" w:eastAsia="zh-CN"/>
               </w:rPr>
             </w:pPr>
+            <w:r>
+              <w:rPr>
+                <w:rFonts w:ascii="Times New Roman" w:hAnsi="Times New Roman"/>
+                <w:lang w:val="en-SG" w:eastAsia="zh-CN"/>
+              </w:rPr>
+              <w:t>767</w:t>
+            </w:r>
+          </w:p>
+        </w:tc>
+      </w:tr>
+      <w:tr>
+        <w:tc>
+          <w:tcPr>
+            <w:tcW w:w="2461" w:type="dxa"/>
+          </w:tcPr>
+          <w:p>
+            <w:pPr>
+              <w:jc w:val="left"/>
+              <w:rPr>
+                <w:rFonts w:ascii="Times New Roman" w:hAnsi="Times New Roman"/>
+                <w:lang w:val="en-SG" w:eastAsia="zh-CN"/>
+              </w:rPr>
+            </w:pPr>
+            <w:proofErr w:type="spellStart"/>
+            <w:r>
+              <w:rPr>
+                <w:rFonts w:ascii="Times New Roman" w:hAnsi="Times New Roman"/>
+                <w:lang w:val="en-SG" w:eastAsia="zh-CN"/>
+              </w:rPr>
+              <w:t>fe</w:t>
+            </w:r>
+            <w:r>
+              <w:rPr>
+                <w:rFonts w:ascii="Times New Roman" w:hAnsi="Times New Roman"/>
+                <w:lang w:val="en-SG" w:eastAsia="zh-CN"/>
+              </w:rPr>
+              <w:t>male_</w:t>
+            </w:r>
+            <w:r>
+              <w:rPr>
+                <w:rFonts w:ascii="Times New Roman" w:hAnsi="Times New Roman"/>
+                <w:lang w:val="en-SG" w:eastAsia="zh-CN"/>
+              </w:rPr>
+              <w:t>fear</w:t>
+            </w:r>
+            <w:proofErr w:type="spellEnd"/>
+          </w:p>
+        </w:tc>
+        <w:tc>
+          <w:tcPr>
+            <w:tcW w:w="2461" w:type="dxa"/>
+          </w:tcPr>
+          <w:p>
+            <w:pPr>
+              <w:jc w:val="left"/>
+              <w:rPr>
+                <w:rFonts w:ascii="Times New Roman" w:hAnsi="Times New Roman"/>
+                <w:lang w:val="en-SG" w:eastAsia="zh-CN"/>
+              </w:rPr>
+            </w:pPr>
+            <w:r>
+              <w:rPr>
+                <w:rFonts w:ascii="Times New Roman" w:hAnsi="Times New Roman"/>
+                <w:lang w:val="en-SG" w:eastAsia="zh-CN"/>
+              </w:rPr>
+              <w:t>6</w:t>
+            </w:r>
             <w:r>
               <w:rPr>
                 <w:rFonts w:ascii="Times New Roman" w:hAnsi="Times New Roman"/>
@@ -3764,179 +3816,6 @@
                 <w:rFonts w:ascii="Times New Roman" w:hAnsi="Times New Roman"/>
                 <w:lang w:val="en-SG" w:eastAsia="zh-CN"/>
               </w:rPr>
-              <w:t>disgust</w:t>
-            </w:r>
-            <w:proofErr w:type="spellEnd"/>
-          </w:p>
-        </w:tc>
-        <w:tc>
-          <w:tcPr>
-            <w:tcW w:w="2461" w:type="dxa"/>
-          </w:tcPr>
-          <w:p>
-            <w:pPr>
-              <w:jc w:val="left"/>
-              <w:rPr>
-                <w:rFonts w:ascii="Times New Roman" w:hAnsi="Times New Roman"/>
-                <w:lang w:val="en-SG" w:eastAsia="zh-CN"/>
-              </w:rPr>
-            </w:pPr>
-            <w:r>
-              <w:rPr>
-                <w:rFonts w:ascii="Times New Roman" w:hAnsi="Times New Roman"/>
-                <w:lang w:val="en-SG" w:eastAsia="zh-CN"/>
-              </w:rPr>
-              <w:t>96</w:t>
-            </w:r>
-          </w:p>
-        </w:tc>
-      </w:tr>
-      <w:tr>
-        <w:tc>
-          <w:tcPr>
-            <w:tcW w:w="2461" w:type="dxa"/>
-          </w:tcPr>
-          <w:p>
-            <w:pPr>
-              <w:jc w:val="left"/>
-              <w:rPr>
-                <w:rFonts w:ascii="Times New Roman" w:hAnsi="Times New Roman"/>
-                <w:lang w:val="en-SG" w:eastAsia="zh-CN"/>
-              </w:rPr>
-            </w:pPr>
-            <w:proofErr w:type="spellStart"/>
-            <w:r>
-              <w:rPr>
-                <w:rFonts w:ascii="Times New Roman" w:hAnsi="Times New Roman"/>
-                <w:lang w:val="en-SG" w:eastAsia="zh-CN"/>
-              </w:rPr>
-              <w:t>fe</w:t>
-            </w:r>
-            <w:r>
-              <w:rPr>
-                <w:rFonts w:ascii="Times New Roman" w:hAnsi="Times New Roman"/>
-                <w:lang w:val="en-SG" w:eastAsia="zh-CN"/>
-              </w:rPr>
-              <w:t>male_</w:t>
-            </w:r>
-            <w:r>
-              <w:rPr>
-                <w:rFonts w:ascii="Times New Roman" w:hAnsi="Times New Roman"/>
-                <w:lang w:val="en-SG" w:eastAsia="zh-CN"/>
-              </w:rPr>
-              <w:t>angry</w:t>
-            </w:r>
-            <w:proofErr w:type="spellEnd"/>
-          </w:p>
-        </w:tc>
-        <w:tc>
-          <w:tcPr>
-            <w:tcW w:w="2461" w:type="dxa"/>
-          </w:tcPr>
-          <w:p>
-            <w:pPr>
-              <w:jc w:val="left"/>
-              <w:rPr>
-                <w:rFonts w:ascii="Times New Roman" w:hAnsi="Times New Roman"/>
-                <w:lang w:val="en-SG" w:eastAsia="zh-CN"/>
-              </w:rPr>
-            </w:pPr>
-            <w:r>
-              <w:rPr>
-                <w:rFonts w:ascii="Times New Roman" w:hAnsi="Times New Roman"/>
-                <w:lang w:val="en-SG" w:eastAsia="zh-CN"/>
-              </w:rPr>
-              <w:t>96</w:t>
-            </w:r>
-          </w:p>
-        </w:tc>
-      </w:tr>
-      <w:tr>
-        <w:tc>
-          <w:tcPr>
-            <w:tcW w:w="2461" w:type="dxa"/>
-          </w:tcPr>
-          <w:p>
-            <w:pPr>
-              <w:jc w:val="left"/>
-              <w:rPr>
-                <w:rFonts w:ascii="Times New Roman" w:hAnsi="Times New Roman"/>
-                <w:lang w:val="en-SG" w:eastAsia="zh-CN"/>
-              </w:rPr>
-            </w:pPr>
-            <w:proofErr w:type="spellStart"/>
-            <w:r>
-              <w:rPr>
-                <w:rFonts w:ascii="Times New Roman" w:hAnsi="Times New Roman"/>
-                <w:lang w:val="en-SG" w:eastAsia="zh-CN"/>
-              </w:rPr>
-              <w:t>male_</w:t>
-            </w:r>
-            <w:r>
-              <w:rPr>
-                <w:rFonts w:ascii="Times New Roman" w:hAnsi="Times New Roman"/>
-                <w:lang w:val="en-SG" w:eastAsia="zh-CN"/>
-              </w:rPr>
-              <w:t>angry</w:t>
-            </w:r>
-            <w:proofErr w:type="spellEnd"/>
-          </w:p>
-        </w:tc>
-        <w:tc>
-          <w:tcPr>
-            <w:tcW w:w="2461" w:type="dxa"/>
-          </w:tcPr>
-          <w:p>
-            <w:pPr>
-              <w:jc w:val="left"/>
-              <w:rPr>
-                <w:rFonts w:ascii="Times New Roman" w:hAnsi="Times New Roman"/>
-                <w:lang w:val="en-SG" w:eastAsia="zh-CN"/>
-              </w:rPr>
-            </w:pPr>
-            <w:r>
-              <w:rPr>
-                <w:rFonts w:ascii="Times New Roman" w:hAnsi="Times New Roman"/>
-                <w:lang w:val="en-SG" w:eastAsia="zh-CN"/>
-              </w:rPr>
-              <w:t>96</w:t>
-            </w:r>
-          </w:p>
-        </w:tc>
-      </w:tr>
-      <w:tr>
-        <w:tc>
-          <w:tcPr>
-            <w:tcW w:w="2461" w:type="dxa"/>
-          </w:tcPr>
-          <w:p>
-            <w:pPr>
-              <w:jc w:val="left"/>
-              <w:rPr>
-                <w:rFonts w:ascii="Times New Roman" w:hAnsi="Times New Roman"/>
-                <w:lang w:val="en-SG" w:eastAsia="zh-CN"/>
-              </w:rPr>
-            </w:pPr>
-            <w:proofErr w:type="spellStart"/>
-            <w:r>
-              <w:rPr>
-                <w:rFonts w:ascii="Times New Roman" w:hAnsi="Times New Roman"/>
-                <w:lang w:val="en-SG" w:eastAsia="zh-CN"/>
-              </w:rPr>
-              <w:t>fe</w:t>
-            </w:r>
-            <w:r>
-              <w:rPr>
-                <w:rFonts w:ascii="Times New Roman" w:hAnsi="Times New Roman"/>
-                <w:lang w:val="en-SG" w:eastAsia="zh-CN"/>
-              </w:rPr>
-              <w:t>male_</w:t>
-            </w:r>
-            <w:r>
-              <w:rPr>
-                <w:rFonts w:ascii="Times New Roman" w:hAnsi="Times New Roman"/>
-                <w:lang w:val="en-SG" w:eastAsia="zh-CN"/>
-              </w:rPr>
               <w:t>fear</w:t>
             </w:r>
             <w:proofErr w:type="spellEnd"/>
@@ -3959,60 +3838,7 @@
                 <w:rFonts w:ascii="Times New Roman" w:hAnsi="Times New Roman"/>
                 <w:lang w:val="en-SG" w:eastAsia="zh-CN"/>
               </w:rPr>
-              <w:t>96</w:t>
-            </w:r>
-          </w:p>
-        </w:tc>
-      </w:tr>
-      <w:tr>
-        <w:tc>
-          <w:tcPr>
-            <w:tcW w:w="2461" w:type="dxa"/>
-          </w:tcPr>
-          <w:p>
-            <w:pPr>
-              <w:jc w:val="left"/>
-              <w:rPr>
-                <w:rFonts w:ascii="Times New Roman" w:hAnsi="Times New Roman"/>
-                <w:lang w:val="en-SG" w:eastAsia="zh-CN"/>
-              </w:rPr>
-            </w:pPr>
-            <w:proofErr w:type="spellStart"/>
-            <w:r>
-              <w:rPr>
-                <w:rFonts w:ascii="Times New Roman" w:hAnsi="Times New Roman"/>
-                <w:lang w:val="en-SG" w:eastAsia="zh-CN"/>
-              </w:rPr>
-              <w:t>male_</w:t>
-            </w:r>
-            <w:r>
-              <w:rPr>
-                <w:rFonts w:ascii="Times New Roman" w:hAnsi="Times New Roman"/>
-                <w:lang w:val="en-SG" w:eastAsia="zh-CN"/>
-              </w:rPr>
-              <w:t>fear</w:t>
-            </w:r>
-            <w:proofErr w:type="spellEnd"/>
-          </w:p>
-        </w:tc>
-        <w:tc>
-          <w:tcPr>
-            <w:tcW w:w="2461" w:type="dxa"/>
-          </w:tcPr>
-          <w:p>
-            <w:pPr>
-              <w:jc w:val="left"/>
-              <w:rPr>
-                <w:rFonts w:ascii="Times New Roman" w:hAnsi="Times New Roman"/>
-                <w:lang w:val="en-SG" w:eastAsia="zh-CN"/>
-              </w:rPr>
-            </w:pPr>
-            <w:r>
-              <w:rPr>
-                <w:rFonts w:ascii="Times New Roman" w:hAnsi="Times New Roman"/>
-                <w:lang w:val="en-SG" w:eastAsia="zh-CN"/>
-              </w:rPr>
-              <w:t>96</w:t>
+              <w:t>767</w:t>
             </w:r>
           </w:p>
         </w:tc>
@@ -4020,46 +3846,22 @@
     </w:tbl>
     <w:p>
       <w:pPr>
-        <w:jc w:val="center"/>
-        <w:rPr>
-          <w:rFonts w:ascii="Times New Roman" w:hAnsi="Times New Roman"/>
-          <w:lang w:val="en-SG" w:eastAsia="zh-CN"/>
-        </w:rPr>
-      </w:pPr>
-      <w:r>
-        <w:rPr>
-          <w:rFonts w:ascii="Times New Roman" w:hAnsi="Times New Roman"/>
-          <w:lang w:val="en-SG" w:eastAsia="zh-CN"/>
-        </w:rPr>
-        <w:t xml:space="preserve">Table </w:t>
-      </w:r>
-      <w:r>
-        <w:rPr>
-          <w:rFonts w:ascii="Times New Roman" w:hAnsi="Times New Roman"/>
-          <w:lang w:val="en-SG" w:eastAsia="zh-CN"/>
-        </w:rPr>
-        <w:t>2</w:t>
-      </w:r>
-      <w:r>
-        <w:rPr>
-          <w:rFonts w:ascii="Times New Roman" w:hAnsi="Times New Roman"/>
-          <w:lang w:val="en-SG" w:eastAsia="zh-CN"/>
-        </w:rPr>
-        <w:t>: emotions in the</w:t>
-      </w:r>
-      <w:r>
-        <w:rPr>
-          <w:rFonts w:ascii="Times New Roman" w:hAnsi="Times New Roman"/>
-          <w:lang w:val="en-SG" w:eastAsia="zh-CN"/>
-        </w:rPr>
-        <w:t xml:space="preserve"> combined</w:t>
-      </w:r>
-      <w:r>
-        <w:rPr>
-          <w:rFonts w:ascii="Times New Roman" w:hAnsi="Times New Roman"/>
-          <w:lang w:val="en-SG" w:eastAsia="zh-CN"/>
-        </w:rPr>
-        <w:t xml:space="preserve"> dataset</w:t>
+        <w:pStyle w:val="ListParagraph"/>
+        <w:numPr>
+          <w:ilvl w:val="0"/>
+          <w:numId w:val="21"/>
+        </w:numPr>
+        <w:rPr>
+          <w:rFonts w:ascii="Times New Roman" w:hAnsi="Times New Roman"/>
+          <w:lang w:val="en-SG" w:eastAsia="zh-CN"/>
+        </w:rPr>
+      </w:pPr>
+      <w:r>
+        <w:rPr>
+          <w:rFonts w:ascii="Times New Roman" w:hAnsi="Times New Roman"/>
+          <w:lang w:val="en-SG" w:eastAsia="zh-CN"/>
+        </w:rPr>
+        <w:t>emotions in the combined dataset</w:t>
       </w:r>
     </w:p>
     <w:p>
@@ -4120,26 +3922,6 @@
           <w:lang w:val="en-US" w:eastAsia="zh-CN"/>
         </w:rPr>
         <w:t>RAVDESS</w:t>
-      </w:r>
-      <w:r>
-        <w:rPr>
-          <w:rFonts w:ascii="Times New Roman" w:hAnsi="Times New Roman"/>
-          <w:b/>
-          <w:bCs/>
-          <w:noProof/>
-          <w:lang w:val="en-US" w:eastAsia="zh-CN"/>
-        </w:rPr>
-        <w:t xml:space="preserve"> vs </w:t>
-      </w:r>
-      <w:r>
-        <w:rPr>
-          <w:rFonts w:ascii="Times New Roman" w:hAnsi="Times New Roman"/>
-          <w:b/>
-          <w:bCs/>
-          <w:noProof/>
-          <w:lang w:val="en-US" w:eastAsia="zh-CN"/>
-        </w:rPr>
-        <w:t>RAVDESS + CREMA</w:t>
       </w:r>
     </w:p>
     <w:p>
@@ -4205,6 +3987,74 @@
     </w:p>
     <w:p>
       <w:pPr>
+        <w:pStyle w:val="ListParagraph"/>
+        <w:numPr>
+          <w:ilvl w:val="0"/>
+          <w:numId w:val="9"/>
+        </w:numPr>
+        <w:jc w:val="center"/>
+        <w:rPr>
+          <w:rFonts w:ascii="Times New Roman" w:hAnsi="Times New Roman"/>
+          <w:lang w:val="en-SG" w:eastAsia="zh-CN"/>
+        </w:rPr>
+      </w:pPr>
+      <w:r>
+        <w:rPr>
+          <w:rFonts w:ascii="Times New Roman" w:hAnsi="Times New Roman"/>
+          <w:lang w:val="en-SG" w:eastAsia="zh-CN"/>
+        </w:rPr>
+        <w:t xml:space="preserve">RAVDESS dataset only, </w:t>
+      </w:r>
+      <w:r>
+        <w:rPr>
+          <w:rFonts w:ascii="Times New Roman" w:hAnsi="Times New Roman"/>
+          <w:lang w:val="en-SG" w:eastAsia="zh-CN"/>
+        </w:rPr>
+        <w:t xml:space="preserve">MFCC, </w:t>
+      </w:r>
+      <w:r>
+        <w:rPr>
+          <w:rFonts w:ascii="Times New Roman" w:hAnsi="Times New Roman"/>
+          <w:lang w:val="en-SG" w:eastAsia="zh-CN"/>
+        </w:rPr>
+        <w:t xml:space="preserve">train &amp; test </w:t>
+      </w:r>
+      <w:proofErr w:type="spellStart"/>
+      <w:r>
+        <w:rPr>
+          <w:rFonts w:ascii="Times New Roman" w:hAnsi="Times New Roman"/>
+          <w:lang w:val="en-SG" w:eastAsia="zh-CN"/>
+        </w:rPr>
+        <w:t>acc</w:t>
+      </w:r>
+      <w:proofErr w:type="spellEnd"/>
+      <w:r>
+        <w:rPr>
+          <w:rFonts w:ascii="Times New Roman" w:hAnsi="Times New Roman"/>
+          <w:lang w:val="en-SG" w:eastAsia="zh-CN"/>
+        </w:rPr>
+        <w:t xml:space="preserve"> plot</w:t>
+      </w:r>
+    </w:p>
+    <w:p>
+      <w:pPr>
+        <w:rPr>
+          <w:rFonts w:ascii="Times New Roman" w:hAnsi="Times New Roman"/>
+          <w:noProof/>
+          <w:lang w:val="en-US" w:eastAsia="zh-CN"/>
+        </w:rPr>
+      </w:pPr>
+      <w:r>
+        <w:rPr>
+          <w:rFonts w:ascii="Times New Roman" w:hAnsi="Times New Roman"/>
+          <w:noProof/>
+          <w:lang w:val="en-US" w:eastAsia="zh-CN"/>
+        </w:rPr>
+        <w:t>Model accuracy: 76.92%</w:t>
+      </w:r>
+    </w:p>
+    <w:p>
+      <w:pPr>
         <w:rPr>
           <w:rFonts w:ascii="Times New Roman" w:hAnsi="Times New Roman"/>
           <w:b/>
@@ -4266,6 +4116,55 @@
     </w:p>
     <w:p>
       <w:pPr>
+        <w:pStyle w:val="ListParagraph"/>
+        <w:numPr>
+          <w:ilvl w:val="0"/>
+          <w:numId w:val="9"/>
+        </w:numPr>
+        <w:jc w:val="center"/>
+        <w:rPr>
+          <w:rFonts w:ascii="Times New Roman" w:hAnsi="Times New Roman"/>
+          <w:lang w:val="en-SG" w:eastAsia="zh-CN"/>
+        </w:rPr>
+      </w:pPr>
+      <w:r>
+        <w:rPr>
+          <w:rFonts w:ascii="Times New Roman" w:hAnsi="Times New Roman"/>
+          <w:lang w:val="en-SG" w:eastAsia="zh-CN"/>
+        </w:rPr>
+        <w:t xml:space="preserve">RAVDESS dataset only, </w:t>
+      </w:r>
+      <w:r>
+        <w:rPr>
+          <w:rFonts w:ascii="Times New Roman" w:hAnsi="Times New Roman"/>
+          <w:lang w:val="en-SG" w:eastAsia="zh-CN"/>
+        </w:rPr>
+        <w:t xml:space="preserve">MFCC, </w:t>
+      </w:r>
+      <w:r>
+        <w:rPr>
+          <w:rFonts w:ascii="Times New Roman" w:hAnsi="Times New Roman"/>
+          <w:lang w:val="en-SG" w:eastAsia="zh-CN"/>
+        </w:rPr>
+        <w:t xml:space="preserve">train &amp; test </w:t>
+      </w:r>
+      <w:r>
+        <w:rPr>
+          <w:rFonts w:ascii="Times New Roman" w:hAnsi="Times New Roman"/>
+          <w:lang w:val="en-SG" w:eastAsia="zh-CN"/>
+        </w:rPr>
+        <w:t xml:space="preserve">loss </w:t>
+      </w:r>
+      <w:r>
+        <w:rPr>
+          <w:rFonts w:ascii="Times New Roman" w:hAnsi="Times New Roman"/>
+          <w:lang w:val="en-SG" w:eastAsia="zh-CN"/>
+        </w:rPr>
+        <w:t>plot</w:t>
+      </w:r>
+    </w:p>
+    <w:p>
+      <w:pPr>
         <w:rPr>
           <w:rFonts w:ascii="Times New Roman" w:hAnsi="Times New Roman"/>
           <w:b/>
@@ -4279,23 +4178,6 @@
       <w:pPr>
         <w:rPr>
           <w:rFonts w:ascii="Times New Roman" w:hAnsi="Times New Roman"/>
-          <w:noProof/>
-          <w:lang w:val="en-US" w:eastAsia="zh-CN"/>
-        </w:rPr>
-      </w:pPr>
-      <w:r>
-        <w:rPr>
-          <w:rFonts w:ascii="Times New Roman" w:hAnsi="Times New Roman"/>
-          <w:noProof/>
-          <w:lang w:val="en-US" w:eastAsia="zh-CN"/>
-        </w:rPr>
-        <w:t>Model accuracy: 76.92%</w:t>
-      </w:r>
-    </w:p>
-    <w:p>
-      <w:pPr>
-        <w:rPr>
-          <w:rFonts w:ascii="Times New Roman" w:hAnsi="Times New Roman"/>
           <w:b/>
           <w:bCs/>
           <w:noProof/>
@@ -4311,10 +4193,10 @@
           <w:lang w:val="en-US" w:eastAsia="zh-CN"/>
         </w:rPr>
         <w:drawing>
-          <wp:inline distT="0" distB="0" distL="0" distR="0" wp14:anchorId="4A4865B1" wp14:editId="5D5A70D5">
-            <wp:extent cx="2873829" cy="2206848"/>
-            <wp:effectExtent l="0" t="0" r="0" b="3175"/>
-            <wp:docPr id="39" name="Picture 39" descr="A picture containing background pattern&#10;&#10;Description automatically generated"/>
+          <wp:inline distT="0" distB="0" distL="0" distR="0" wp14:anchorId="1163F2DF" wp14:editId="4C4CBFAA">
+            <wp:extent cx="3030583" cy="2353722"/>
+            <wp:effectExtent l="0" t="0" r="5080" b="0"/>
+            <wp:docPr id="3" name="Picture 3" descr="A picture containing background pattern&#10;&#10;Description automatically generated"/>
             <wp:cNvGraphicFramePr>
               <a:graphicFrameLocks xmlns:a="http://schemas.openxmlformats.org/drawingml/2006/main" noChangeAspect="1"/>
             </wp:cNvGraphicFramePr>
@@ -4322,7 +4204,7 @@
               <a:graphicData uri="http://schemas.openxmlformats.org/drawingml/2006/picture">
                 <pic:pic xmlns:pic="http://schemas.openxmlformats.org/drawingml/2006/picture">
                   <pic:nvPicPr>
-                    <pic:cNvPr id="39" name="Picture 39" descr="A picture containing background pattern&#10;&#10;Description automatically generated"/>
+                    <pic:cNvPr id="3" name="Picture 3" descr="A picture containing background pattern&#10;&#10;Description automatically generated"/>
                     <pic:cNvPicPr/>
                   </pic:nvPicPr>
                   <pic:blipFill rotWithShape="1">
@@ -4333,13 +4215,13 @@
                         </a:ext>
                       </a:extLst>
                     </a:blip>
-                    <a:srcRect t="9315" r="14104"/>
+                    <a:srcRect t="9917" r="15633"/>
                     <a:stretch/>
                   </pic:blipFill>
                   <pic:spPr bwMode="auto">
                     <a:xfrm>
                       <a:off x="0" y="0"/>
-                      <a:ext cx="2904304" cy="2230250"/>
+                      <a:ext cx="3044328" cy="2364397"/>
                     </a:xfrm>
                     <a:prstGeom prst="rect">
                       <a:avLst/>
@@ -4358,6 +4240,85 @@
             </a:graphic>
           </wp:inline>
         </w:drawing>
+      </w:r>
+    </w:p>
+    <w:p>
+      <w:pPr>
+        <w:pStyle w:val="ListParagraph"/>
+        <w:numPr>
+          <w:ilvl w:val="0"/>
+          <w:numId w:val="9"/>
+        </w:numPr>
+        <w:jc w:val="center"/>
+        <w:rPr>
+          <w:rFonts w:ascii="Times New Roman" w:hAnsi="Times New Roman"/>
+          <w:b/>
+          <w:bCs/>
+          <w:noProof/>
+          <w:lang w:val="en-US" w:eastAsia="zh-CN"/>
+        </w:rPr>
+      </w:pPr>
+      <w:r>
+        <w:rPr>
+          <w:rFonts w:ascii="Times New Roman" w:hAnsi="Times New Roman"/>
+          <w:lang w:val="en-SG" w:eastAsia="zh-CN"/>
+        </w:rPr>
+        <w:t>RAVDESS dataset only,</w:t>
+      </w:r>
+      <w:r>
+        <w:rPr>
+          <w:rFonts w:ascii="Times New Roman" w:hAnsi="Times New Roman"/>
+          <w:lang w:val="en-SG" w:eastAsia="zh-CN"/>
+        </w:rPr>
+        <w:t xml:space="preserve"> </w:t>
+      </w:r>
+      <w:r>
+        <w:rPr>
+          <w:rFonts w:ascii="Times New Roman" w:hAnsi="Times New Roman"/>
+          <w:lang w:val="en-SG" w:eastAsia="zh-CN"/>
+        </w:rPr>
+        <w:t xml:space="preserve">MFCC, </w:t>
+      </w:r>
+      <w:r>
+        <w:rPr>
+          <w:rFonts w:ascii="Times New Roman" w:hAnsi="Times New Roman"/>
+          <w:lang w:val="en-SG" w:eastAsia="zh-CN"/>
+        </w:rPr>
+        <w:t>testing result  confusion matrix</w:t>
+      </w:r>
+    </w:p>
+    <w:p>
+      <w:pPr>
+        <w:ind w:left="360"/>
+        <w:rPr>
+          <w:rFonts w:ascii="Times New Roman" w:hAnsi="Times New Roman"/>
+          <w:b/>
+          <w:bCs/>
+          <w:noProof/>
+          <w:lang w:val="en-US" w:eastAsia="zh-CN"/>
+        </w:rPr>
+      </w:pPr>
+    </w:p>
+    <w:p>
+      <w:pPr>
+        <w:ind w:left="360"/>
+        <w:rPr>
+          <w:rFonts w:ascii="Times New Roman" w:hAnsi="Times New Roman"/>
+          <w:b/>
+          <w:bCs/>
+          <w:noProof/>
+          <w:lang w:val="en-US" w:eastAsia="zh-CN"/>
+        </w:rPr>
+      </w:pPr>
+      <w:r>
+        <w:rPr>
+          <w:rFonts w:ascii="Times New Roman" w:hAnsi="Times New Roman"/>
+          <w:b/>
+          <w:bCs/>
+          <w:noProof/>
+          <w:lang w:val="en-US" w:eastAsia="zh-CN"/>
+        </w:rPr>
+        <w:t>RAVDESS + CREMA</w:t>
       </w:r>
     </w:p>
     <w:p>
@@ -4423,6 +4384,12 @@
     </w:p>
     <w:p>
       <w:pPr>
+        <w:pStyle w:val="ListParagraph"/>
+        <w:numPr>
+          <w:ilvl w:val="0"/>
+          <w:numId w:val="9"/>
+        </w:numPr>
+        <w:jc w:val="center"/>
         <w:rPr>
           <w:rFonts w:ascii="Times New Roman" w:hAnsi="Times New Roman"/>
           <w:b/>
@@ -4434,11 +4401,92 @@
       <w:r>
         <w:rPr>
           <w:rFonts w:ascii="Times New Roman" w:hAnsi="Times New Roman"/>
+          <w:lang w:val="en-SG" w:eastAsia="zh-CN"/>
+        </w:rPr>
+        <w:t>RAVDESS</w:t>
+      </w:r>
+      <w:r>
+        <w:rPr>
+          <w:rFonts w:ascii="Times New Roman" w:hAnsi="Times New Roman"/>
+          <w:lang w:val="en-SG" w:eastAsia="zh-CN"/>
+        </w:rPr>
+        <w:t xml:space="preserve"> + CREMA, </w:t>
+      </w:r>
+      <w:r>
+        <w:rPr>
+          <w:rFonts w:ascii="Times New Roman" w:hAnsi="Times New Roman"/>
+          <w:lang w:val="en-SG" w:eastAsia="zh-CN"/>
+        </w:rPr>
+        <w:t xml:space="preserve">MFCC, </w:t>
+      </w:r>
+      <w:r>
+        <w:rPr>
+          <w:rFonts w:ascii="Times New Roman" w:hAnsi="Times New Roman"/>
+          <w:lang w:val="en-SG" w:eastAsia="zh-CN"/>
+        </w:rPr>
+        <w:t xml:space="preserve">train &amp; test </w:t>
+      </w:r>
+      <w:proofErr w:type="spellStart"/>
+      <w:r>
+        <w:rPr>
+          <w:rFonts w:ascii="Times New Roman" w:hAnsi="Times New Roman"/>
+          <w:lang w:val="en-SG" w:eastAsia="zh-CN"/>
+        </w:rPr>
+        <w:t>acc</w:t>
+      </w:r>
+      <w:proofErr w:type="spellEnd"/>
+      <w:r>
+        <w:rPr>
+          <w:rFonts w:ascii="Times New Roman" w:hAnsi="Times New Roman"/>
+          <w:lang w:val="en-SG" w:eastAsia="zh-CN"/>
+        </w:rPr>
+        <w:t xml:space="preserve"> plot</w:t>
+      </w:r>
+    </w:p>
+    <w:p>
+      <w:pPr>
+        <w:rPr>
+          <w:rFonts w:ascii="Times New Roman" w:hAnsi="Times New Roman"/>
+          <w:noProof/>
+          <w:lang w:val="en-US" w:eastAsia="zh-CN"/>
+        </w:rPr>
+      </w:pPr>
+      <w:r>
+        <w:rPr>
+          <w:rFonts w:ascii="Times New Roman" w:hAnsi="Times New Roman"/>
+          <w:noProof/>
+          <w:lang w:val="en-US" w:eastAsia="zh-CN"/>
+        </w:rPr>
+        <w:t xml:space="preserve">model accuracy: 57.71% </w:t>
+      </w:r>
+      <w:r>
+        <w:rPr>
+          <w:rFonts w:ascii="Times New Roman" w:hAnsi="Times New Roman"/>
+          <w:noProof/>
+          <w:lang w:val="en-US" w:eastAsia="zh-CN"/>
+        </w:rPr>
+        <w:t>(highest converging acc: 59%)</w:t>
+      </w:r>
+    </w:p>
+    <w:p>
+      <w:pPr>
+        <w:rPr>
+          <w:rFonts w:ascii="Times New Roman" w:hAnsi="Times New Roman"/>
           <w:b/>
           <w:bCs/>
           <w:noProof/>
           <w:lang w:val="en-US" w:eastAsia="zh-CN"/>
         </w:rPr>
+      </w:pPr>
+      <w:r>
+        <w:rPr>
+          <w:rFonts w:ascii="Times New Roman" w:hAnsi="Times New Roman"/>
+          <w:b/>
+          <w:bCs/>
+          <w:noProof/>
+          <w:lang w:val="en-US" w:eastAsia="zh-CN"/>
+        </w:rPr>
+        <w:lastRenderedPageBreak/>
         <w:drawing>
           <wp:inline distT="0" distB="0" distL="0" distR="0" wp14:anchorId="4C4F82E0" wp14:editId="5DAE9982">
             <wp:extent cx="2988310" cy="2241550"/>
@@ -4484,6 +4532,12 @@
     </w:p>
     <w:p>
       <w:pPr>
+        <w:pStyle w:val="ListParagraph"/>
+        <w:numPr>
+          <w:ilvl w:val="0"/>
+          <w:numId w:val="9"/>
+        </w:numPr>
+        <w:jc w:val="center"/>
         <w:rPr>
           <w:rFonts w:ascii="Times New Roman" w:hAnsi="Times New Roman"/>
           <w:b/>
@@ -4495,16 +4549,69 @@
       <w:r>
         <w:rPr>
           <w:rFonts w:ascii="Times New Roman" w:hAnsi="Times New Roman"/>
+          <w:lang w:val="en-SG" w:eastAsia="zh-CN"/>
+        </w:rPr>
+        <w:t>R</w:t>
+      </w:r>
+      <w:r>
+        <w:rPr>
+          <w:rFonts w:ascii="Times New Roman" w:hAnsi="Times New Roman"/>
+          <w:lang w:val="en-SG" w:eastAsia="zh-CN"/>
+        </w:rPr>
+        <w:t>AVDESS + CREMA,</w:t>
+      </w:r>
+      <w:r>
+        <w:rPr>
+          <w:rFonts w:ascii="Times New Roman" w:hAnsi="Times New Roman"/>
+          <w:lang w:val="en-SG" w:eastAsia="zh-CN"/>
+        </w:rPr>
+        <w:t xml:space="preserve"> MFCC,</w:t>
+      </w:r>
+      <w:r>
+        <w:rPr>
+          <w:rFonts w:ascii="Times New Roman" w:hAnsi="Times New Roman"/>
+          <w:lang w:val="en-SG" w:eastAsia="zh-CN"/>
+        </w:rPr>
+        <w:t xml:space="preserve"> train &amp; test </w:t>
+      </w:r>
+      <w:r>
+        <w:rPr>
+          <w:rFonts w:ascii="Times New Roman" w:hAnsi="Times New Roman"/>
+          <w:lang w:val="en-SG" w:eastAsia="zh-CN"/>
+        </w:rPr>
+        <w:t>loss</w:t>
+      </w:r>
+      <w:r>
+        <w:rPr>
+          <w:rFonts w:ascii="Times New Roman" w:hAnsi="Times New Roman"/>
+          <w:lang w:val="en-SG" w:eastAsia="zh-CN"/>
+        </w:rPr>
+        <w:t xml:space="preserve"> plot</w:t>
+      </w:r>
+    </w:p>
+    <w:p>
+      <w:pPr>
+        <w:rPr>
+          <w:rFonts w:ascii="Times New Roman" w:hAnsi="Times New Roman"/>
           <w:b/>
           <w:bCs/>
           <w:noProof/>
           <w:lang w:val="en-US" w:eastAsia="zh-CN"/>
         </w:rPr>
+      </w:pPr>
+      <w:r>
+        <w:rPr>
+          <w:rFonts w:ascii="Times New Roman" w:hAnsi="Times New Roman"/>
+          <w:b/>
+          <w:bCs/>
+          <w:noProof/>
+          <w:lang w:val="en-US" w:eastAsia="zh-CN"/>
+        </w:rPr>
         <w:drawing>
-          <wp:inline distT="0" distB="0" distL="0" distR="0" wp14:anchorId="549F0B5E" wp14:editId="69BF8DFA">
-            <wp:extent cx="2873375" cy="2232463"/>
-            <wp:effectExtent l="0" t="0" r="0" b="3175"/>
-            <wp:docPr id="56" name="Picture 56" descr="A picture containing treemap chart&#10;&#10;Description automatically generated"/>
+          <wp:inline distT="0" distB="0" distL="0" distR="0" wp14:anchorId="46DF7459" wp14:editId="2E09FC1F">
+            <wp:extent cx="3050177" cy="2332699"/>
+            <wp:effectExtent l="0" t="0" r="0" b="4445"/>
+            <wp:docPr id="2" name="Picture 2" descr="A picture containing treemap chart&#10;&#10;Description automatically generated"/>
             <wp:cNvGraphicFramePr>
               <a:graphicFrameLocks xmlns:a="http://schemas.openxmlformats.org/drawingml/2006/main" noChangeAspect="1"/>
             </wp:cNvGraphicFramePr>
@@ -4512,7 +4619,7 @@
               <a:graphicData uri="http://schemas.openxmlformats.org/drawingml/2006/picture">
                 <pic:pic xmlns:pic="http://schemas.openxmlformats.org/drawingml/2006/picture">
                   <pic:nvPicPr>
-                    <pic:cNvPr id="56" name="Picture 56" descr="A picture containing treemap chart&#10;&#10;Description automatically generated"/>
+                    <pic:cNvPr id="2" name="Picture 2" descr="A picture containing treemap chart&#10;&#10;Description automatically generated"/>
                     <pic:cNvPicPr/>
                   </pic:nvPicPr>
                   <pic:blipFill rotWithShape="1">
@@ -4523,13 +4630,13 @@
                         </a:ext>
                       </a:extLst>
                     </a:blip>
-                    <a:srcRect t="8716" r="14540"/>
+                    <a:srcRect t="9916" r="14322"/>
                     <a:stretch/>
                   </pic:blipFill>
                   <pic:spPr bwMode="auto">
                     <a:xfrm>
                       <a:off x="0" y="0"/>
-                      <a:ext cx="2880829" cy="2238254"/>
+                      <a:ext cx="3061064" cy="2341025"/>
                     </a:xfrm>
                     <a:prstGeom prst="rect">
                       <a:avLst/>
@@ -4552,23 +4659,12 @@
     </w:p>
     <w:p>
       <w:pPr>
-        <w:rPr>
-          <w:rFonts w:ascii="Times New Roman" w:hAnsi="Times New Roman"/>
-          <w:noProof/>
-          <w:lang w:val="en-US" w:eastAsia="zh-CN"/>
-        </w:rPr>
-      </w:pPr>
-      <w:r>
-        <w:rPr>
-          <w:rFonts w:ascii="Times New Roman" w:hAnsi="Times New Roman"/>
-          <w:noProof/>
-          <w:lang w:val="en-US" w:eastAsia="zh-CN"/>
-        </w:rPr>
-        <w:t>model accuracy: 57.71% (highest 59%)</w:t>
-      </w:r>
-    </w:p>
-    <w:p>
-      <w:pPr>
+        <w:pStyle w:val="ListParagraph"/>
+        <w:numPr>
+          <w:ilvl w:val="0"/>
+          <w:numId w:val="9"/>
+        </w:numPr>
+        <w:jc w:val="center"/>
         <w:rPr>
           <w:rFonts w:ascii="Times New Roman" w:hAnsi="Times New Roman"/>
           <w:b/>
@@ -4580,12 +4676,46 @@
       <w:r>
         <w:rPr>
           <w:rFonts w:ascii="Times New Roman" w:hAnsi="Times New Roman"/>
+          <w:lang w:val="en-SG" w:eastAsia="zh-CN"/>
+        </w:rPr>
+        <w:t xml:space="preserve">RAVDESS + CREMA, </w:t>
+      </w:r>
+      <w:r>
+        <w:rPr>
+          <w:rFonts w:ascii="Times New Roman" w:hAnsi="Times New Roman"/>
+          <w:lang w:val="en-SG" w:eastAsia="zh-CN"/>
+        </w:rPr>
+        <w:t>MFCC, confusion matrix</w:t>
+      </w:r>
+    </w:p>
+    <w:p>
+      <w:pPr>
+        <w:pStyle w:val="ListParagraph"/>
+        <w:rPr>
+          <w:rFonts w:ascii="Times New Roman" w:hAnsi="Times New Roman"/>
+          <w:noProof/>
+          <w:lang w:val="en-US" w:eastAsia="zh-CN"/>
+        </w:rPr>
+      </w:pPr>
+    </w:p>
+    <w:p>
+      <w:pPr>
+        <w:rPr>
+          <w:rFonts w:ascii="Times New Roman" w:hAnsi="Times New Roman"/>
           <w:b/>
           <w:bCs/>
           <w:noProof/>
           <w:lang w:val="en-US" w:eastAsia="zh-CN"/>
         </w:rPr>
-        <w:lastRenderedPageBreak/>
+      </w:pPr>
+      <w:r>
+        <w:rPr>
+          <w:rFonts w:ascii="Times New Roman" w:hAnsi="Times New Roman"/>
+          <w:b/>
+          <w:bCs/>
+          <w:noProof/>
+          <w:lang w:val="en-US" w:eastAsia="zh-CN"/>
+        </w:rPr>
         <w:t>MFCC vs Melspec</w:t>
       </w:r>
     </w:p>
@@ -4647,6 +4777,81 @@
     </w:p>
     <w:p>
       <w:pPr>
+        <w:pStyle w:val="ListParagraph"/>
+        <w:numPr>
+          <w:ilvl w:val="0"/>
+          <w:numId w:val="9"/>
+        </w:numPr>
+        <w:jc w:val="center"/>
+        <w:rPr>
+          <w:rFonts w:ascii="Times New Roman" w:hAnsi="Times New Roman"/>
+          <w:lang w:val="en-US" w:eastAsia="zh-CN"/>
+        </w:rPr>
+      </w:pPr>
+      <w:r>
+        <w:rPr>
+          <w:rFonts w:ascii="Times New Roman" w:hAnsi="Times New Roman"/>
+          <w:lang w:val="en-SG" w:eastAsia="zh-CN"/>
+        </w:rPr>
+        <w:t>RAVDESS + CREMA</w:t>
+      </w:r>
+      <w:r>
+        <w:rPr>
+          <w:rFonts w:ascii="Times New Roman" w:hAnsi="Times New Roman"/>
+          <w:lang w:val="en-SG" w:eastAsia="zh-CN"/>
+        </w:rPr>
+        <w:t xml:space="preserve">, </w:t>
+      </w:r>
+      <w:proofErr w:type="spellStart"/>
+      <w:r>
+        <w:rPr>
+          <w:rFonts w:ascii="Times New Roman" w:hAnsi="Times New Roman"/>
+          <w:lang w:val="en-SG" w:eastAsia="zh-CN"/>
+        </w:rPr>
+        <w:t>melspectrogram</w:t>
+      </w:r>
+      <w:proofErr w:type="spellEnd"/>
+      <w:r>
+        <w:rPr>
+          <w:rFonts w:ascii="Times New Roman" w:hAnsi="Times New Roman"/>
+          <w:lang w:val="en-SG" w:eastAsia="zh-CN"/>
+        </w:rPr>
+        <w:t xml:space="preserve">, train &amp; test </w:t>
+      </w:r>
+      <w:proofErr w:type="spellStart"/>
+      <w:r>
+        <w:rPr>
+          <w:rFonts w:ascii="Times New Roman" w:hAnsi="Times New Roman"/>
+          <w:lang w:val="en-SG" w:eastAsia="zh-CN"/>
+        </w:rPr>
+        <w:t>acc</w:t>
+      </w:r>
+      <w:proofErr w:type="spellEnd"/>
+    </w:p>
+    <w:p>
+      <w:pPr>
+        <w:rPr>
+          <w:rFonts w:ascii="Times New Roman" w:hAnsi="Times New Roman"/>
+          <w:lang w:val="en-US" w:eastAsia="zh-CN"/>
+        </w:rPr>
+      </w:pPr>
+      <w:r>
+        <w:rPr>
+          <w:rFonts w:ascii="Times New Roman" w:hAnsi="Times New Roman"/>
+          <w:lang w:val="en-US" w:eastAsia="zh-CN"/>
+        </w:rPr>
+        <w:t xml:space="preserve">Model testing accuracy: </w:t>
+      </w:r>
+      <w:r>
+        <w:rPr>
+          <w:rFonts w:ascii="Times New Roman" w:hAnsi="Times New Roman"/>
+          <w:lang w:val="en-US" w:eastAsia="zh-CN"/>
+        </w:rPr>
+        <w:t>58.81%</w:t>
+      </w:r>
+    </w:p>
+    <w:p>
+      <w:pPr>
         <w:rPr>
           <w:rFonts w:ascii="Times New Roman" w:hAnsi="Times New Roman"/>
           <w:lang w:val="en-US" w:eastAsia="zh-CN"/>
@@ -4703,6 +4908,68 @@
     </w:p>
     <w:p>
       <w:pPr>
+        <w:pStyle w:val="ListParagraph"/>
+        <w:numPr>
+          <w:ilvl w:val="0"/>
+          <w:numId w:val="9"/>
+        </w:numPr>
+        <w:jc w:val="center"/>
+        <w:rPr>
+          <w:rFonts w:ascii="Times New Roman" w:hAnsi="Times New Roman"/>
+          <w:lang w:val="en-US" w:eastAsia="zh-CN"/>
+        </w:rPr>
+      </w:pPr>
+      <w:r>
+        <w:rPr>
+          <w:rFonts w:ascii="Times New Roman" w:hAnsi="Times New Roman"/>
+          <w:lang w:val="en-SG" w:eastAsia="zh-CN"/>
+        </w:rPr>
+        <w:t xml:space="preserve">RAVDESS + CREMA, </w:t>
+      </w:r>
+      <w:proofErr w:type="spellStart"/>
+      <w:r>
+        <w:rPr>
+          <w:rFonts w:ascii="Times New Roman" w:hAnsi="Times New Roman"/>
+          <w:lang w:val="en-SG" w:eastAsia="zh-CN"/>
+        </w:rPr>
+        <w:t>melspectrogram</w:t>
+      </w:r>
+      <w:proofErr w:type="spellEnd"/>
+      <w:r>
+        <w:rPr>
+          <w:rFonts w:ascii="Times New Roman" w:hAnsi="Times New Roman"/>
+          <w:lang w:val="en-SG" w:eastAsia="zh-CN"/>
+        </w:rPr>
+        <w:t>, train &amp; test</w:t>
+      </w:r>
+      <w:r>
+        <w:rPr>
+          <w:rFonts w:ascii="Times New Roman" w:hAnsi="Times New Roman"/>
+          <w:lang w:val="en-SG" w:eastAsia="zh-CN"/>
+        </w:rPr>
+        <w:t xml:space="preserve"> loss</w:t>
+      </w:r>
+    </w:p>
+    <w:p>
+      <w:pPr>
+        <w:pStyle w:val="ListParagraph"/>
+        <w:rPr>
+          <w:rFonts w:ascii="Times New Roman" w:hAnsi="Times New Roman"/>
+          <w:lang w:val="en-US" w:eastAsia="zh-CN"/>
+        </w:rPr>
+      </w:pPr>
+    </w:p>
+    <w:p>
+      <w:pPr>
+        <w:ind w:left="360"/>
+        <w:rPr>
+          <w:rFonts w:ascii="Times New Roman" w:hAnsi="Times New Roman"/>
+          <w:lang w:val="en-US" w:eastAsia="zh-CN"/>
+        </w:rPr>
+      </w:pPr>
+    </w:p>
+    <w:p>
+      <w:pPr>
         <w:rPr>
           <w:rFonts w:ascii="Times New Roman" w:hAnsi="Times New Roman"/>
           <w:lang w:val="en-US" w:eastAsia="zh-CN"/>
@@ -4715,10 +4982,10 @@
           <w:lang w:val="en-US" w:eastAsia="zh-CN"/>
         </w:rPr>
         <w:drawing>
-          <wp:inline distT="0" distB="0" distL="0" distR="0" wp14:anchorId="43502BD1" wp14:editId="474B0F55">
-            <wp:extent cx="2932612" cy="2244525"/>
-            <wp:effectExtent l="0" t="0" r="1270" b="3810"/>
-            <wp:docPr id="59" name="Picture 59" descr="A picture containing treemap chart&#10;&#10;Description automatically generated"/>
+          <wp:inline distT="0" distB="0" distL="0" distR="0" wp14:anchorId="5EA6C93D" wp14:editId="1877AABE">
+            <wp:extent cx="3070828" cy="2338252"/>
+            <wp:effectExtent l="0" t="0" r="3175" b="0"/>
+            <wp:docPr id="1" name="Picture 1" descr="A picture containing treemap chart&#10;&#10;Description automatically generated"/>
             <wp:cNvGraphicFramePr>
               <a:graphicFrameLocks xmlns:a="http://schemas.openxmlformats.org/drawingml/2006/main" noChangeAspect="1"/>
             </wp:cNvGraphicFramePr>
@@ -4726,7 +4993,7 @@
               <a:graphicData uri="http://schemas.openxmlformats.org/drawingml/2006/picture">
                 <pic:pic xmlns:pic="http://schemas.openxmlformats.org/drawingml/2006/picture">
                   <pic:nvPicPr>
-                    <pic:cNvPr id="59" name="Picture 59" descr="A picture containing treemap chart&#10;&#10;Description automatically generated"/>
+                    <pic:cNvPr id="1" name="Picture 1" descr="A picture containing treemap chart&#10;&#10;Description automatically generated"/>
                     <pic:cNvPicPr/>
                   </pic:nvPicPr>
                   <pic:blipFill rotWithShape="1">
@@ -4737,13 +5004,13 @@
                         </a:ext>
                       </a:extLst>
                     </a:blip>
-                    <a:srcRect t="9616" r="14104"/>
+                    <a:srcRect t="10521" r="14524"/>
                     <a:stretch/>
                   </pic:blipFill>
                   <pic:spPr bwMode="auto">
                     <a:xfrm>
                       <a:off x="0" y="0"/>
-                      <a:ext cx="2941811" cy="2251565"/>
+                      <a:ext cx="3094176" cy="2356030"/>
                     </a:xfrm>
                     <a:prstGeom prst="rect">
                       <a:avLst/>
@@ -4766,17 +5033,39 @@
     </w:p>
     <w:p>
       <w:pPr>
-        <w:rPr>
-          <w:rFonts w:ascii="Times New Roman" w:hAnsi="Times New Roman"/>
-          <w:lang w:val="en-US" w:eastAsia="zh-CN"/>
-        </w:rPr>
-      </w:pPr>
-      <w:r>
-        <w:rPr>
-          <w:rFonts w:ascii="Times New Roman" w:hAnsi="Times New Roman"/>
-          <w:lang w:val="en-US" w:eastAsia="zh-CN"/>
-        </w:rPr>
-        <w:t>Accuracy: 58.81%</w:t>
+        <w:pStyle w:val="ListParagraph"/>
+        <w:numPr>
+          <w:ilvl w:val="0"/>
+          <w:numId w:val="9"/>
+        </w:numPr>
+        <w:jc w:val="center"/>
+        <w:rPr>
+          <w:rFonts w:ascii="Times New Roman" w:hAnsi="Times New Roman"/>
+          <w:lang w:val="en-US" w:eastAsia="zh-CN"/>
+        </w:rPr>
+      </w:pPr>
+      <w:r>
+        <w:rPr>
+          <w:rFonts w:ascii="Times New Roman" w:hAnsi="Times New Roman"/>
+          <w:lang w:val="en-SG" w:eastAsia="zh-CN"/>
+        </w:rPr>
+        <w:t xml:space="preserve">RAVDESS + CREMA, </w:t>
+      </w:r>
+      <w:proofErr w:type="spellStart"/>
+      <w:r>
+        <w:rPr>
+          <w:rFonts w:ascii="Times New Roman" w:hAnsi="Times New Roman"/>
+          <w:lang w:val="en-SG" w:eastAsia="zh-CN"/>
+        </w:rPr>
+        <w:t>melspectrogram</w:t>
+      </w:r>
+      <w:proofErr w:type="spellEnd"/>
+      <w:r>
+        <w:rPr>
+          <w:rFonts w:ascii="Times New Roman" w:hAnsi="Times New Roman"/>
+          <w:lang w:val="en-SG" w:eastAsia="zh-CN"/>
+        </w:rPr>
+        <w:t>, confusion matrix</w:t>
       </w:r>
     </w:p>
     <w:p>
@@ -4846,23 +5135,337 @@
     </w:p>
     <w:p>
       <w:pPr>
-        <w:rPr>
-          <w:rFonts w:ascii="Times New Roman" w:hAnsi="Times New Roman"/>
-        </w:rPr>
-      </w:pPr>
-      <w:r>
-        <w:rPr>
-          <w:rFonts w:ascii="Times New Roman" w:hAnsi="Times New Roman"/>
-        </w:rPr>
-        <w:t>start</w:t>
-      </w:r>
-    </w:p>
-    <w:p>
-      <w:pPr>
-        <w:rPr>
-          <w:rFonts w:ascii="Times New Roman" w:hAnsi="Times New Roman"/>
-        </w:rPr>
-      </w:pPr>
+        <w:pStyle w:val="Heading2"/>
+        <w:rPr>
+          <w:rFonts w:ascii="Times New Roman" w:hAnsi="Times New Roman"/>
+          <w:lang w:val="en-US" w:eastAsia="zh-CN"/>
+        </w:rPr>
+      </w:pPr>
+      <w:r>
+        <w:rPr>
+          <w:rFonts w:ascii="Times New Roman" w:hAnsi="Times New Roman"/>
+          <w:lang w:val="en-US" w:eastAsia="zh-CN"/>
+        </w:rPr>
+        <w:t>Baseline 2D CNN</w:t>
+      </w:r>
+    </w:p>
+    <w:p>
+      <w:pPr>
+        <w:rPr>
+          <w:rFonts w:ascii="Times New Roman" w:hAnsi="Times New Roman"/>
+          <w:b/>
+          <w:bCs/>
+          <w:lang w:val="en-US" w:eastAsia="zh-CN"/>
+        </w:rPr>
+      </w:pPr>
+      <w:r>
+        <w:rPr>
+          <w:rFonts w:ascii="Times New Roman" w:hAnsi="Times New Roman"/>
+          <w:b/>
+          <w:bCs/>
+          <w:lang w:val="en-US" w:eastAsia="zh-CN"/>
+        </w:rPr>
+        <w:t>RAV</w:t>
+      </w:r>
+      <w:r>
+        <w:rPr>
+          <w:rFonts w:ascii="Times New Roman" w:hAnsi="Times New Roman"/>
+          <w:b/>
+          <w:bCs/>
+          <w:lang w:val="en-US" w:eastAsia="zh-CN"/>
+        </w:rPr>
+        <w:t>D</w:t>
+      </w:r>
+      <w:r>
+        <w:rPr>
+          <w:rFonts w:ascii="Times New Roman" w:hAnsi="Times New Roman"/>
+          <w:b/>
+          <w:bCs/>
+          <w:lang w:val="en-US" w:eastAsia="zh-CN"/>
+        </w:rPr>
+        <w:t>ESS + CREMA vs RAV</w:t>
+      </w:r>
+      <w:r>
+        <w:rPr>
+          <w:rFonts w:ascii="Times New Roman" w:hAnsi="Times New Roman"/>
+          <w:b/>
+          <w:bCs/>
+          <w:lang w:val="en-US" w:eastAsia="zh-CN"/>
+        </w:rPr>
+        <w:t>D</w:t>
+      </w:r>
+      <w:r>
+        <w:rPr>
+          <w:rFonts w:ascii="Times New Roman" w:hAnsi="Times New Roman"/>
+          <w:b/>
+          <w:bCs/>
+          <w:lang w:val="en-US" w:eastAsia="zh-CN"/>
+        </w:rPr>
+        <w:t>ESS only</w:t>
+      </w:r>
+    </w:p>
+    <w:p>
+      <w:pPr>
+        <w:rPr>
+          <w:rFonts w:ascii="Times New Roman" w:hAnsi="Times New Roman"/>
+          <w:lang w:val="en-US" w:eastAsia="zh-CN"/>
+        </w:rPr>
+      </w:pPr>
+      <w:r>
+        <w:rPr>
+          <w:rFonts w:ascii="Times New Roman" w:hAnsi="Times New Roman"/>
+          <w:lang w:val="en-US" w:eastAsia="zh-CN"/>
+        </w:rPr>
+        <w:t>As shown in the experimental results, the model trained and tested using only RAVDESS dataset has a much higher accuracy</w:t>
+      </w:r>
+      <w:r>
+        <w:rPr>
+          <w:rFonts w:ascii="Times New Roman" w:hAnsi="Times New Roman"/>
+          <w:lang w:val="en-US" w:eastAsia="zh-CN"/>
+        </w:rPr>
+        <w:t xml:space="preserve"> (76.92%)</w:t>
+      </w:r>
+      <w:r>
+        <w:rPr>
+          <w:rFonts w:ascii="Times New Roman" w:hAnsi="Times New Roman"/>
+          <w:lang w:val="en-US" w:eastAsia="zh-CN"/>
+        </w:rPr>
+        <w:t xml:space="preserve"> than model trained and tested using the combined dataset</w:t>
+      </w:r>
+      <w:r>
+        <w:rPr>
+          <w:rFonts w:ascii="Times New Roman" w:hAnsi="Times New Roman"/>
+          <w:lang w:val="en-US" w:eastAsia="zh-CN"/>
+        </w:rPr>
+        <w:t xml:space="preserve"> (57.71%)</w:t>
+      </w:r>
+      <w:r>
+        <w:rPr>
+          <w:rFonts w:ascii="Times New Roman" w:hAnsi="Times New Roman"/>
+          <w:lang w:val="en-US" w:eastAsia="zh-CN"/>
+        </w:rPr>
+        <w:t>.</w:t>
+      </w:r>
+    </w:p>
+    <w:p>
+      <w:pPr>
+        <w:rPr>
+          <w:rFonts w:ascii="Times New Roman" w:hAnsi="Times New Roman"/>
+          <w:lang w:val="en-US" w:eastAsia="zh-CN"/>
+        </w:rPr>
+      </w:pPr>
+      <w:r>
+        <w:rPr>
+          <w:rFonts w:ascii="Times New Roman" w:hAnsi="Times New Roman"/>
+          <w:lang w:val="en-US" w:eastAsia="zh-CN"/>
+        </w:rPr>
+        <w:t xml:space="preserve">The reason is that RAVDESS is a relatively small dataset with only 24 actors and 2 sentences repeated several times for each emotion. The 24 actors are </w:t>
+      </w:r>
+      <w:proofErr w:type="gramStart"/>
+      <w:r>
+        <w:rPr>
+          <w:rFonts w:ascii="Times New Roman" w:hAnsi="Times New Roman"/>
+          <w:lang w:val="en-US" w:eastAsia="zh-CN"/>
+        </w:rPr>
+        <w:t>professional</w:t>
+      </w:r>
+      <w:proofErr w:type="gramEnd"/>
+      <w:r>
+        <w:rPr>
+          <w:rFonts w:ascii="Times New Roman" w:hAnsi="Times New Roman"/>
+          <w:lang w:val="en-US" w:eastAsia="zh-CN"/>
+        </w:rPr>
+        <w:t xml:space="preserve"> and all have North American accent. This will cause the model to remember some patterns well which do not apply to audios from different age groups and accents. </w:t>
+      </w:r>
+    </w:p>
+    <w:p>
+      <w:pPr>
+        <w:rPr>
+          <w:rFonts w:ascii="Times New Roman" w:hAnsi="Times New Roman"/>
+          <w:lang w:val="en-US" w:eastAsia="zh-CN"/>
+        </w:rPr>
+      </w:pPr>
+      <w:r>
+        <w:rPr>
+          <w:rFonts w:ascii="Times New Roman" w:hAnsi="Times New Roman"/>
+          <w:lang w:val="en-US" w:eastAsia="zh-CN"/>
+        </w:rPr>
+        <w:t xml:space="preserve">The combined dataset yield in lower accuracy but showed how the model will behave in the real world. The combined dataset has audios (1) from both genders (2) </w:t>
+      </w:r>
+      <w:r>
+        <w:rPr>
+          <w:rFonts w:ascii="Times New Roman" w:hAnsi="Times New Roman"/>
+          <w:lang w:val="en-US" w:eastAsia="zh-CN"/>
+        </w:rPr>
+        <w:lastRenderedPageBreak/>
+        <w:t>with different accents (3) from different age groups (4) recorded with background noises</w:t>
+      </w:r>
+      <w:r>
+        <w:rPr>
+          <w:rFonts w:ascii="Times New Roman" w:hAnsi="Times New Roman"/>
+          <w:lang w:val="en-US" w:eastAsia="zh-CN"/>
+        </w:rPr>
+        <w:t>.</w:t>
+      </w:r>
+    </w:p>
+    <w:p>
+      <w:pPr>
+        <w:rPr>
+          <w:rFonts w:ascii="Times New Roman" w:hAnsi="Times New Roman"/>
+          <w:b/>
+          <w:bCs/>
+          <w:lang w:val="en-US" w:eastAsia="zh-CN"/>
+        </w:rPr>
+      </w:pPr>
+      <w:r>
+        <w:rPr>
+          <w:rFonts w:ascii="Times New Roman" w:hAnsi="Times New Roman"/>
+          <w:b/>
+          <w:bCs/>
+          <w:lang w:val="en-US" w:eastAsia="zh-CN"/>
+        </w:rPr>
+        <w:t xml:space="preserve">MFCC vs </w:t>
+      </w:r>
+      <w:proofErr w:type="spellStart"/>
+      <w:r>
+        <w:rPr>
+          <w:rFonts w:ascii="Times New Roman" w:hAnsi="Times New Roman"/>
+          <w:b/>
+          <w:bCs/>
+          <w:lang w:val="en-US" w:eastAsia="zh-CN"/>
+        </w:rPr>
+        <w:t>Melspectrogram</w:t>
+      </w:r>
+      <w:proofErr w:type="spellEnd"/>
+    </w:p>
+    <w:p>
+      <w:pPr>
+        <w:rPr>
+          <w:rFonts w:ascii="Times New Roman" w:hAnsi="Times New Roman"/>
+        </w:rPr>
+      </w:pPr>
+      <w:r>
+        <w:rPr>
+          <w:rFonts w:ascii="Times New Roman" w:hAnsi="Times New Roman"/>
+        </w:rPr>
+        <w:t xml:space="preserve">Comparing the accuracies, they are very close. </w:t>
+      </w:r>
+      <w:proofErr w:type="gramStart"/>
+      <w:r>
+        <w:rPr>
+          <w:rFonts w:ascii="Times New Roman" w:hAnsi="Times New Roman"/>
+        </w:rPr>
+        <w:t>Therefore</w:t>
+      </w:r>
+      <w:proofErr w:type="gramEnd"/>
+      <w:r>
+        <w:rPr>
+          <w:rFonts w:ascii="Times New Roman" w:hAnsi="Times New Roman"/>
+        </w:rPr>
+        <w:t xml:space="preserve"> MFCC is used for the rest of the experiment.</w:t>
+      </w:r>
+    </w:p>
+    <w:p>
+      <w:pPr>
+        <w:rPr>
+          <w:rFonts w:ascii="Times New Roman" w:hAnsi="Times New Roman"/>
+          <w:b/>
+          <w:bCs/>
+        </w:rPr>
+      </w:pPr>
+      <w:r>
+        <w:rPr>
+          <w:rFonts w:ascii="Times New Roman" w:hAnsi="Times New Roman"/>
+          <w:b/>
+          <w:bCs/>
+        </w:rPr>
+        <w:t>Analysis on the Confusion Matrix</w:t>
+      </w:r>
+    </w:p>
+    <w:p>
+      <w:pPr>
+        <w:rPr>
+          <w:rFonts w:ascii="Times New Roman" w:hAnsi="Times New Roman"/>
+        </w:rPr>
+      </w:pPr>
+      <w:r>
+        <w:rPr>
+          <w:rFonts w:ascii="Times New Roman" w:hAnsi="Times New Roman"/>
+        </w:rPr>
+        <w:t>As shown in the confusion matrix, the most well classified categories are strong emotions, like angry, fear</w:t>
+      </w:r>
+      <w:r>
+        <w:rPr>
+          <w:rFonts w:ascii="Times New Roman" w:hAnsi="Times New Roman"/>
+        </w:rPr>
+        <w:t xml:space="preserve">, sad </w:t>
+      </w:r>
+      <w:r>
+        <w:rPr>
+          <w:rFonts w:ascii="Times New Roman" w:hAnsi="Times New Roman"/>
+        </w:rPr>
+        <w:t xml:space="preserve">and happy. Neutral are well classified. </w:t>
+      </w:r>
+      <w:proofErr w:type="spellStart"/>
+      <w:r>
+        <w:rPr>
+          <w:rFonts w:ascii="Times New Roman" w:hAnsi="Times New Roman"/>
+        </w:rPr>
+        <w:t>Others</w:t>
+      </w:r>
+      <w:proofErr w:type="spellEnd"/>
+      <w:r>
+        <w:rPr>
+          <w:rFonts w:ascii="Times New Roman" w:hAnsi="Times New Roman"/>
+        </w:rPr>
+        <w:t xml:space="preserve"> like disgust are not well classified, easy to mix with fear, happy neutral and sad.</w:t>
+      </w:r>
+      <w:r>
+        <w:rPr>
+          <w:rFonts w:ascii="Times New Roman" w:hAnsi="Times New Roman"/>
+        </w:rPr>
+        <w:t xml:space="preserve"> </w:t>
+      </w:r>
+    </w:p>
+    <w:p>
+      <w:pPr>
+        <w:rPr>
+          <w:rFonts w:ascii="Times New Roman" w:hAnsi="Times New Roman"/>
+        </w:rPr>
+      </w:pPr>
+      <w:r>
+        <w:rPr>
+          <w:rFonts w:ascii="Times New Roman" w:hAnsi="Times New Roman"/>
+        </w:rPr>
+        <w:t xml:space="preserve">There are some other points which deserves notice: neutral is often misclassified as sad, fear is often misclassified </w:t>
+      </w:r>
+      <w:proofErr w:type="gramStart"/>
+      <w:r>
+        <w:rPr>
+          <w:rFonts w:ascii="Times New Roman" w:hAnsi="Times New Roman"/>
+        </w:rPr>
+        <w:t>as  sad</w:t>
+      </w:r>
+      <w:proofErr w:type="gramEnd"/>
+      <w:r>
+        <w:rPr>
+          <w:rFonts w:ascii="Times New Roman" w:hAnsi="Times New Roman"/>
+        </w:rPr>
+        <w:t>.</w:t>
+      </w:r>
+    </w:p>
+    <w:p>
+      <w:pPr>
+        <w:rPr>
+          <w:rFonts w:ascii="Times New Roman" w:hAnsi="Times New Roman"/>
+        </w:rPr>
+      </w:pPr>
+      <w:r>
+        <w:rPr>
+          <w:rFonts w:ascii="Times New Roman" w:hAnsi="Times New Roman"/>
+        </w:rPr>
+        <w:t xml:space="preserve">Comparing male and female, the emotions from male speaker do not classify as well as female speaker. </w:t>
+      </w:r>
     </w:p>
     <w:p>
       <w:pPr>
@@ -4914,13 +5517,7 @@
         <w:rPr>
           <w:rFonts w:ascii="Times New Roman" w:hAnsi="Times New Roman"/>
         </w:rPr>
-        <w:t xml:space="preserve">Cs.toronto.edu. 2020. CIFAR-10 And CIFAR-100 Datasets. [online] Available at: </w:t>
-      </w:r>
-      <w:r>
-        <w:rPr>
-          <w:rFonts w:ascii="Times New Roman" w:hAnsi="Times New Roman"/>
-        </w:rPr>
-        <w:t>&lt;https://www.cs.toronto.edu/~kriz/cifar.html&gt; [Accessed 1 November 2020</w:t>
+        <w:t>Cs.toronto.edu. 2020. CIFAR-10 And CIFAR-100 Datasets. [online] Available at: &lt;https://www.cs.toronto.edu/~kriz/cifar.html&gt; [Accessed 1 November 2020</w:t>
       </w:r>
       <w:proofErr w:type="gramStart"/>
       <w:r>
@@ -5174,6 +5771,7 @@
         <w:docPartUnique/>
       </w:docPartObj>
     </w:sdtPr>
+    <w:sdtEndPr/>
     <w:sdtContent>
       <w:p>
         <w:pPr>
@@ -5246,6 +5844,7 @@
         <w:docPartUnique/>
       </w:docPartObj>
     </w:sdtPr>
+    <w:sdtEndPr/>
     <w:sdtContent>
       <w:p>
         <w:pPr>
@@ -5611,6 +6210,544 @@
     </w:lvl>
   </w:abstractNum>
   <w:abstractNum w:abstractNumId="3" w15:restartNumberingAfterBreak="0">
+    <w:nsid w:val="13E0327F"/>
+    <w:multiLevelType w:val="hybridMultilevel"/>
+    <w:tmpl w:val="045C7FF2"/>
+    <w:lvl w:ilvl="0" w:tplc="8DC415AA">
+      <w:start w:val="1"/>
+      <w:numFmt w:val="decimal"/>
+      <w:lvlText w:val="Figure %1."/>
+      <w:lvlJc w:val="left"/>
+      <w:pPr>
+        <w:ind w:left="720" w:hanging="360"/>
+      </w:pPr>
+      <w:rPr>
+        <w:rFonts w:hint="default"/>
+      </w:rPr>
+    </w:lvl>
+    <w:lvl w:ilvl="1" w:tplc="08090019" w:tentative="1">
+      <w:start w:val="1"/>
+      <w:numFmt w:val="lowerLetter"/>
+      <w:lvlText w:val="%2."/>
+      <w:lvlJc w:val="left"/>
+      <w:pPr>
+        <w:ind w:left="1440" w:hanging="360"/>
+      </w:pPr>
+    </w:lvl>
+    <w:lvl w:ilvl="2" w:tplc="0809001B" w:tentative="1">
+      <w:start w:val="1"/>
+      <w:numFmt w:val="lowerRoman"/>
+      <w:lvlText w:val="%3."/>
+      <w:lvlJc w:val="right"/>
+      <w:pPr>
+        <w:ind w:left="2160" w:hanging="180"/>
+      </w:pPr>
+    </w:lvl>
+    <w:lvl w:ilvl="3" w:tplc="0809000F" w:tentative="1">
+      <w:start w:val="1"/>
+      <w:numFmt w:val="decimal"/>
+      <w:lvlText w:val="%4."/>
+      <w:lvlJc w:val="left"/>
+      <w:pPr>
+        <w:ind w:left="2880" w:hanging="360"/>
+      </w:pPr>
+    </w:lvl>
+    <w:lvl w:ilvl="4" w:tplc="08090019" w:tentative="1">
+      <w:start w:val="1"/>
+      <w:numFmt w:val="lowerLetter"/>
+      <w:lvlText w:val="%5."/>
+      <w:lvlJc w:val="left"/>
+      <w:pPr>
+        <w:ind w:left="3600" w:hanging="360"/>
+      </w:pPr>
+    </w:lvl>
+    <w:lvl w:ilvl="5" w:tplc="0809001B" w:tentative="1">
+      <w:start w:val="1"/>
+      <w:numFmt w:val="lowerRoman"/>
+      <w:lvlText w:val="%6."/>
+      <w:lvlJc w:val="right"/>
+      <w:pPr>
+        <w:ind w:left="4320" w:hanging="180"/>
+      </w:pPr>
+    </w:lvl>
+    <w:lvl w:ilvl="6" w:tplc="0809000F" w:tentative="1">
+      <w:start w:val="1"/>
+      <w:numFmt w:val="decimal"/>
+      <w:lvlText w:val="%7."/>
+      <w:lvlJc w:val="left"/>
+      <w:pPr>
+        <w:ind w:left="5040" w:hanging="360"/>
+      </w:pPr>
+    </w:lvl>
+    <w:lvl w:ilvl="7" w:tplc="08090019" w:tentative="1">
+      <w:start w:val="1"/>
+      <w:numFmt w:val="lowerLetter"/>
+      <w:lvlText w:val="%8."/>
+      <w:lvlJc w:val="left"/>
+      <w:pPr>
+        <w:ind w:left="5760" w:hanging="360"/>
+      </w:pPr>
+    </w:lvl>
+    <w:lvl w:ilvl="8" w:tplc="0809001B" w:tentative="1">
+      <w:start w:val="1"/>
+      <w:numFmt w:val="lowerRoman"/>
+      <w:lvlText w:val="%9."/>
+      <w:lvlJc w:val="right"/>
+      <w:pPr>
+        <w:ind w:left="6480" w:hanging="180"/>
+      </w:pPr>
+    </w:lvl>
+  </w:abstractNum>
+  <w:abstractNum w:abstractNumId="4" w15:restartNumberingAfterBreak="0">
+    <w:nsid w:val="17275C2F"/>
+    <w:multiLevelType w:val="hybridMultilevel"/>
+    <w:tmpl w:val="9F786A46"/>
+    <w:lvl w:ilvl="0" w:tplc="8DC415AA">
+      <w:start w:val="1"/>
+      <w:numFmt w:val="decimal"/>
+      <w:lvlText w:val="Figure %1."/>
+      <w:lvlJc w:val="left"/>
+      <w:pPr>
+        <w:ind w:left="1440" w:hanging="360"/>
+      </w:pPr>
+      <w:rPr>
+        <w:rFonts w:hint="default"/>
+      </w:rPr>
+    </w:lvl>
+    <w:lvl w:ilvl="1" w:tplc="08090019" w:tentative="1">
+      <w:start w:val="1"/>
+      <w:numFmt w:val="lowerLetter"/>
+      <w:lvlText w:val="%2."/>
+      <w:lvlJc w:val="left"/>
+      <w:pPr>
+        <w:ind w:left="2160" w:hanging="360"/>
+      </w:pPr>
+    </w:lvl>
+    <w:lvl w:ilvl="2" w:tplc="0809001B" w:tentative="1">
+      <w:start w:val="1"/>
+      <w:numFmt w:val="lowerRoman"/>
+      <w:lvlText w:val="%3."/>
+      <w:lvlJc w:val="right"/>
+      <w:pPr>
+        <w:ind w:left="2880" w:hanging="180"/>
+      </w:pPr>
+    </w:lvl>
+    <w:lvl w:ilvl="3" w:tplc="0809000F" w:tentative="1">
+      <w:start w:val="1"/>
+      <w:numFmt w:val="decimal"/>
+      <w:lvlText w:val="%4."/>
+      <w:lvlJc w:val="left"/>
+      <w:pPr>
+        <w:ind w:left="3600" w:hanging="360"/>
+      </w:pPr>
+    </w:lvl>
+    <w:lvl w:ilvl="4" w:tplc="08090019" w:tentative="1">
+      <w:start w:val="1"/>
+      <w:numFmt w:val="lowerLetter"/>
+      <w:lvlText w:val="%5."/>
+      <w:lvlJc w:val="left"/>
+      <w:pPr>
+        <w:ind w:left="4320" w:hanging="360"/>
+      </w:pPr>
+    </w:lvl>
+    <w:lvl w:ilvl="5" w:tplc="0809001B" w:tentative="1">
+      <w:start w:val="1"/>
+      <w:numFmt w:val="lowerRoman"/>
+      <w:lvlText w:val="%6."/>
+      <w:lvlJc w:val="right"/>
+      <w:pPr>
+        <w:ind w:left="5040" w:hanging="180"/>
+      </w:pPr>
+    </w:lvl>
+    <w:lvl w:ilvl="6" w:tplc="0809000F" w:tentative="1">
+      <w:start w:val="1"/>
+      <w:numFmt w:val="decimal"/>
+      <w:lvlText w:val="%7."/>
+      <w:lvlJc w:val="left"/>
+      <w:pPr>
+        <w:ind w:left="5760" w:hanging="360"/>
+      </w:pPr>
+    </w:lvl>
+    <w:lvl w:ilvl="7" w:tplc="08090019" w:tentative="1">
+      <w:start w:val="1"/>
+      <w:numFmt w:val="lowerLetter"/>
+      <w:lvlText w:val="%8."/>
+      <w:lvlJc w:val="left"/>
+      <w:pPr>
+        <w:ind w:left="6480" w:hanging="360"/>
+      </w:pPr>
+    </w:lvl>
+    <w:lvl w:ilvl="8" w:tplc="0809001B" w:tentative="1">
+      <w:start w:val="1"/>
+      <w:numFmt w:val="lowerRoman"/>
+      <w:lvlText w:val="%9."/>
+      <w:lvlJc w:val="right"/>
+      <w:pPr>
+        <w:ind w:left="7200" w:hanging="180"/>
+      </w:pPr>
+    </w:lvl>
+  </w:abstractNum>
+  <w:abstractNum w:abstractNumId="5" w15:restartNumberingAfterBreak="0">
+    <w:nsid w:val="1BFF408C"/>
+    <w:multiLevelType w:val="hybridMultilevel"/>
+    <w:tmpl w:val="0F9C1BF0"/>
+    <w:lvl w:ilvl="0" w:tplc="8DC415AA">
+      <w:start w:val="1"/>
+      <w:numFmt w:val="decimal"/>
+      <w:lvlText w:val="Figure %1."/>
+      <w:lvlJc w:val="left"/>
+      <w:pPr>
+        <w:ind w:left="720" w:hanging="360"/>
+      </w:pPr>
+      <w:rPr>
+        <w:rFonts w:hint="default"/>
+        <w:b w:val="0"/>
+        <w:bCs w:val="0"/>
+      </w:rPr>
+    </w:lvl>
+    <w:lvl w:ilvl="1" w:tplc="08090019" w:tentative="1">
+      <w:start w:val="1"/>
+      <w:numFmt w:val="lowerLetter"/>
+      <w:lvlText w:val="%2."/>
+      <w:lvlJc w:val="left"/>
+      <w:pPr>
+        <w:ind w:left="1440" w:hanging="360"/>
+      </w:pPr>
+    </w:lvl>
+    <w:lvl w:ilvl="2" w:tplc="0809001B" w:tentative="1">
+      <w:start w:val="1"/>
+      <w:numFmt w:val="lowerRoman"/>
+      <w:lvlText w:val="%3."/>
+      <w:lvlJc w:val="right"/>
+      <w:pPr>
+        <w:ind w:left="2160" w:hanging="180"/>
+      </w:pPr>
+    </w:lvl>
+    <w:lvl w:ilvl="3" w:tplc="0809000F" w:tentative="1">
+      <w:start w:val="1"/>
+      <w:numFmt w:val="decimal"/>
+      <w:lvlText w:val="%4."/>
+      <w:lvlJc w:val="left"/>
+      <w:pPr>
+        <w:ind w:left="2880" w:hanging="360"/>
+      </w:pPr>
+    </w:lvl>
+    <w:lvl w:ilvl="4" w:tplc="08090019" w:tentative="1">
+      <w:start w:val="1"/>
+      <w:numFmt w:val="lowerLetter"/>
+      <w:lvlText w:val="%5."/>
+      <w:lvlJc w:val="left"/>
+      <w:pPr>
+        <w:ind w:left="3600" w:hanging="360"/>
+      </w:pPr>
+    </w:lvl>
+    <w:lvl w:ilvl="5" w:tplc="0809001B" w:tentative="1">
+      <w:start w:val="1"/>
+      <w:numFmt w:val="lowerRoman"/>
+      <w:lvlText w:val="%6."/>
+      <w:lvlJc w:val="right"/>
+      <w:pPr>
+        <w:ind w:left="4320" w:hanging="180"/>
+      </w:pPr>
+    </w:lvl>
+    <w:lvl w:ilvl="6" w:tplc="0809000F" w:tentative="1">
+      <w:start w:val="1"/>
+      <w:numFmt w:val="decimal"/>
+      <w:lvlText w:val="%7."/>
+      <w:lvlJc w:val="left"/>
+      <w:pPr>
+        <w:ind w:left="5040" w:hanging="360"/>
+      </w:pPr>
+    </w:lvl>
+    <w:lvl w:ilvl="7" w:tplc="08090019" w:tentative="1">
+      <w:start w:val="1"/>
+      <w:numFmt w:val="lowerLetter"/>
+      <w:lvlText w:val="%8."/>
+      <w:lvlJc w:val="left"/>
+      <w:pPr>
+        <w:ind w:left="5760" w:hanging="360"/>
+      </w:pPr>
+    </w:lvl>
+    <w:lvl w:ilvl="8" w:tplc="0809001B" w:tentative="1">
+      <w:start w:val="1"/>
+      <w:numFmt w:val="lowerRoman"/>
+      <w:lvlText w:val="%9."/>
+      <w:lvlJc w:val="right"/>
+      <w:pPr>
+        <w:ind w:left="6480" w:hanging="180"/>
+      </w:pPr>
+    </w:lvl>
+  </w:abstractNum>
+  <w:abstractNum w:abstractNumId="6" w15:restartNumberingAfterBreak="0">
+    <w:nsid w:val="295D1619"/>
+    <w:multiLevelType w:val="hybridMultilevel"/>
+    <w:tmpl w:val="D7B84202"/>
+    <w:lvl w:ilvl="0" w:tplc="8DC415AA">
+      <w:start w:val="1"/>
+      <w:numFmt w:val="decimal"/>
+      <w:lvlText w:val="Figure %1."/>
+      <w:lvlJc w:val="left"/>
+      <w:pPr>
+        <w:ind w:left="720" w:hanging="360"/>
+      </w:pPr>
+      <w:rPr>
+        <w:rFonts w:hint="default"/>
+        <w:b w:val="0"/>
+        <w:bCs w:val="0"/>
+      </w:rPr>
+    </w:lvl>
+    <w:lvl w:ilvl="1" w:tplc="08090019" w:tentative="1">
+      <w:start w:val="1"/>
+      <w:numFmt w:val="lowerLetter"/>
+      <w:lvlText w:val="%2."/>
+      <w:lvlJc w:val="left"/>
+      <w:pPr>
+        <w:ind w:left="1440" w:hanging="360"/>
+      </w:pPr>
+    </w:lvl>
+    <w:lvl w:ilvl="2" w:tplc="0809001B" w:tentative="1">
+      <w:start w:val="1"/>
+      <w:numFmt w:val="lowerRoman"/>
+      <w:lvlText w:val="%3."/>
+      <w:lvlJc w:val="right"/>
+      <w:pPr>
+        <w:ind w:left="2160" w:hanging="180"/>
+      </w:pPr>
+    </w:lvl>
+    <w:lvl w:ilvl="3" w:tplc="0809000F" w:tentative="1">
+      <w:start w:val="1"/>
+      <w:numFmt w:val="decimal"/>
+      <w:lvlText w:val="%4."/>
+      <w:lvlJc w:val="left"/>
+      <w:pPr>
+        <w:ind w:left="2880" w:hanging="360"/>
+      </w:pPr>
+    </w:lvl>
+    <w:lvl w:ilvl="4" w:tplc="08090019" w:tentative="1">
+      <w:start w:val="1"/>
+      <w:numFmt w:val="lowerLetter"/>
+      <w:lvlText w:val="%5."/>
+      <w:lvlJc w:val="left"/>
+      <w:pPr>
+        <w:ind w:left="3600" w:hanging="360"/>
+      </w:pPr>
+    </w:lvl>
+    <w:lvl w:ilvl="5" w:tplc="0809001B" w:tentative="1">
+      <w:start w:val="1"/>
+      <w:numFmt w:val="lowerRoman"/>
+      <w:lvlText w:val="%6."/>
+      <w:lvlJc w:val="right"/>
+      <w:pPr>
+        <w:ind w:left="4320" w:hanging="180"/>
+      </w:pPr>
+    </w:lvl>
+    <w:lvl w:ilvl="6" w:tplc="0809000F" w:tentative="1">
+      <w:start w:val="1"/>
+      <w:numFmt w:val="decimal"/>
+      <w:lvlText w:val="%7."/>
+      <w:lvlJc w:val="left"/>
+      <w:pPr>
+        <w:ind w:left="5040" w:hanging="360"/>
+      </w:pPr>
+    </w:lvl>
+    <w:lvl w:ilvl="7" w:tplc="08090019" w:tentative="1">
+      <w:start w:val="1"/>
+      <w:numFmt w:val="lowerLetter"/>
+      <w:lvlText w:val="%8."/>
+      <w:lvlJc w:val="left"/>
+      <w:pPr>
+        <w:ind w:left="5760" w:hanging="360"/>
+      </w:pPr>
+    </w:lvl>
+    <w:lvl w:ilvl="8" w:tplc="0809001B" w:tentative="1">
+      <w:start w:val="1"/>
+      <w:numFmt w:val="lowerRoman"/>
+      <w:lvlText w:val="%9."/>
+      <w:lvlJc w:val="right"/>
+      <w:pPr>
+        <w:ind w:left="6480" w:hanging="180"/>
+      </w:pPr>
+    </w:lvl>
+  </w:abstractNum>
+  <w:abstractNum w:abstractNumId="7" w15:restartNumberingAfterBreak="0">
+    <w:nsid w:val="2ABD6059"/>
+    <w:multiLevelType w:val="hybridMultilevel"/>
+    <w:tmpl w:val="101AF7DC"/>
+    <w:lvl w:ilvl="0" w:tplc="8DC415AA">
+      <w:start w:val="1"/>
+      <w:numFmt w:val="decimal"/>
+      <w:lvlText w:val="Figure %1."/>
+      <w:lvlJc w:val="left"/>
+      <w:pPr>
+        <w:ind w:left="720" w:hanging="360"/>
+      </w:pPr>
+      <w:rPr>
+        <w:rFonts w:hint="default"/>
+      </w:rPr>
+    </w:lvl>
+    <w:lvl w:ilvl="1" w:tplc="08090019" w:tentative="1">
+      <w:start w:val="1"/>
+      <w:numFmt w:val="lowerLetter"/>
+      <w:lvlText w:val="%2."/>
+      <w:lvlJc w:val="left"/>
+      <w:pPr>
+        <w:ind w:left="1440" w:hanging="360"/>
+      </w:pPr>
+    </w:lvl>
+    <w:lvl w:ilvl="2" w:tplc="0809001B" w:tentative="1">
+      <w:start w:val="1"/>
+      <w:numFmt w:val="lowerRoman"/>
+      <w:lvlText w:val="%3."/>
+      <w:lvlJc w:val="right"/>
+      <w:pPr>
+        <w:ind w:left="2160" w:hanging="180"/>
+      </w:pPr>
+    </w:lvl>
+    <w:lvl w:ilvl="3" w:tplc="0809000F" w:tentative="1">
+      <w:start w:val="1"/>
+      <w:numFmt w:val="decimal"/>
+      <w:lvlText w:val="%4."/>
+      <w:lvlJc w:val="left"/>
+      <w:pPr>
+        <w:ind w:left="2880" w:hanging="360"/>
+      </w:pPr>
+    </w:lvl>
+    <w:lvl w:ilvl="4" w:tplc="08090019" w:tentative="1">
+      <w:start w:val="1"/>
+      <w:numFmt w:val="lowerLetter"/>
+      <w:lvlText w:val="%5."/>
+      <w:lvlJc w:val="left"/>
+      <w:pPr>
+        <w:ind w:left="3600" w:hanging="360"/>
+      </w:pPr>
+    </w:lvl>
+    <w:lvl w:ilvl="5" w:tplc="0809001B" w:tentative="1">
+      <w:start w:val="1"/>
+      <w:numFmt w:val="lowerRoman"/>
+      <w:lvlText w:val="%6."/>
+      <w:lvlJc w:val="right"/>
+      <w:pPr>
+        <w:ind w:left="4320" w:hanging="180"/>
+      </w:pPr>
+    </w:lvl>
+    <w:lvl w:ilvl="6" w:tplc="0809000F" w:tentative="1">
+      <w:start w:val="1"/>
+      <w:numFmt w:val="decimal"/>
+      <w:lvlText w:val="%7."/>
+      <w:lvlJc w:val="left"/>
+      <w:pPr>
+        <w:ind w:left="5040" w:hanging="360"/>
+      </w:pPr>
+    </w:lvl>
+    <w:lvl w:ilvl="7" w:tplc="08090019" w:tentative="1">
+      <w:start w:val="1"/>
+      <w:numFmt w:val="lowerLetter"/>
+      <w:lvlText w:val="%8."/>
+      <w:lvlJc w:val="left"/>
+      <w:pPr>
+        <w:ind w:left="5760" w:hanging="360"/>
+      </w:pPr>
+    </w:lvl>
+    <w:lvl w:ilvl="8" w:tplc="0809001B" w:tentative="1">
+      <w:start w:val="1"/>
+      <w:numFmt w:val="lowerRoman"/>
+      <w:lvlText w:val="%9."/>
+      <w:lvlJc w:val="right"/>
+      <w:pPr>
+        <w:ind w:left="6480" w:hanging="180"/>
+      </w:pPr>
+    </w:lvl>
+  </w:abstractNum>
+  <w:abstractNum w:abstractNumId="8" w15:restartNumberingAfterBreak="0">
+    <w:nsid w:val="3C316720"/>
+    <w:multiLevelType w:val="hybridMultilevel"/>
+    <w:tmpl w:val="C7E0788C"/>
+    <w:lvl w:ilvl="0" w:tplc="DFEA8F9A">
+      <w:start w:val="1"/>
+      <w:numFmt w:val="decimal"/>
+      <w:lvlText w:val="Table %1."/>
+      <w:lvlJc w:val="left"/>
+      <w:pPr>
+        <w:ind w:left="1697" w:hanging="360"/>
+      </w:pPr>
+      <w:rPr>
+        <w:rFonts w:hint="default"/>
+      </w:rPr>
+    </w:lvl>
+    <w:lvl w:ilvl="1" w:tplc="08090019" w:tentative="1">
+      <w:start w:val="1"/>
+      <w:numFmt w:val="lowerLetter"/>
+      <w:lvlText w:val="%2."/>
+      <w:lvlJc w:val="left"/>
+      <w:pPr>
+        <w:ind w:left="1440" w:hanging="360"/>
+      </w:pPr>
+    </w:lvl>
+    <w:lvl w:ilvl="2" w:tplc="0809001B" w:tentative="1">
+      <w:start w:val="1"/>
+      <w:numFmt w:val="lowerRoman"/>
+      <w:lvlText w:val="%3."/>
+      <w:lvlJc w:val="right"/>
+      <w:pPr>
+        <w:ind w:left="2160" w:hanging="180"/>
+      </w:pPr>
+    </w:lvl>
+    <w:lvl w:ilvl="3" w:tplc="0809000F" w:tentative="1">
+      <w:start w:val="1"/>
+      <w:numFmt w:val="decimal"/>
+      <w:lvlText w:val="%4."/>
+      <w:lvlJc w:val="left"/>
+      <w:pPr>
+        <w:ind w:left="2880" w:hanging="360"/>
+      </w:pPr>
+    </w:lvl>
+    <w:lvl w:ilvl="4" w:tplc="08090019" w:tentative="1">
+      <w:start w:val="1"/>
+      <w:numFmt w:val="lowerLetter"/>
+      <w:lvlText w:val="%5."/>
+      <w:lvlJc w:val="left"/>
+      <w:pPr>
+        <w:ind w:left="3600" w:hanging="360"/>
+      </w:pPr>
+    </w:lvl>
+    <w:lvl w:ilvl="5" w:tplc="0809001B" w:tentative="1">
+      <w:start w:val="1"/>
+      <w:numFmt w:val="lowerRoman"/>
+      <w:lvlText w:val="%6."/>
+      <w:lvlJc w:val="right"/>
+      <w:pPr>
+        <w:ind w:left="4320" w:hanging="180"/>
+      </w:pPr>
+    </w:lvl>
+    <w:lvl w:ilvl="6" w:tplc="0809000F" w:tentative="1">
+      <w:start w:val="1"/>
+      <w:numFmt w:val="decimal"/>
+      <w:lvlText w:val="%7."/>
+      <w:lvlJc w:val="left"/>
+      <w:pPr>
+        <w:ind w:left="5040" w:hanging="360"/>
+      </w:pPr>
+    </w:lvl>
+    <w:lvl w:ilvl="7" w:tplc="08090019" w:tentative="1">
+      <w:start w:val="1"/>
+      <w:numFmt w:val="lowerLetter"/>
+      <w:lvlText w:val="%8."/>
+      <w:lvlJc w:val="left"/>
+      <w:pPr>
+        <w:ind w:left="5760" w:hanging="360"/>
+      </w:pPr>
+    </w:lvl>
+    <w:lvl w:ilvl="8" w:tplc="0809001B" w:tentative="1">
+      <w:start w:val="1"/>
+      <w:numFmt w:val="lowerRoman"/>
+      <w:lvlText w:val="%9."/>
+      <w:lvlJc w:val="right"/>
+      <w:pPr>
+        <w:ind w:left="6480" w:hanging="180"/>
+      </w:pPr>
+    </w:lvl>
+  </w:abstractNum>
+  <w:abstractNum w:abstractNumId="9" w15:restartNumberingAfterBreak="0">
     <w:nsid w:val="3CF96519"/>
     <w:multiLevelType w:val="multilevel"/>
     <w:tmpl w:val="8110CEC2"/>
@@ -5708,7 +6845,184 @@
       </w:pPr>
     </w:lvl>
   </w:abstractNum>
-  <w:abstractNum w:abstractNumId="4" w15:restartNumberingAfterBreak="0">
+  <w:abstractNum w:abstractNumId="10" w15:restartNumberingAfterBreak="0">
+    <w:nsid w:val="4F693477"/>
+    <w:multiLevelType w:val="hybridMultilevel"/>
+    <w:tmpl w:val="0898F536"/>
+    <w:lvl w:ilvl="0" w:tplc="0809000F">
+      <w:start w:val="1"/>
+      <w:numFmt w:val="decimal"/>
+      <w:lvlText w:val="%1."/>
+      <w:lvlJc w:val="left"/>
+      <w:pPr>
+        <w:ind w:left="720" w:hanging="360"/>
+      </w:pPr>
+    </w:lvl>
+    <w:lvl w:ilvl="1" w:tplc="08090019" w:tentative="1">
+      <w:start w:val="1"/>
+      <w:numFmt w:val="lowerLetter"/>
+      <w:lvlText w:val="%2."/>
+      <w:lvlJc w:val="left"/>
+      <w:pPr>
+        <w:ind w:left="1440" w:hanging="360"/>
+      </w:pPr>
+    </w:lvl>
+    <w:lvl w:ilvl="2" w:tplc="0809001B" w:tentative="1">
+      <w:start w:val="1"/>
+      <w:numFmt w:val="lowerRoman"/>
+      <w:lvlText w:val="%3."/>
+      <w:lvlJc w:val="right"/>
+      <w:pPr>
+        <w:ind w:left="2160" w:hanging="180"/>
+      </w:pPr>
+    </w:lvl>
+    <w:lvl w:ilvl="3" w:tplc="0809000F" w:tentative="1">
+      <w:start w:val="1"/>
+      <w:numFmt w:val="decimal"/>
+      <w:lvlText w:val="%4."/>
+      <w:lvlJc w:val="left"/>
+      <w:pPr>
+        <w:ind w:left="2880" w:hanging="360"/>
+      </w:pPr>
+    </w:lvl>
+    <w:lvl w:ilvl="4" w:tplc="08090019" w:tentative="1">
+      <w:start w:val="1"/>
+      <w:numFmt w:val="lowerLetter"/>
+      <w:lvlText w:val="%5."/>
+      <w:lvlJc w:val="left"/>
+      <w:pPr>
+        <w:ind w:left="3600" w:hanging="360"/>
+      </w:pPr>
+    </w:lvl>
+    <w:lvl w:ilvl="5" w:tplc="0809001B" w:tentative="1">
+      <w:start w:val="1"/>
+      <w:numFmt w:val="lowerRoman"/>
+      <w:lvlText w:val="%6."/>
+      <w:lvlJc w:val="right"/>
+      <w:pPr>
+        <w:ind w:left="4320" w:hanging="180"/>
+      </w:pPr>
+    </w:lvl>
+    <w:lvl w:ilvl="6" w:tplc="0809000F" w:tentative="1">
+      <w:start w:val="1"/>
+      <w:numFmt w:val="decimal"/>
+      <w:lvlText w:val="%7."/>
+      <w:lvlJc w:val="left"/>
+      <w:pPr>
+        <w:ind w:left="5040" w:hanging="360"/>
+      </w:pPr>
+    </w:lvl>
+    <w:lvl w:ilvl="7" w:tplc="08090019" w:tentative="1">
+      <w:start w:val="1"/>
+      <w:numFmt w:val="lowerLetter"/>
+      <w:lvlText w:val="%8."/>
+      <w:lvlJc w:val="left"/>
+      <w:pPr>
+        <w:ind w:left="5760" w:hanging="360"/>
+      </w:pPr>
+    </w:lvl>
+    <w:lvl w:ilvl="8" w:tplc="0809001B" w:tentative="1">
+      <w:start w:val="1"/>
+      <w:numFmt w:val="lowerRoman"/>
+      <w:lvlText w:val="%9."/>
+      <w:lvlJc w:val="right"/>
+      <w:pPr>
+        <w:ind w:left="6480" w:hanging="180"/>
+      </w:pPr>
+    </w:lvl>
+  </w:abstractNum>
+  <w:abstractNum w:abstractNumId="11" w15:restartNumberingAfterBreak="0">
+    <w:nsid w:val="50755309"/>
+    <w:multiLevelType w:val="hybridMultilevel"/>
+    <w:tmpl w:val="D0D89948"/>
+    <w:lvl w:ilvl="0" w:tplc="601806A8">
+      <w:start w:val="1"/>
+      <w:numFmt w:val="decimal"/>
+      <w:lvlText w:val="Figure %1."/>
+      <w:lvlJc w:val="left"/>
+      <w:pPr>
+        <w:ind w:left="720" w:hanging="360"/>
+      </w:pPr>
+      <w:rPr>
+        <w:rFonts w:hint="default"/>
+        <w:b w:val="0"/>
+        <w:bCs w:val="0"/>
+      </w:rPr>
+    </w:lvl>
+    <w:lvl w:ilvl="1" w:tplc="08090019" w:tentative="1">
+      <w:start w:val="1"/>
+      <w:numFmt w:val="lowerLetter"/>
+      <w:lvlText w:val="%2."/>
+      <w:lvlJc w:val="left"/>
+      <w:pPr>
+        <w:ind w:left="1440" w:hanging="360"/>
+      </w:pPr>
+    </w:lvl>
+    <w:lvl w:ilvl="2" w:tplc="0809001B" w:tentative="1">
+      <w:start w:val="1"/>
+      <w:numFmt w:val="lowerRoman"/>
+      <w:lvlText w:val="%3."/>
+      <w:lvlJc w:val="right"/>
+      <w:pPr>
+        <w:ind w:left="2160" w:hanging="180"/>
+      </w:pPr>
+    </w:lvl>
+    <w:lvl w:ilvl="3" w:tplc="0809000F" w:tentative="1">
+      <w:start w:val="1"/>
+      <w:numFmt w:val="decimal"/>
+      <w:lvlText w:val="%4."/>
+      <w:lvlJc w:val="left"/>
+      <w:pPr>
+        <w:ind w:left="2880" w:hanging="360"/>
+      </w:pPr>
+    </w:lvl>
+    <w:lvl w:ilvl="4" w:tplc="08090019" w:tentative="1">
+      <w:start w:val="1"/>
+      <w:numFmt w:val="lowerLetter"/>
+      <w:lvlText w:val="%5."/>
+      <w:lvlJc w:val="left"/>
+      <w:pPr>
+        <w:ind w:left="3600" w:hanging="360"/>
+      </w:pPr>
+    </w:lvl>
+    <w:lvl w:ilvl="5" w:tplc="0809001B" w:tentative="1">
+      <w:start w:val="1"/>
+      <w:numFmt w:val="lowerRoman"/>
+      <w:lvlText w:val="%6."/>
+      <w:lvlJc w:val="right"/>
+      <w:pPr>
+        <w:ind w:left="4320" w:hanging="180"/>
+      </w:pPr>
+    </w:lvl>
+    <w:lvl w:ilvl="6" w:tplc="0809000F" w:tentative="1">
+      <w:start w:val="1"/>
+      <w:numFmt w:val="decimal"/>
+      <w:lvlText w:val="%7."/>
+      <w:lvlJc w:val="left"/>
+      <w:pPr>
+        <w:ind w:left="5040" w:hanging="360"/>
+      </w:pPr>
+    </w:lvl>
+    <w:lvl w:ilvl="7" w:tplc="08090019" w:tentative="1">
+      <w:start w:val="1"/>
+      <w:numFmt w:val="lowerLetter"/>
+      <w:lvlText w:val="%8."/>
+      <w:lvlJc w:val="left"/>
+      <w:pPr>
+        <w:ind w:left="5760" w:hanging="360"/>
+      </w:pPr>
+    </w:lvl>
+    <w:lvl w:ilvl="8" w:tplc="0809001B" w:tentative="1">
+      <w:start w:val="1"/>
+      <w:numFmt w:val="lowerRoman"/>
+      <w:lvlText w:val="%9."/>
+      <w:lvlJc w:val="right"/>
+      <w:pPr>
+        <w:ind w:left="6480" w:hanging="180"/>
+      </w:pPr>
+    </w:lvl>
+  </w:abstractNum>
+  <w:abstractNum w:abstractNumId="12" w15:restartNumberingAfterBreak="0">
     <w:nsid w:val="531D351E"/>
     <w:multiLevelType w:val="multilevel"/>
     <w:tmpl w:val="69AE9BBC"/>
@@ -5803,7 +7117,185 @@
       </w:pPr>
     </w:lvl>
   </w:abstractNum>
-  <w:abstractNum w:abstractNumId="5" w15:restartNumberingAfterBreak="0">
+  <w:abstractNum w:abstractNumId="13" w15:restartNumberingAfterBreak="0">
+    <w:nsid w:val="5D722721"/>
+    <w:multiLevelType w:val="hybridMultilevel"/>
+    <w:tmpl w:val="92CE545C"/>
+    <w:lvl w:ilvl="0" w:tplc="8DC415AA">
+      <w:start w:val="1"/>
+      <w:numFmt w:val="decimal"/>
+      <w:lvlText w:val="Figure %1."/>
+      <w:lvlJc w:val="left"/>
+      <w:pPr>
+        <w:ind w:left="720" w:hanging="360"/>
+      </w:pPr>
+      <w:rPr>
+        <w:rFonts w:hint="default"/>
+      </w:rPr>
+    </w:lvl>
+    <w:lvl w:ilvl="1" w:tplc="08090019" w:tentative="1">
+      <w:start w:val="1"/>
+      <w:numFmt w:val="lowerLetter"/>
+      <w:lvlText w:val="%2."/>
+      <w:lvlJc w:val="left"/>
+      <w:pPr>
+        <w:ind w:left="1440" w:hanging="360"/>
+      </w:pPr>
+    </w:lvl>
+    <w:lvl w:ilvl="2" w:tplc="0809001B" w:tentative="1">
+      <w:start w:val="1"/>
+      <w:numFmt w:val="lowerRoman"/>
+      <w:lvlText w:val="%3."/>
+      <w:lvlJc w:val="right"/>
+      <w:pPr>
+        <w:ind w:left="2160" w:hanging="180"/>
+      </w:pPr>
+    </w:lvl>
+    <w:lvl w:ilvl="3" w:tplc="0809000F" w:tentative="1">
+      <w:start w:val="1"/>
+      <w:numFmt w:val="decimal"/>
+      <w:lvlText w:val="%4."/>
+      <w:lvlJc w:val="left"/>
+      <w:pPr>
+        <w:ind w:left="2880" w:hanging="360"/>
+      </w:pPr>
+    </w:lvl>
+    <w:lvl w:ilvl="4" w:tplc="08090019" w:tentative="1">
+      <w:start w:val="1"/>
+      <w:numFmt w:val="lowerLetter"/>
+      <w:lvlText w:val="%5."/>
+      <w:lvlJc w:val="left"/>
+      <w:pPr>
+        <w:ind w:left="3600" w:hanging="360"/>
+      </w:pPr>
+    </w:lvl>
+    <w:lvl w:ilvl="5" w:tplc="0809001B" w:tentative="1">
+      <w:start w:val="1"/>
+      <w:numFmt w:val="lowerRoman"/>
+      <w:lvlText w:val="%6."/>
+      <w:lvlJc w:val="right"/>
+      <w:pPr>
+        <w:ind w:left="4320" w:hanging="180"/>
+      </w:pPr>
+    </w:lvl>
+    <w:lvl w:ilvl="6" w:tplc="0809000F" w:tentative="1">
+      <w:start w:val="1"/>
+      <w:numFmt w:val="decimal"/>
+      <w:lvlText w:val="%7."/>
+      <w:lvlJc w:val="left"/>
+      <w:pPr>
+        <w:ind w:left="5040" w:hanging="360"/>
+      </w:pPr>
+    </w:lvl>
+    <w:lvl w:ilvl="7" w:tplc="08090019" w:tentative="1">
+      <w:start w:val="1"/>
+      <w:numFmt w:val="lowerLetter"/>
+      <w:lvlText w:val="%8."/>
+      <w:lvlJc w:val="left"/>
+      <w:pPr>
+        <w:ind w:left="5760" w:hanging="360"/>
+      </w:pPr>
+    </w:lvl>
+    <w:lvl w:ilvl="8" w:tplc="0809001B" w:tentative="1">
+      <w:start w:val="1"/>
+      <w:numFmt w:val="lowerRoman"/>
+      <w:lvlText w:val="%9."/>
+      <w:lvlJc w:val="right"/>
+      <w:pPr>
+        <w:ind w:left="6480" w:hanging="180"/>
+      </w:pPr>
+    </w:lvl>
+  </w:abstractNum>
+  <w:abstractNum w:abstractNumId="14" w15:restartNumberingAfterBreak="0">
+    <w:nsid w:val="63A33243"/>
+    <w:multiLevelType w:val="hybridMultilevel"/>
+    <w:tmpl w:val="DCD8F18E"/>
+    <w:lvl w:ilvl="0" w:tplc="8DC415AA">
+      <w:start w:val="1"/>
+      <w:numFmt w:val="decimal"/>
+      <w:lvlText w:val="Figure %1."/>
+      <w:lvlJc w:val="left"/>
+      <w:pPr>
+        <w:ind w:left="1440" w:hanging="360"/>
+      </w:pPr>
+      <w:rPr>
+        <w:rFonts w:hint="default"/>
+      </w:rPr>
+    </w:lvl>
+    <w:lvl w:ilvl="1" w:tplc="08090019" w:tentative="1">
+      <w:start w:val="1"/>
+      <w:numFmt w:val="lowerLetter"/>
+      <w:lvlText w:val="%2."/>
+      <w:lvlJc w:val="left"/>
+      <w:pPr>
+        <w:ind w:left="2160" w:hanging="360"/>
+      </w:pPr>
+    </w:lvl>
+    <w:lvl w:ilvl="2" w:tplc="0809001B" w:tentative="1">
+      <w:start w:val="1"/>
+      <w:numFmt w:val="lowerRoman"/>
+      <w:lvlText w:val="%3."/>
+      <w:lvlJc w:val="right"/>
+      <w:pPr>
+        <w:ind w:left="2880" w:hanging="180"/>
+      </w:pPr>
+    </w:lvl>
+    <w:lvl w:ilvl="3" w:tplc="0809000F" w:tentative="1">
+      <w:start w:val="1"/>
+      <w:numFmt w:val="decimal"/>
+      <w:lvlText w:val="%4."/>
+      <w:lvlJc w:val="left"/>
+      <w:pPr>
+        <w:ind w:left="3600" w:hanging="360"/>
+      </w:pPr>
+    </w:lvl>
+    <w:lvl w:ilvl="4" w:tplc="08090019" w:tentative="1">
+      <w:start w:val="1"/>
+      <w:numFmt w:val="lowerLetter"/>
+      <w:lvlText w:val="%5."/>
+      <w:lvlJc w:val="left"/>
+      <w:pPr>
+        <w:ind w:left="4320" w:hanging="360"/>
+      </w:pPr>
+    </w:lvl>
+    <w:lvl w:ilvl="5" w:tplc="0809001B" w:tentative="1">
+      <w:start w:val="1"/>
+      <w:numFmt w:val="lowerRoman"/>
+      <w:lvlText w:val="%6."/>
+      <w:lvlJc w:val="right"/>
+      <w:pPr>
+        <w:ind w:left="5040" w:hanging="180"/>
+      </w:pPr>
+    </w:lvl>
+    <w:lvl w:ilvl="6" w:tplc="0809000F" w:tentative="1">
+      <w:start w:val="1"/>
+      <w:numFmt w:val="decimal"/>
+      <w:lvlText w:val="%7."/>
+      <w:lvlJc w:val="left"/>
+      <w:pPr>
+        <w:ind w:left="5760" w:hanging="360"/>
+      </w:pPr>
+    </w:lvl>
+    <w:lvl w:ilvl="7" w:tplc="08090019" w:tentative="1">
+      <w:start w:val="1"/>
+      <w:numFmt w:val="lowerLetter"/>
+      <w:lvlText w:val="%8."/>
+      <w:lvlJc w:val="left"/>
+      <w:pPr>
+        <w:ind w:left="6480" w:hanging="360"/>
+      </w:pPr>
+    </w:lvl>
+    <w:lvl w:ilvl="8" w:tplc="0809001B" w:tentative="1">
+      <w:start w:val="1"/>
+      <w:numFmt w:val="lowerRoman"/>
+      <w:lvlText w:val="%9."/>
+      <w:lvlJc w:val="right"/>
+      <w:pPr>
+        <w:ind w:left="7200" w:hanging="180"/>
+      </w:pPr>
+    </w:lvl>
+  </w:abstractNum>
+  <w:abstractNum w:abstractNumId="15" w15:restartNumberingAfterBreak="0">
     <w:nsid w:val="6BAF68C4"/>
     <w:multiLevelType w:val="singleLevel"/>
     <w:tmpl w:val="CB1A58E8"/>
@@ -5823,7 +7315,96 @@
       </w:rPr>
     </w:lvl>
   </w:abstractNum>
-  <w:abstractNum w:abstractNumId="6" w15:restartNumberingAfterBreak="0">
+  <w:abstractNum w:abstractNumId="16" w15:restartNumberingAfterBreak="0">
+    <w:nsid w:val="70E13339"/>
+    <w:multiLevelType w:val="hybridMultilevel"/>
+    <w:tmpl w:val="F7BA4DD2"/>
+    <w:lvl w:ilvl="0" w:tplc="8DC415AA">
+      <w:start w:val="1"/>
+      <w:numFmt w:val="decimal"/>
+      <w:lvlText w:val="Figure %1."/>
+      <w:lvlJc w:val="left"/>
+      <w:pPr>
+        <w:ind w:left="720" w:hanging="360"/>
+      </w:pPr>
+      <w:rPr>
+        <w:rFonts w:hint="default"/>
+      </w:rPr>
+    </w:lvl>
+    <w:lvl w:ilvl="1" w:tplc="08090019" w:tentative="1">
+      <w:start w:val="1"/>
+      <w:numFmt w:val="lowerLetter"/>
+      <w:lvlText w:val="%2."/>
+      <w:lvlJc w:val="left"/>
+      <w:pPr>
+        <w:ind w:left="1440" w:hanging="360"/>
+      </w:pPr>
+    </w:lvl>
+    <w:lvl w:ilvl="2" w:tplc="0809001B" w:tentative="1">
+      <w:start w:val="1"/>
+      <w:numFmt w:val="lowerRoman"/>
+      <w:lvlText w:val="%3."/>
+      <w:lvlJc w:val="right"/>
+      <w:pPr>
+        <w:ind w:left="2160" w:hanging="180"/>
+      </w:pPr>
+    </w:lvl>
+    <w:lvl w:ilvl="3" w:tplc="0809000F" w:tentative="1">
+      <w:start w:val="1"/>
+      <w:numFmt w:val="decimal"/>
+      <w:lvlText w:val="%4."/>
+      <w:lvlJc w:val="left"/>
+      <w:pPr>
+        <w:ind w:left="2880" w:hanging="360"/>
+      </w:pPr>
+    </w:lvl>
+    <w:lvl w:ilvl="4" w:tplc="08090019" w:tentative="1">
+      <w:start w:val="1"/>
+      <w:numFmt w:val="lowerLetter"/>
+      <w:lvlText w:val="%5."/>
+      <w:lvlJc w:val="left"/>
+      <w:pPr>
+        <w:ind w:left="3600" w:hanging="360"/>
+      </w:pPr>
+    </w:lvl>
+    <w:lvl w:ilvl="5" w:tplc="0809001B" w:tentative="1">
+      <w:start w:val="1"/>
+      <w:numFmt w:val="lowerRoman"/>
+      <w:lvlText w:val="%6."/>
+      <w:lvlJc w:val="right"/>
+      <w:pPr>
+        <w:ind w:left="4320" w:hanging="180"/>
+      </w:pPr>
+    </w:lvl>
+    <w:lvl w:ilvl="6" w:tplc="0809000F" w:tentative="1">
+      <w:start w:val="1"/>
+      <w:numFmt w:val="decimal"/>
+      <w:lvlText w:val="%7."/>
+      <w:lvlJc w:val="left"/>
+      <w:pPr>
+        <w:ind w:left="5040" w:hanging="360"/>
+      </w:pPr>
+    </w:lvl>
+    <w:lvl w:ilvl="7" w:tplc="08090019" w:tentative="1">
+      <w:start w:val="1"/>
+      <w:numFmt w:val="lowerLetter"/>
+      <w:lvlText w:val="%8."/>
+      <w:lvlJc w:val="left"/>
+      <w:pPr>
+        <w:ind w:left="5760" w:hanging="360"/>
+      </w:pPr>
+    </w:lvl>
+    <w:lvl w:ilvl="8" w:tplc="0809001B" w:tentative="1">
+      <w:start w:val="1"/>
+      <w:numFmt w:val="lowerRoman"/>
+      <w:lvlText w:val="%9."/>
+      <w:lvlJc w:val="right"/>
+      <w:pPr>
+        <w:ind w:left="6480" w:hanging="180"/>
+      </w:pPr>
+    </w:lvl>
+  </w:abstractNum>
+  <w:abstractNum w:abstractNumId="17" w15:restartNumberingAfterBreak="0">
     <w:nsid w:val="71436628"/>
     <w:multiLevelType w:val="hybridMultilevel"/>
     <w:tmpl w:val="EDB2595E"/>
@@ -5903,6 +7484,186 @@
       </w:pPr>
     </w:lvl>
     <w:lvl w:ilvl="8" w:tplc="041D001B" w:tentative="1">
+      <w:start w:val="1"/>
+      <w:numFmt w:val="lowerRoman"/>
+      <w:lvlText w:val="%9."/>
+      <w:lvlJc w:val="right"/>
+      <w:pPr>
+        <w:ind w:left="6480" w:hanging="180"/>
+      </w:pPr>
+    </w:lvl>
+  </w:abstractNum>
+  <w:abstractNum w:abstractNumId="18" w15:restartNumberingAfterBreak="0">
+    <w:nsid w:val="73705609"/>
+    <w:multiLevelType w:val="hybridMultilevel"/>
+    <w:tmpl w:val="57525B38"/>
+    <w:lvl w:ilvl="0" w:tplc="8DC415AA">
+      <w:start w:val="1"/>
+      <w:numFmt w:val="decimal"/>
+      <w:lvlText w:val="Figure %1."/>
+      <w:lvlJc w:val="left"/>
+      <w:pPr>
+        <w:ind w:left="720" w:hanging="360"/>
+      </w:pPr>
+      <w:rPr>
+        <w:rFonts w:hint="default"/>
+      </w:rPr>
+    </w:lvl>
+    <w:lvl w:ilvl="1" w:tplc="08090019" w:tentative="1">
+      <w:start w:val="1"/>
+      <w:numFmt w:val="lowerLetter"/>
+      <w:lvlText w:val="%2."/>
+      <w:lvlJc w:val="left"/>
+      <w:pPr>
+        <w:ind w:left="1440" w:hanging="360"/>
+      </w:pPr>
+    </w:lvl>
+    <w:lvl w:ilvl="2" w:tplc="0809001B" w:tentative="1">
+      <w:start w:val="1"/>
+      <w:numFmt w:val="lowerRoman"/>
+      <w:lvlText w:val="%3."/>
+      <w:lvlJc w:val="right"/>
+      <w:pPr>
+        <w:ind w:left="2160" w:hanging="180"/>
+      </w:pPr>
+    </w:lvl>
+    <w:lvl w:ilvl="3" w:tplc="0809000F" w:tentative="1">
+      <w:start w:val="1"/>
+      <w:numFmt w:val="decimal"/>
+      <w:lvlText w:val="%4."/>
+      <w:lvlJc w:val="left"/>
+      <w:pPr>
+        <w:ind w:left="2880" w:hanging="360"/>
+      </w:pPr>
+    </w:lvl>
+    <w:lvl w:ilvl="4" w:tplc="08090019" w:tentative="1">
+      <w:start w:val="1"/>
+      <w:numFmt w:val="lowerLetter"/>
+      <w:lvlText w:val="%5."/>
+      <w:lvlJc w:val="left"/>
+      <w:pPr>
+        <w:ind w:left="3600" w:hanging="360"/>
+      </w:pPr>
+    </w:lvl>
+    <w:lvl w:ilvl="5" w:tplc="0809001B" w:tentative="1">
+      <w:start w:val="1"/>
+      <w:numFmt w:val="lowerRoman"/>
+      <w:lvlText w:val="%6."/>
+      <w:lvlJc w:val="right"/>
+      <w:pPr>
+        <w:ind w:left="4320" w:hanging="180"/>
+      </w:pPr>
+    </w:lvl>
+    <w:lvl w:ilvl="6" w:tplc="0809000F" w:tentative="1">
+      <w:start w:val="1"/>
+      <w:numFmt w:val="decimal"/>
+      <w:lvlText w:val="%7."/>
+      <w:lvlJc w:val="left"/>
+      <w:pPr>
+        <w:ind w:left="5040" w:hanging="360"/>
+      </w:pPr>
+    </w:lvl>
+    <w:lvl w:ilvl="7" w:tplc="08090019" w:tentative="1">
+      <w:start w:val="1"/>
+      <w:numFmt w:val="lowerLetter"/>
+      <w:lvlText w:val="%8."/>
+      <w:lvlJc w:val="left"/>
+      <w:pPr>
+        <w:ind w:left="5760" w:hanging="360"/>
+      </w:pPr>
+    </w:lvl>
+    <w:lvl w:ilvl="8" w:tplc="0809001B" w:tentative="1">
+      <w:start w:val="1"/>
+      <w:numFmt w:val="lowerRoman"/>
+      <w:lvlText w:val="%9."/>
+      <w:lvlJc w:val="right"/>
+      <w:pPr>
+        <w:ind w:left="6480" w:hanging="180"/>
+      </w:pPr>
+    </w:lvl>
+  </w:abstractNum>
+  <w:abstractNum w:abstractNumId="19" w15:restartNumberingAfterBreak="0">
+    <w:nsid w:val="7E1D6936"/>
+    <w:multiLevelType w:val="hybridMultilevel"/>
+    <w:tmpl w:val="0F9C1BF0"/>
+    <w:lvl w:ilvl="0" w:tplc="8DC415AA">
+      <w:start w:val="1"/>
+      <w:numFmt w:val="decimal"/>
+      <w:lvlText w:val="Figure %1."/>
+      <w:lvlJc w:val="left"/>
+      <w:pPr>
+        <w:ind w:left="720" w:hanging="360"/>
+      </w:pPr>
+      <w:rPr>
+        <w:rFonts w:hint="default"/>
+        <w:b w:val="0"/>
+        <w:bCs w:val="0"/>
+      </w:rPr>
+    </w:lvl>
+    <w:lvl w:ilvl="1" w:tplc="08090019" w:tentative="1">
+      <w:start w:val="1"/>
+      <w:numFmt w:val="lowerLetter"/>
+      <w:lvlText w:val="%2."/>
+      <w:lvlJc w:val="left"/>
+      <w:pPr>
+        <w:ind w:left="1440" w:hanging="360"/>
+      </w:pPr>
+    </w:lvl>
+    <w:lvl w:ilvl="2" w:tplc="0809001B" w:tentative="1">
+      <w:start w:val="1"/>
+      <w:numFmt w:val="lowerRoman"/>
+      <w:lvlText w:val="%3."/>
+      <w:lvlJc w:val="right"/>
+      <w:pPr>
+        <w:ind w:left="2160" w:hanging="180"/>
+      </w:pPr>
+    </w:lvl>
+    <w:lvl w:ilvl="3" w:tplc="0809000F" w:tentative="1">
+      <w:start w:val="1"/>
+      <w:numFmt w:val="decimal"/>
+      <w:lvlText w:val="%4."/>
+      <w:lvlJc w:val="left"/>
+      <w:pPr>
+        <w:ind w:left="2880" w:hanging="360"/>
+      </w:pPr>
+    </w:lvl>
+    <w:lvl w:ilvl="4" w:tplc="08090019" w:tentative="1">
+      <w:start w:val="1"/>
+      <w:numFmt w:val="lowerLetter"/>
+      <w:lvlText w:val="%5."/>
+      <w:lvlJc w:val="left"/>
+      <w:pPr>
+        <w:ind w:left="3600" w:hanging="360"/>
+      </w:pPr>
+    </w:lvl>
+    <w:lvl w:ilvl="5" w:tplc="0809001B" w:tentative="1">
+      <w:start w:val="1"/>
+      <w:numFmt w:val="lowerRoman"/>
+      <w:lvlText w:val="%6."/>
+      <w:lvlJc w:val="right"/>
+      <w:pPr>
+        <w:ind w:left="4320" w:hanging="180"/>
+      </w:pPr>
+    </w:lvl>
+    <w:lvl w:ilvl="6" w:tplc="0809000F" w:tentative="1">
+      <w:start w:val="1"/>
+      <w:numFmt w:val="decimal"/>
+      <w:lvlText w:val="%7."/>
+      <w:lvlJc w:val="left"/>
+      <w:pPr>
+        <w:ind w:left="5040" w:hanging="360"/>
+      </w:pPr>
+    </w:lvl>
+    <w:lvl w:ilvl="7" w:tplc="08090019" w:tentative="1">
+      <w:start w:val="1"/>
+      <w:numFmt w:val="lowerLetter"/>
+      <w:lvlText w:val="%8."/>
+      <w:lvlJc w:val="left"/>
+      <w:pPr>
+        <w:ind w:left="5760" w:hanging="360"/>
+      </w:pPr>
+    </w:lvl>
+    <w:lvl w:ilvl="8" w:tplc="0809001B" w:tentative="1">
       <w:start w:val="1"/>
       <w:numFmt w:val="lowerRoman"/>
       <w:lvlText w:val="%9."/>
@@ -5916,25 +7677,25 @@
     <w:abstractNumId w:val="0"/>
   </w:num>
   <w:num w:numId="2">
-    <w:abstractNumId w:val="3"/>
+    <w:abstractNumId w:val="9"/>
   </w:num>
   <w:num w:numId="3">
-    <w:abstractNumId w:val="5"/>
+    <w:abstractNumId w:val="15"/>
   </w:num>
   <w:num w:numId="4">
-    <w:abstractNumId w:val="6"/>
+    <w:abstractNumId w:val="17"/>
   </w:num>
   <w:num w:numId="5">
     <w:abstractNumId w:val="2"/>
   </w:num>
   <w:num w:numId="6">
-    <w:abstractNumId w:val="4"/>
+    <w:abstractNumId w:val="12"/>
   </w:num>
   <w:num w:numId="7">
     <w:abstractNumId w:val="1"/>
   </w:num>
   <w:num w:numId="8">
-    <w:abstractNumId w:val="4"/>
+    <w:abstractNumId w:val="12"/>
     <w:lvlOverride w:ilvl="0">
       <w:startOverride w:val="1"/>
     </w:lvlOverride>
@@ -5962,6 +7723,45 @@
     <w:lvlOverride w:ilvl="8">
       <w:startOverride w:val="1"/>
     </w:lvlOverride>
+  </w:num>
+  <w:num w:numId="9">
+    <w:abstractNumId w:val="11"/>
+  </w:num>
+  <w:num w:numId="10">
+    <w:abstractNumId w:val="18"/>
+  </w:num>
+  <w:num w:numId="11">
+    <w:abstractNumId w:val="16"/>
+  </w:num>
+  <w:num w:numId="12">
+    <w:abstractNumId w:val="6"/>
+  </w:num>
+  <w:num w:numId="13">
+    <w:abstractNumId w:val="14"/>
+  </w:num>
+  <w:num w:numId="14">
+    <w:abstractNumId w:val="3"/>
+  </w:num>
+  <w:num w:numId="15">
+    <w:abstractNumId w:val="13"/>
+  </w:num>
+  <w:num w:numId="16">
+    <w:abstractNumId w:val="7"/>
+  </w:num>
+  <w:num w:numId="17">
+    <w:abstractNumId w:val="10"/>
+  </w:num>
+  <w:num w:numId="18">
+    <w:abstractNumId w:val="4"/>
+  </w:num>
+  <w:num w:numId="19">
+    <w:abstractNumId w:val="19"/>
+  </w:num>
+  <w:num w:numId="20">
+    <w:abstractNumId w:val="5"/>
+  </w:num>
+  <w:num w:numId="21">
+    <w:abstractNumId w:val="8"/>
   </w:num>
 </w:numbering>
 </file>

</xml_diff>

<commit_message>
update report with autoencoder
</commit_message>
<xml_diff>
--- a/Grp Project Report.docx
+++ b/Grp Project Report.docx
@@ -1373,7 +1373,369 @@
         <w:rPr>
           <w:rFonts w:ascii="Times New Roman" w:hAnsi="Times New Roman"/>
         </w:rPr>
-        <w:t>CNN+LSTM</w:t>
+        <w:t>CNN</w:t>
+      </w:r>
+      <w:r>
+        <w:rPr>
+          <w:rFonts w:ascii="Times New Roman" w:hAnsi="Times New Roman"/>
+        </w:rPr>
+        <w:t xml:space="preserve"> </w:t>
+      </w:r>
+      <w:r>
+        <w:rPr>
+          <w:rFonts w:ascii="Times New Roman" w:hAnsi="Times New Roman"/>
+        </w:rPr>
+        <w:t>+</w:t>
+      </w:r>
+      <w:r>
+        <w:rPr>
+          <w:rFonts w:ascii="Times New Roman" w:hAnsi="Times New Roman"/>
+        </w:rPr>
+        <w:t xml:space="preserve"> </w:t>
+      </w:r>
+      <w:r>
+        <w:rPr>
+          <w:rFonts w:ascii="Times New Roman" w:hAnsi="Times New Roman"/>
+        </w:rPr>
+        <w:t>LSTM</w:t>
+      </w:r>
+    </w:p>
+    <w:p>
+      <w:proofErr w:type="spellStart"/>
+      <w:r>
+        <w:t>Blahblahblah</w:t>
+      </w:r>
+      <w:proofErr w:type="spellEnd"/>
+      <w:r>
+        <w:t>….</w:t>
+      </w:r>
+    </w:p>
+    <w:p/>
+    <w:p>
+      <w:pPr>
+        <w:pStyle w:val="Heading2"/>
+        <w:rPr>
+          <w:rFonts w:ascii="Times New Roman" w:hAnsi="Times New Roman"/>
+        </w:rPr>
+      </w:pPr>
+      <w:r>
+        <w:rPr>
+          <w:rFonts w:ascii="Times New Roman" w:hAnsi="Times New Roman"/>
+        </w:rPr>
+        <w:t>CNN</w:t>
+      </w:r>
+      <w:r>
+        <w:rPr>
+          <w:rFonts w:ascii="Times New Roman" w:hAnsi="Times New Roman"/>
+        </w:rPr>
+        <w:t xml:space="preserve"> </w:t>
+      </w:r>
+      <w:r>
+        <w:rPr>
+          <w:rFonts w:ascii="Times New Roman" w:hAnsi="Times New Roman"/>
+        </w:rPr>
+        <w:t>+</w:t>
+      </w:r>
+      <w:r>
+        <w:rPr>
+          <w:rFonts w:ascii="Times New Roman" w:hAnsi="Times New Roman"/>
+        </w:rPr>
+        <w:t xml:space="preserve"> Attention</w:t>
+      </w:r>
+      <w:r>
+        <w:rPr>
+          <w:rFonts w:ascii="Times New Roman" w:hAnsi="Times New Roman"/>
+        </w:rPr>
+        <w:t xml:space="preserve"> based</w:t>
+      </w:r>
+      <w:r>
+        <w:rPr>
+          <w:rFonts w:ascii="Times New Roman" w:hAnsi="Times New Roman"/>
+        </w:rPr>
+        <w:t xml:space="preserve"> </w:t>
+      </w:r>
+      <w:r>
+        <w:rPr>
+          <w:rFonts w:ascii="Times New Roman" w:hAnsi="Times New Roman"/>
+        </w:rPr>
+        <w:t>LSTM</w:t>
+      </w:r>
+    </w:p>
+    <w:p>
+      <w:pPr>
+        <w:rPr>
+          <w:lang w:eastAsia="zh-CN"/>
+        </w:rPr>
+      </w:pPr>
+      <w:r>
+        <w:t xml:space="preserve">To further enhance the learning in the LSTM </w:t>
+      </w:r>
+      <w:r>
+        <w:rPr>
+          <w:rFonts w:hint="eastAsia"/>
+          <w:lang w:eastAsia="zh-CN"/>
+        </w:rPr>
+        <w:t>l</w:t>
+      </w:r>
+      <w:r>
+        <w:rPr>
+          <w:lang w:eastAsia="zh-CN"/>
+        </w:rPr>
+        <w:t xml:space="preserve">ayer, we </w:t>
+      </w:r>
+      <w:r>
+        <w:rPr>
+          <w:lang w:eastAsia="zh-CN"/>
+        </w:rPr>
+        <w:t xml:space="preserve">experimented with the attention mechanism. The </w:t>
+      </w:r>
+      <w:r>
+        <w:rPr>
+          <w:lang w:eastAsia="zh-CN"/>
+        </w:rPr>
+        <w:t xml:space="preserve">attention mechanism is able to concentrate on different parts of the extracted features, </w:t>
+      </w:r>
+      <w:r>
+        <w:rPr>
+          <w:lang w:eastAsia="zh-CN"/>
+        </w:rPr>
+        <w:t xml:space="preserve">which is important as the emotional saturation and contribution to the prediction outcome could vary across the audio clip. For example, the silent segments and less emotional segments of speech contain less emotional information. Hence, attention mechanism could be applied in the output of the LSTM layer to produce the weighted context vector </w:t>
+      </w:r>
+      <w:r>
+        <w:rPr>
+          <w:lang w:eastAsia="zh-CN"/>
+        </w:rPr>
+        <w:lastRenderedPageBreak/>
+        <w:t xml:space="preserve">that could pay particular attention to the more important parts of the inputs. </w:t>
+      </w:r>
+      <w:sdt>
+        <w:sdtPr>
+          <w:rPr>
+            <w:lang w:eastAsia="zh-CN"/>
+          </w:rPr>
+          <w:id w:val="573396521"/>
+          <w:citation/>
+        </w:sdtPr>
+        <w:sdtContent>
+          <w:r>
+            <w:rPr>
+              <w:lang w:eastAsia="zh-CN"/>
+            </w:rPr>
+            <w:fldChar w:fldCharType="begin"/>
+          </w:r>
+          <w:r>
+            <w:rPr>
+              <w:lang w:val="en-US" w:eastAsia="zh-CN"/>
+            </w:rPr>
+            <w:instrText xml:space="preserve"> CITATION Yue \l 1033 </w:instrText>
+          </w:r>
+          <w:r>
+            <w:rPr>
+              <w:lang w:eastAsia="zh-CN"/>
+            </w:rPr>
+            <w:fldChar w:fldCharType="separate"/>
+          </w:r>
+          <w:r>
+            <w:rPr>
+              <w:noProof/>
+              <w:lang w:val="en-US" w:eastAsia="zh-CN"/>
+            </w:rPr>
+            <w:t>[1]</w:t>
+          </w:r>
+          <w:r>
+            <w:rPr>
+              <w:lang w:eastAsia="zh-CN"/>
+            </w:rPr>
+            <w:fldChar w:fldCharType="end"/>
+          </w:r>
+        </w:sdtContent>
+      </w:sdt>
+    </w:p>
+    <w:p>
+      <w:pPr>
+        <w:rPr>
+          <w:lang w:eastAsia="zh-CN"/>
+        </w:rPr>
+      </w:pPr>
+      <w:r>
+        <w:rPr>
+          <w:lang w:eastAsia="zh-CN"/>
+        </w:rPr>
+        <w:t xml:space="preserve">In our work, the LSTM layer would be followed by an attention layer that produces the weighted outputs as the inputs for a dense layer before the output layer in order to extract the most useful information from the LSTM outputs for the emotion recognition. </w:t>
+      </w:r>
+    </w:p>
+    <w:p>
+      <w:pPr>
+        <w:rPr>
+          <w:lang w:eastAsia="zh-CN"/>
+        </w:rPr>
+      </w:pPr>
+    </w:p>
+    <w:p>
+      <w:pPr>
+        <w:pStyle w:val="Heading2"/>
+        <w:rPr>
+          <w:rFonts w:ascii="Times New Roman" w:hAnsi="Times New Roman"/>
+        </w:rPr>
+      </w:pPr>
+      <w:r>
+        <w:rPr>
+          <w:rFonts w:ascii="Times New Roman" w:hAnsi="Times New Roman"/>
+        </w:rPr>
+        <w:t>CNN</w:t>
+      </w:r>
+      <w:r>
+        <w:rPr>
+          <w:rFonts w:ascii="Times New Roman" w:hAnsi="Times New Roman"/>
+        </w:rPr>
+        <w:t xml:space="preserve"> </w:t>
+      </w:r>
+      <w:r>
+        <w:rPr>
+          <w:rFonts w:ascii="Times New Roman" w:hAnsi="Times New Roman"/>
+        </w:rPr>
+        <w:t>+</w:t>
+      </w:r>
+      <w:r>
+        <w:rPr>
+          <w:rFonts w:ascii="Times New Roman" w:hAnsi="Times New Roman"/>
+        </w:rPr>
+        <w:t xml:space="preserve"> Unsupervised Representation Learning with Autoencoder</w:t>
+      </w:r>
+    </w:p>
+    <w:p>
+      <w:pPr>
+        <w:rPr>
+          <w:lang w:val="en-US" w:eastAsia="zh-CN"/>
+        </w:rPr>
+      </w:pPr>
+      <w:r>
+        <w:rPr>
+          <w:lang w:val="en-US" w:eastAsia="zh-CN"/>
+        </w:rPr>
+        <w:t xml:space="preserve">Other than representation of the features from supervised learning, unsupervised representation learnt from unlabeled could also improve the recognition accuracy. A similar approach has been adopted in </w:t>
+      </w:r>
+      <w:sdt>
+        <w:sdtPr>
+          <w:rPr>
+            <w:lang w:val="en-US" w:eastAsia="zh-CN"/>
+          </w:rPr>
+          <w:id w:val="65926702"/>
+          <w:citation/>
+        </w:sdtPr>
+        <w:sdtContent>
+          <w:r>
+            <w:rPr>
+              <w:lang w:val="en-US" w:eastAsia="zh-CN"/>
+            </w:rPr>
+            <w:fldChar w:fldCharType="begin"/>
+          </w:r>
+          <w:r>
+            <w:rPr>
+              <w:lang w:val="en-US" w:eastAsia="zh-CN"/>
+            </w:rPr>
+            <w:instrText xml:space="preserve"> CITATION Mic \l 1033 </w:instrText>
+          </w:r>
+          <w:r>
+            <w:rPr>
+              <w:lang w:val="en-US" w:eastAsia="zh-CN"/>
+            </w:rPr>
+            <w:fldChar w:fldCharType="separate"/>
+          </w:r>
+          <w:r>
+            <w:rPr>
+              <w:noProof/>
+              <w:lang w:val="en-US" w:eastAsia="zh-CN"/>
+            </w:rPr>
+            <w:t>[2]</w:t>
+          </w:r>
+          <w:r>
+            <w:rPr>
+              <w:lang w:val="en-US" w:eastAsia="zh-CN"/>
+            </w:rPr>
+            <w:fldChar w:fldCharType="end"/>
+          </w:r>
+        </w:sdtContent>
+      </w:sdt>
+      <w:r>
+        <w:rPr>
+          <w:lang w:val="en-US" w:eastAsia="zh-CN"/>
+        </w:rPr>
+        <w:t xml:space="preserve"> to improve a CNN-based Speech Emotion Recognition task, where an autoencoder is built on unlabeled audio clips and the learnt representation from the encoder is fed into the original CNN-based model to enhance recognition. In </w:t>
+      </w:r>
+      <w:sdt>
+        <w:sdtPr>
+          <w:rPr>
+            <w:lang w:val="en-US" w:eastAsia="zh-CN"/>
+          </w:rPr>
+          <w:id w:val="754796073"/>
+          <w:citation/>
+        </w:sdtPr>
+        <w:sdtContent>
+          <w:r>
+            <w:rPr>
+              <w:lang w:val="en-US" w:eastAsia="zh-CN"/>
+            </w:rPr>
+            <w:fldChar w:fldCharType="begin"/>
+          </w:r>
+          <w:r>
+            <w:rPr>
+              <w:lang w:val="en-US" w:eastAsia="zh-CN"/>
+            </w:rPr>
+            <w:instrText xml:space="preserve"> CITATION SGh \l 1033 </w:instrText>
+          </w:r>
+          <w:r>
+            <w:rPr>
+              <w:lang w:val="en-US" w:eastAsia="zh-CN"/>
+            </w:rPr>
+            <w:fldChar w:fldCharType="separate"/>
+          </w:r>
+          <w:r>
+            <w:rPr>
+              <w:noProof/>
+              <w:lang w:val="en-US" w:eastAsia="zh-CN"/>
+            </w:rPr>
+            <w:t>[3]</w:t>
+          </w:r>
+          <w:r>
+            <w:rPr>
+              <w:lang w:val="en-US" w:eastAsia="zh-CN"/>
+            </w:rPr>
+            <w:fldChar w:fldCharType="end"/>
+          </w:r>
+        </w:sdtContent>
+      </w:sdt>
+      <w:r>
+        <w:rPr>
+          <w:lang w:val="en-US" w:eastAsia="zh-CN"/>
+        </w:rPr>
+        <w:t xml:space="preserve">, similarly, different autoencoders were trained on different features to provide input features for emotion recognition. </w:t>
+      </w:r>
+    </w:p>
+    <w:p>
+      <w:pPr>
+        <w:rPr>
+          <w:lang w:val="en-US" w:eastAsia="zh-CN"/>
+        </w:rPr>
+      </w:pPr>
+      <w:r>
+        <w:rPr>
+          <w:lang w:val="en-US" w:eastAsia="zh-CN"/>
+        </w:rPr>
+        <w:t xml:space="preserve">In our work, an autoencoder would be trained form both the RAVDESS dataset and the CREMA-D dataset. Different model architectures and hyperparameters for the autoencoders would be experimented to find the optimal autoencoder architecture. </w:t>
+      </w:r>
+    </w:p>
+    <w:p>
+      <w:pPr>
+        <w:rPr>
+          <w:lang w:val="en-US" w:eastAsia="zh-CN"/>
+        </w:rPr>
+      </w:pPr>
+      <w:r>
+        <w:rPr>
+          <w:lang w:val="en-US" w:eastAsia="zh-CN"/>
+        </w:rPr>
+        <w:t xml:space="preserve">The learnt representation from the encoder of the autoencoder would then be concatenated to the intermediate outputs from the original recognition model. The combined representation would then be passed into a dense layer, and finally, the output layer. </w:t>
       </w:r>
     </w:p>
     <w:p>
@@ -1523,7 +1885,6 @@
           <w:rFonts w:ascii="Times New Roman" w:hAnsi="Times New Roman"/>
           <w:lang w:val="en-US" w:eastAsia="zh-CN"/>
         </w:rPr>
-        <w:lastRenderedPageBreak/>
         <w:t xml:space="preserve">Note that surprise is discarded from the dataset. There are two reasons: </w:t>
       </w:r>
     </w:p>
@@ -2701,6 +3062,7 @@
           <w:rFonts w:ascii="Times New Roman" w:hAnsi="Times New Roman"/>
           <w:lang w:val="en-SG" w:eastAsia="zh-CN"/>
         </w:rPr>
+        <w:lastRenderedPageBreak/>
         <w:t xml:space="preserve">The feature which needs attention is that male usually has much lower pitch than female. And more interesting that female tends to express the </w:t>
       </w:r>
       <w:r>
@@ -3081,7 +3443,6 @@
           <w:noProof/>
           <w:lang w:val="en-SG" w:eastAsia="zh-CN"/>
         </w:rPr>
-        <w:lastRenderedPageBreak/>
         <w:drawing>
           <wp:inline distT="0" distB="0" distL="0" distR="0" wp14:anchorId="20A0DFCB" wp14:editId="3496212B">
             <wp:extent cx="2988310" cy="1066800"/>
@@ -4192,6 +4553,7 @@
           <w:noProof/>
           <w:lang w:val="en-US" w:eastAsia="zh-CN"/>
         </w:rPr>
+        <w:lastRenderedPageBreak/>
         <w:drawing>
           <wp:inline distT="0" distB="0" distL="0" distR="0" wp14:anchorId="1163F2DF" wp14:editId="4C4CBFAA">
             <wp:extent cx="3030583" cy="2353722"/>
@@ -4263,14 +4625,7 @@
           <w:rFonts w:ascii="Times New Roman" w:hAnsi="Times New Roman"/>
           <w:lang w:val="en-SG" w:eastAsia="zh-CN"/>
         </w:rPr>
-        <w:t>RAVDESS dataset only,</w:t>
-      </w:r>
-      <w:r>
-        <w:rPr>
-          <w:rFonts w:ascii="Times New Roman" w:hAnsi="Times New Roman"/>
-          <w:lang w:val="en-SG" w:eastAsia="zh-CN"/>
-        </w:rPr>
-        <w:t xml:space="preserve"> </w:t>
+        <w:t xml:space="preserve">RAVDESS dataset only, </w:t>
       </w:r>
       <w:r>
         <w:rPr>
@@ -4403,14 +4758,7 @@
           <w:rFonts w:ascii="Times New Roman" w:hAnsi="Times New Roman"/>
           <w:lang w:val="en-SG" w:eastAsia="zh-CN"/>
         </w:rPr>
-        <w:t>RAVDESS</w:t>
-      </w:r>
-      <w:r>
-        <w:rPr>
-          <w:rFonts w:ascii="Times New Roman" w:hAnsi="Times New Roman"/>
-          <w:lang w:val="en-SG" w:eastAsia="zh-CN"/>
-        </w:rPr>
-        <w:t xml:space="preserve"> + CREMA, </w:t>
+        <w:t xml:space="preserve">RAVDESS + CREMA, </w:t>
       </w:r>
       <w:r>
         <w:rPr>
@@ -4486,7 +4834,6 @@
           <w:noProof/>
           <w:lang w:val="en-US" w:eastAsia="zh-CN"/>
         </w:rPr>
-        <w:lastRenderedPageBreak/>
         <w:drawing>
           <wp:inline distT="0" distB="0" distL="0" distR="0" wp14:anchorId="4C4F82E0" wp14:editId="5DAE9982">
             <wp:extent cx="2988310" cy="2241550"/>
@@ -4551,14 +4898,7 @@
           <w:rFonts w:ascii="Times New Roman" w:hAnsi="Times New Roman"/>
           <w:lang w:val="en-SG" w:eastAsia="zh-CN"/>
         </w:rPr>
-        <w:t>R</w:t>
-      </w:r>
-      <w:r>
-        <w:rPr>
-          <w:rFonts w:ascii="Times New Roman" w:hAnsi="Times New Roman"/>
-          <w:lang w:val="en-SG" w:eastAsia="zh-CN"/>
-        </w:rPr>
-        <w:t>AVDESS + CREMA,</w:t>
+        <w:t>RAVDESS + CREMA,</w:t>
       </w:r>
       <w:r>
         <w:rPr>
@@ -4572,21 +4912,7 @@
           <w:rFonts w:ascii="Times New Roman" w:hAnsi="Times New Roman"/>
           <w:lang w:val="en-SG" w:eastAsia="zh-CN"/>
         </w:rPr>
-        <w:t xml:space="preserve"> train &amp; test </w:t>
-      </w:r>
-      <w:r>
-        <w:rPr>
-          <w:rFonts w:ascii="Times New Roman" w:hAnsi="Times New Roman"/>
-          <w:lang w:val="en-SG" w:eastAsia="zh-CN"/>
-        </w:rPr>
-        <w:t>loss</w:t>
-      </w:r>
-      <w:r>
-        <w:rPr>
-          <w:rFonts w:ascii="Times New Roman" w:hAnsi="Times New Roman"/>
-          <w:lang w:val="en-SG" w:eastAsia="zh-CN"/>
-        </w:rPr>
-        <w:t xml:space="preserve"> plot</w:t>
+        <w:t xml:space="preserve"> train &amp; test loss plot</w:t>
       </w:r>
     </w:p>
     <w:p>
@@ -4678,14 +5004,7 @@
           <w:rFonts w:ascii="Times New Roman" w:hAnsi="Times New Roman"/>
           <w:lang w:val="en-SG" w:eastAsia="zh-CN"/>
         </w:rPr>
-        <w:t xml:space="preserve">RAVDESS + CREMA, </w:t>
-      </w:r>
-      <w:r>
-        <w:rPr>
-          <w:rFonts w:ascii="Times New Roman" w:hAnsi="Times New Roman"/>
-          <w:lang w:val="en-SG" w:eastAsia="zh-CN"/>
-        </w:rPr>
-        <w:t>MFCC, confusion matrix</w:t>
+        <w:t>RAVDESS + CREMA, MFCC, confusion matrix</w:t>
       </w:r>
     </w:p>
     <w:p>
@@ -4793,14 +5112,7 @@
           <w:rFonts w:ascii="Times New Roman" w:hAnsi="Times New Roman"/>
           <w:lang w:val="en-SG" w:eastAsia="zh-CN"/>
         </w:rPr>
-        <w:t>RAVDESS + CREMA</w:t>
-      </w:r>
-      <w:r>
-        <w:rPr>
-          <w:rFonts w:ascii="Times New Roman" w:hAnsi="Times New Roman"/>
-          <w:lang w:val="en-SG" w:eastAsia="zh-CN"/>
-        </w:rPr>
-        <w:t xml:space="preserve">, </w:t>
+        <w:t xml:space="preserve">RAVDESS + CREMA, </w:t>
       </w:r>
       <w:proofErr w:type="spellStart"/>
       <w:r>
@@ -4840,14 +5152,7 @@
           <w:rFonts w:ascii="Times New Roman" w:hAnsi="Times New Roman"/>
           <w:lang w:val="en-US" w:eastAsia="zh-CN"/>
         </w:rPr>
-        <w:t xml:space="preserve">Model testing accuracy: </w:t>
-      </w:r>
-      <w:r>
-        <w:rPr>
-          <w:rFonts w:ascii="Times New Roman" w:hAnsi="Times New Roman"/>
-          <w:lang w:val="en-US" w:eastAsia="zh-CN"/>
-        </w:rPr>
-        <w:t>58.81%</w:t>
+        <w:t>Model testing accuracy: 58.81%</w:t>
       </w:r>
     </w:p>
     <w:p>
@@ -4940,14 +5245,7 @@
           <w:rFonts w:ascii="Times New Roman" w:hAnsi="Times New Roman"/>
           <w:lang w:val="en-SG" w:eastAsia="zh-CN"/>
         </w:rPr>
-        <w:t>, train &amp; test</w:t>
-      </w:r>
-      <w:r>
-        <w:rPr>
-          <w:rFonts w:ascii="Times New Roman" w:hAnsi="Times New Roman"/>
-          <w:lang w:val="en-SG" w:eastAsia="zh-CN"/>
-        </w:rPr>
-        <w:t xml:space="preserve"> loss</w:t>
+        <w:t>, train &amp; test loss</w:t>
       </w:r>
     </w:p>
     <w:p>
@@ -4981,6 +5279,7 @@
           <w:noProof/>
           <w:lang w:val="en-US" w:eastAsia="zh-CN"/>
         </w:rPr>
+        <w:lastRenderedPageBreak/>
         <w:drawing>
           <wp:inline distT="0" distB="0" distL="0" distR="0" wp14:anchorId="5EA6C93D" wp14:editId="1877AABE">
             <wp:extent cx="3070828" cy="2338252"/>
@@ -5106,14 +5405,810 @@
           <w:noProof/>
           <w:lang w:val="en-US" w:eastAsia="zh-CN"/>
         </w:rPr>
-        <w:t>start</w:t>
-      </w:r>
-    </w:p>
-    <w:p>
-      <w:pPr>
-        <w:jc w:val="left"/>
-        <w:rPr>
-          <w:rFonts w:ascii="Times New Roman" w:hAnsi="Times New Roman"/>
+        <w:t>S</w:t>
+      </w:r>
+      <w:r>
+        <w:rPr>
+          <w:rFonts w:ascii="Times New Roman" w:hAnsi="Times New Roman"/>
+          <w:noProof/>
+          <w:lang w:val="en-US" w:eastAsia="zh-CN"/>
+        </w:rPr>
+        <w:t>tart</w:t>
+      </w:r>
+    </w:p>
+    <w:p>
+      <w:pPr>
+        <w:rPr>
+          <w:rFonts w:ascii="Times New Roman" w:hAnsi="Times New Roman"/>
+          <w:noProof/>
+          <w:lang w:val="en-US" w:eastAsia="zh-CN"/>
+        </w:rPr>
+      </w:pPr>
+    </w:p>
+    <w:p>
+      <w:pPr>
+        <w:pStyle w:val="Heading2"/>
+        <w:rPr>
+          <w:rFonts w:ascii="Times New Roman" w:hAnsi="Times New Roman"/>
+          <w:lang w:val="en-US" w:eastAsia="zh-CN"/>
+        </w:rPr>
+      </w:pPr>
+      <w:r>
+        <w:rPr>
+          <w:rFonts w:ascii="Times New Roman" w:hAnsi="Times New Roman"/>
+          <w:lang w:val="en-US" w:eastAsia="zh-CN"/>
+        </w:rPr>
+        <w:t xml:space="preserve">CNN </w:t>
+      </w:r>
+      <w:r>
+        <w:rPr>
+          <w:rFonts w:ascii="Times New Roman" w:hAnsi="Times New Roman"/>
+          <w:lang w:val="en-US" w:eastAsia="zh-CN"/>
+        </w:rPr>
+        <w:t>+ Attention based LSTM</w:t>
+      </w:r>
+    </w:p>
+    <w:p>
+      <w:pPr>
+        <w:rPr>
+          <w:lang w:val="en-US" w:eastAsia="zh-CN"/>
+        </w:rPr>
+      </w:pPr>
+    </w:p>
+    <w:p>
+      <w:pPr>
+        <w:rPr>
+          <w:lang w:val="en-US" w:eastAsia="zh-CN"/>
+        </w:rPr>
+      </w:pPr>
+    </w:p>
+    <w:p>
+      <w:pPr>
+        <w:pStyle w:val="Heading2"/>
+        <w:rPr>
+          <w:rFonts w:ascii="Times New Roman" w:hAnsi="Times New Roman"/>
+          <w:lang w:val="en-US" w:eastAsia="zh-CN"/>
+        </w:rPr>
+      </w:pPr>
+      <w:r>
+        <w:rPr>
+          <w:rFonts w:ascii="Times New Roman" w:hAnsi="Times New Roman"/>
+          <w:lang w:val="en-US" w:eastAsia="zh-CN"/>
+        </w:rPr>
+        <w:t xml:space="preserve">Autoencoder </w:t>
+      </w:r>
+    </w:p>
+    <w:p>
+      <w:pPr>
+        <w:rPr>
+          <w:lang w:val="en-US" w:eastAsia="zh-CN"/>
+        </w:rPr>
+      </w:pPr>
+      <w:r>
+        <w:rPr>
+          <w:lang w:val="en-US" w:eastAsia="zh-CN"/>
+        </w:rPr>
+        <w:t>To select the optimal set of hyperparameters for the autoencoder model, we consider the following factors:</w:t>
+      </w:r>
+    </w:p>
+    <w:p>
+      <w:pPr>
+        <w:rPr>
+          <w:lang w:val="en-US" w:eastAsia="zh-CN"/>
+        </w:rPr>
+      </w:pPr>
+    </w:p>
+    <w:tbl>
+      <w:tblPr>
+        <w:tblStyle w:val="TableGrid"/>
+        <w:tblW w:w="0" w:type="auto"/>
+        <w:tblLook w:val="04A0" w:firstRow="1" w:lastRow="0" w:firstColumn="1" w:lastColumn="0" w:noHBand="0" w:noVBand="1"/>
+      </w:tblPr>
+      <w:tblGrid>
+        <w:gridCol w:w="1951"/>
+        <w:gridCol w:w="2693"/>
+      </w:tblGrid>
+      <w:tr>
+        <w:tc>
+          <w:tcPr>
+            <w:tcW w:w="1951" w:type="dxa"/>
+          </w:tcPr>
+          <w:p>
+            <w:pPr>
+              <w:rPr>
+                <w:b/>
+                <w:bCs/>
+                <w:lang w:val="en-US" w:eastAsia="zh-CN"/>
+              </w:rPr>
+            </w:pPr>
+            <w:r>
+              <w:rPr>
+                <w:b/>
+                <w:bCs/>
+                <w:lang w:val="en-US" w:eastAsia="zh-CN"/>
+              </w:rPr>
+              <w:t>Modification</w:t>
+            </w:r>
+          </w:p>
+        </w:tc>
+        <w:tc>
+          <w:tcPr>
+            <w:tcW w:w="2693" w:type="dxa"/>
+          </w:tcPr>
+          <w:p>
+            <w:pPr>
+              <w:rPr>
+                <w:b/>
+                <w:bCs/>
+                <w:lang w:val="en-US" w:eastAsia="zh-CN"/>
+              </w:rPr>
+            </w:pPr>
+            <w:r>
+              <w:rPr>
+                <w:b/>
+                <w:bCs/>
+                <w:lang w:val="en-US" w:eastAsia="zh-CN"/>
+              </w:rPr>
+              <w:t>Options</w:t>
+            </w:r>
+          </w:p>
+        </w:tc>
+      </w:tr>
+      <w:tr>
+        <w:tc>
+          <w:tcPr>
+            <w:tcW w:w="1951" w:type="dxa"/>
+          </w:tcPr>
+          <w:p>
+            <w:pPr>
+              <w:rPr>
+                <w:lang w:val="en-US" w:eastAsia="zh-CN"/>
+              </w:rPr>
+            </w:pPr>
+            <w:r>
+              <w:rPr>
+                <w:lang w:val="en-US" w:eastAsia="zh-CN"/>
+              </w:rPr>
+              <w:t>Model architecture</w:t>
+            </w:r>
+          </w:p>
+        </w:tc>
+        <w:tc>
+          <w:tcPr>
+            <w:tcW w:w="2693" w:type="dxa"/>
+          </w:tcPr>
+          <w:p>
+            <w:pPr>
+              <w:pStyle w:val="ListParagraph"/>
+              <w:numPr>
+                <w:ilvl w:val="0"/>
+                <w:numId w:val="29"/>
+              </w:numPr>
+              <w:rPr>
+                <w:lang w:val="en-US" w:eastAsia="zh-CN"/>
+              </w:rPr>
+            </w:pPr>
+            <w:r>
+              <w:rPr>
+                <w:lang w:val="en-US" w:eastAsia="zh-CN"/>
+              </w:rPr>
+              <w:t>DNN with Dense layer</w:t>
+            </w:r>
+          </w:p>
+          <w:p>
+            <w:pPr>
+              <w:pStyle w:val="ListParagraph"/>
+              <w:numPr>
+                <w:ilvl w:val="0"/>
+                <w:numId w:val="29"/>
+              </w:numPr>
+              <w:rPr>
+                <w:lang w:val="en-US" w:eastAsia="zh-CN"/>
+              </w:rPr>
+            </w:pPr>
+            <w:r>
+              <w:rPr>
+                <w:lang w:val="en-US" w:eastAsia="zh-CN"/>
+              </w:rPr>
+              <w:t xml:space="preserve">RNN with LSTM layer </w:t>
+            </w:r>
+          </w:p>
+          <w:p>
+            <w:pPr>
+              <w:pStyle w:val="ListParagraph"/>
+              <w:numPr>
+                <w:ilvl w:val="0"/>
+                <w:numId w:val="29"/>
+              </w:numPr>
+              <w:rPr>
+                <w:lang w:val="en-US" w:eastAsia="zh-CN"/>
+              </w:rPr>
+            </w:pPr>
+            <w:r>
+              <w:rPr>
+                <w:lang w:val="en-US" w:eastAsia="zh-CN"/>
+              </w:rPr>
+              <w:t xml:space="preserve">RNN with </w:t>
+            </w:r>
+            <w:r>
+              <w:rPr>
+                <w:lang w:val="en-US" w:eastAsia="zh-CN"/>
+              </w:rPr>
+              <w:t>GRU layer</w:t>
+            </w:r>
+          </w:p>
+        </w:tc>
+      </w:tr>
+      <w:tr>
+        <w:tc>
+          <w:tcPr>
+            <w:tcW w:w="1951" w:type="dxa"/>
+          </w:tcPr>
+          <w:p>
+            <w:pPr>
+              <w:rPr>
+                <w:lang w:val="en-US" w:eastAsia="zh-CN"/>
+              </w:rPr>
+            </w:pPr>
+            <w:r>
+              <w:rPr>
+                <w:lang w:val="en-US" w:eastAsia="zh-CN"/>
+              </w:rPr>
+              <w:t>Model complexity</w:t>
+            </w:r>
+          </w:p>
+        </w:tc>
+        <w:tc>
+          <w:tcPr>
+            <w:tcW w:w="2693" w:type="dxa"/>
+          </w:tcPr>
+          <w:p>
+            <w:pPr>
+              <w:pStyle w:val="ListParagraph"/>
+              <w:numPr>
+                <w:ilvl w:val="0"/>
+                <w:numId w:val="30"/>
+              </w:numPr>
+              <w:rPr>
+                <w:lang w:val="en-US" w:eastAsia="zh-CN"/>
+              </w:rPr>
+            </w:pPr>
+            <w:r>
+              <w:rPr>
+                <w:highlight w:val="yellow"/>
+                <w:lang w:val="en-US" w:eastAsia="zh-CN"/>
+              </w:rPr>
+              <w:t>3-layer encoder for DNN</w:t>
+            </w:r>
+          </w:p>
+          <w:p>
+            <w:pPr>
+              <w:pStyle w:val="ListParagraph"/>
+              <w:numPr>
+                <w:ilvl w:val="0"/>
+                <w:numId w:val="30"/>
+              </w:numPr>
+              <w:rPr>
+                <w:highlight w:val="yellow"/>
+                <w:lang w:val="en-US" w:eastAsia="zh-CN"/>
+              </w:rPr>
+            </w:pPr>
+            <w:r>
+              <w:rPr>
+                <w:highlight w:val="yellow"/>
+                <w:lang w:val="en-US" w:eastAsia="zh-CN"/>
+              </w:rPr>
+              <w:t>4</w:t>
+            </w:r>
+            <w:r>
+              <w:rPr>
+                <w:highlight w:val="yellow"/>
+                <w:lang w:val="en-US" w:eastAsia="zh-CN"/>
+              </w:rPr>
+              <w:t>-</w:t>
+            </w:r>
+            <w:r>
+              <w:rPr>
+                <w:rFonts w:hint="eastAsia"/>
+                <w:highlight w:val="yellow"/>
+                <w:lang w:val="en-US" w:eastAsia="zh-CN"/>
+              </w:rPr>
+              <w:t>l</w:t>
+            </w:r>
+            <w:r>
+              <w:rPr>
+                <w:highlight w:val="yellow"/>
+                <w:lang w:val="en-US" w:eastAsia="zh-CN"/>
+              </w:rPr>
+              <w:t>ayer</w:t>
+            </w:r>
+            <w:r>
+              <w:rPr>
+                <w:highlight w:val="yellow"/>
+                <w:lang w:val="en-US" w:eastAsia="zh-CN"/>
+              </w:rPr>
+              <w:t xml:space="preserve"> encoder for DNN</w:t>
+            </w:r>
+          </w:p>
+          <w:p>
+            <w:pPr>
+              <w:pStyle w:val="ListParagraph"/>
+              <w:numPr>
+                <w:ilvl w:val="0"/>
+                <w:numId w:val="30"/>
+              </w:numPr>
+              <w:rPr>
+                <w:lang w:val="en-US" w:eastAsia="zh-CN"/>
+              </w:rPr>
+            </w:pPr>
+            <w:r>
+              <w:rPr>
+                <w:lang w:val="en-US" w:eastAsia="zh-CN"/>
+              </w:rPr>
+              <w:t>1</w:t>
+            </w:r>
+            <w:r>
+              <w:rPr>
+                <w:lang w:val="en-US" w:eastAsia="zh-CN"/>
+              </w:rPr>
+              <w:t>-layer encoder for RNN</w:t>
+            </w:r>
+          </w:p>
+          <w:p>
+            <w:pPr>
+              <w:pStyle w:val="ListParagraph"/>
+              <w:numPr>
+                <w:ilvl w:val="0"/>
+                <w:numId w:val="30"/>
+              </w:numPr>
+              <w:rPr>
+                <w:lang w:val="en-US" w:eastAsia="zh-CN"/>
+              </w:rPr>
+            </w:pPr>
+            <w:r>
+              <w:rPr>
+                <w:lang w:val="en-US" w:eastAsia="zh-CN"/>
+              </w:rPr>
+              <w:t>2-layer</w:t>
+            </w:r>
+            <w:r>
+              <w:rPr>
+                <w:lang w:val="en-US" w:eastAsia="zh-CN"/>
+              </w:rPr>
+              <w:t xml:space="preserve"> encoder for RNN</w:t>
+            </w:r>
+          </w:p>
+        </w:tc>
+      </w:tr>
+      <w:tr>
+        <w:tc>
+          <w:tcPr>
+            <w:tcW w:w="1951" w:type="dxa"/>
+          </w:tcPr>
+          <w:p>
+            <w:pPr>
+              <w:rPr>
+                <w:lang w:val="en-US" w:eastAsia="zh-CN"/>
+              </w:rPr>
+            </w:pPr>
+            <w:r>
+              <w:rPr>
+                <w:lang w:val="en-US" w:eastAsia="zh-CN"/>
+              </w:rPr>
+              <w:t>Regularization</w:t>
+            </w:r>
+          </w:p>
+        </w:tc>
+        <w:tc>
+          <w:tcPr>
+            <w:tcW w:w="2693" w:type="dxa"/>
+          </w:tcPr>
+          <w:p>
+            <w:pPr>
+              <w:pStyle w:val="ListParagraph"/>
+              <w:numPr>
+                <w:ilvl w:val="0"/>
+                <w:numId w:val="32"/>
+              </w:numPr>
+              <w:rPr>
+                <w:lang w:val="en-US" w:eastAsia="zh-CN"/>
+              </w:rPr>
+            </w:pPr>
+            <w:r>
+              <w:rPr>
+                <w:lang w:val="en-US" w:eastAsia="zh-CN"/>
+              </w:rPr>
+              <w:t>None</w:t>
+            </w:r>
+          </w:p>
+          <w:p>
+            <w:pPr>
+              <w:pStyle w:val="ListParagraph"/>
+              <w:numPr>
+                <w:ilvl w:val="0"/>
+                <w:numId w:val="32"/>
+              </w:numPr>
+              <w:rPr>
+                <w:lang w:val="en-US" w:eastAsia="zh-CN"/>
+              </w:rPr>
+            </w:pPr>
+            <w:r>
+              <w:rPr>
+                <w:lang w:val="en-US" w:eastAsia="zh-CN"/>
+              </w:rPr>
+              <w:t>Dropout = 0.2</w:t>
+            </w:r>
+          </w:p>
+        </w:tc>
+      </w:tr>
+      <w:tr>
+        <w:tc>
+          <w:tcPr>
+            <w:tcW w:w="1951" w:type="dxa"/>
+          </w:tcPr>
+          <w:p>
+            <w:pPr>
+              <w:rPr>
+                <w:lang w:val="en-US" w:eastAsia="zh-CN"/>
+              </w:rPr>
+            </w:pPr>
+            <w:r>
+              <w:rPr>
+                <w:lang w:val="en-US" w:eastAsia="zh-CN"/>
+              </w:rPr>
+              <w:t>Encoding dimension</w:t>
+            </w:r>
+          </w:p>
+        </w:tc>
+        <w:tc>
+          <w:tcPr>
+            <w:tcW w:w="2693" w:type="dxa"/>
+          </w:tcPr>
+          <w:p>
+            <w:pPr>
+              <w:pStyle w:val="ListParagraph"/>
+              <w:numPr>
+                <w:ilvl w:val="0"/>
+                <w:numId w:val="33"/>
+              </w:numPr>
+              <w:rPr>
+                <w:lang w:val="en-US" w:eastAsia="zh-CN"/>
+              </w:rPr>
+            </w:pPr>
+            <w:r>
+              <w:rPr>
+                <w:lang w:val="en-US" w:eastAsia="zh-CN"/>
+              </w:rPr>
+              <w:t>100</w:t>
+            </w:r>
+          </w:p>
+          <w:p>
+            <w:pPr>
+              <w:pStyle w:val="ListParagraph"/>
+              <w:numPr>
+                <w:ilvl w:val="0"/>
+                <w:numId w:val="33"/>
+              </w:numPr>
+              <w:rPr>
+                <w:lang w:val="en-US" w:eastAsia="zh-CN"/>
+              </w:rPr>
+            </w:pPr>
+            <w:r>
+              <w:rPr>
+                <w:lang w:val="en-US" w:eastAsia="zh-CN"/>
+              </w:rPr>
+              <w:t>300</w:t>
+            </w:r>
+          </w:p>
+        </w:tc>
+      </w:tr>
+      <w:tr>
+        <w:tc>
+          <w:tcPr>
+            <w:tcW w:w="1951" w:type="dxa"/>
+          </w:tcPr>
+          <w:p>
+            <w:pPr>
+              <w:rPr>
+                <w:lang w:val="en-US" w:eastAsia="zh-CN"/>
+              </w:rPr>
+            </w:pPr>
+            <w:r>
+              <w:rPr>
+                <w:lang w:val="en-US" w:eastAsia="zh-CN"/>
+              </w:rPr>
+              <w:t>Feature extracted</w:t>
+            </w:r>
+          </w:p>
+        </w:tc>
+        <w:tc>
+          <w:tcPr>
+            <w:tcW w:w="2693" w:type="dxa"/>
+          </w:tcPr>
+          <w:p>
+            <w:pPr>
+              <w:pStyle w:val="ListParagraph"/>
+              <w:numPr>
+                <w:ilvl w:val="0"/>
+                <w:numId w:val="34"/>
+              </w:numPr>
+              <w:rPr>
+                <w:lang w:val="en-US" w:eastAsia="zh-CN"/>
+              </w:rPr>
+            </w:pPr>
+            <w:r>
+              <w:rPr>
+                <w:lang w:val="en-US" w:eastAsia="zh-CN"/>
+              </w:rPr>
+              <w:t>MFCC</w:t>
+            </w:r>
+          </w:p>
+          <w:p>
+            <w:pPr>
+              <w:pStyle w:val="ListParagraph"/>
+              <w:numPr>
+                <w:ilvl w:val="0"/>
+                <w:numId w:val="34"/>
+              </w:numPr>
+              <w:rPr>
+                <w:lang w:val="en-US" w:eastAsia="zh-CN"/>
+              </w:rPr>
+            </w:pPr>
+            <w:r>
+              <w:rPr>
+                <w:lang w:val="en-US" w:eastAsia="zh-CN"/>
+              </w:rPr>
+              <w:t>Melspectrogram</w:t>
+            </w:r>
+          </w:p>
+        </w:tc>
+      </w:tr>
+    </w:tbl>
+    <w:p>
+      <w:pPr>
+        <w:rPr>
+          <w:lang w:val="en-US" w:eastAsia="zh-CN"/>
+        </w:rPr>
+      </w:pPr>
+    </w:p>
+    <w:p>
+      <w:pPr>
+        <w:rPr>
+          <w:lang w:val="en-US" w:eastAsia="zh-CN"/>
+        </w:rPr>
+      </w:pPr>
+      <w:r>
+        <w:rPr>
+          <w:lang w:val="en-US" w:eastAsia="zh-CN"/>
+        </w:rPr>
+        <w:t>A b</w:t>
+      </w:r>
+      <w:r>
+        <w:rPr>
+          <w:lang w:val="en-US" w:eastAsia="zh-CN"/>
+        </w:rPr>
+        <w:t xml:space="preserve">atch size of 64, </w:t>
+      </w:r>
+      <w:r>
+        <w:rPr>
+          <w:lang w:val="en-US" w:eastAsia="zh-CN"/>
+        </w:rPr>
+        <w:t xml:space="preserve">the </w:t>
+      </w:r>
+      <w:r>
+        <w:rPr>
+          <w:lang w:val="en-US" w:eastAsia="zh-CN"/>
+        </w:rPr>
+        <w:t xml:space="preserve">Adam optimizer and </w:t>
+      </w:r>
+      <w:r>
+        <w:rPr>
+          <w:lang w:val="en-US" w:eastAsia="zh-CN"/>
+        </w:rPr>
+        <w:t xml:space="preserve">the </w:t>
+      </w:r>
+      <w:r>
+        <w:rPr>
+          <w:lang w:val="en-US" w:eastAsia="zh-CN"/>
+        </w:rPr>
+        <w:t>Mean Square Error loss function are used for all candidate autoencoder models.</w:t>
+      </w:r>
+    </w:p>
+    <w:p>
+      <w:pPr>
+        <w:rPr>
+          <w:lang w:val="en-US" w:eastAsia="zh-CN"/>
+        </w:rPr>
+      </w:pPr>
+    </w:p>
+    <w:p>
+      <w:pPr>
+        <w:rPr>
+          <w:b/>
+          <w:bCs/>
+          <w:lang w:val="en-US" w:eastAsia="zh-CN"/>
+        </w:rPr>
+      </w:pPr>
+      <w:r>
+        <w:rPr>
+          <w:b/>
+          <w:bCs/>
+          <w:lang w:val="en-US" w:eastAsia="zh-CN"/>
+        </w:rPr>
+        <w:t>DNN Autoencoder with Dense Layers</w:t>
+      </w:r>
+    </w:p>
+    <w:p>
+      <w:pPr>
+        <w:rPr>
+          <w:b/>
+          <w:bCs/>
+          <w:lang w:val="en-US" w:eastAsia="zh-CN"/>
+        </w:rPr>
+      </w:pPr>
+    </w:p>
+    <w:p>
+      <w:pPr>
+        <w:rPr>
+          <w:lang w:val="en-US" w:eastAsia="zh-CN"/>
+        </w:rPr>
+      </w:pPr>
+    </w:p>
+    <w:p>
+      <w:pPr>
+        <w:pStyle w:val="ListParagraph"/>
+        <w:rPr>
+          <w:lang w:val="en-US" w:eastAsia="zh-CN"/>
+        </w:rPr>
+      </w:pPr>
+    </w:p>
+    <w:p>
+      <w:pPr>
+        <w:rPr>
+          <w:lang w:val="en-US" w:eastAsia="zh-CN"/>
+        </w:rPr>
+      </w:pPr>
+    </w:p>
+    <w:p>
+      <w:pPr>
+        <w:keepNext/>
+      </w:pPr>
+      <w:r>
+        <w:rPr>
+          <w:lang w:val="en-US" w:eastAsia="zh-CN"/>
+        </w:rPr>
+        <w:drawing>
+          <wp:inline distT="0" distB="0" distL="0" distR="0" wp14:anchorId="4286EEB1" wp14:editId="55342E64">
+            <wp:extent cx="2988310" cy="1842135"/>
+            <wp:effectExtent l="0" t="0" r="0" b="0"/>
+            <wp:docPr id="5" name="Picture 5" descr="A picture containing text&#10;&#10;Description automatically generated"/>
+            <wp:cNvGraphicFramePr>
+              <a:graphicFrameLocks xmlns:a="http://schemas.openxmlformats.org/drawingml/2006/main" noChangeAspect="1"/>
+            </wp:cNvGraphicFramePr>
+            <a:graphic xmlns:a="http://schemas.openxmlformats.org/drawingml/2006/main">
+              <a:graphicData uri="http://schemas.openxmlformats.org/drawingml/2006/picture">
+                <pic:pic xmlns:pic="http://schemas.openxmlformats.org/drawingml/2006/picture">
+                  <pic:nvPicPr>
+                    <pic:cNvPr id="5" name="Picture 5" descr="A picture containing text&#10;&#10;Description automatically generated"/>
+                    <pic:cNvPicPr/>
+                  </pic:nvPicPr>
+                  <pic:blipFill>
+                    <a:blip r:embed="rId30"/>
+                    <a:stretch>
+                      <a:fillRect/>
+                    </a:stretch>
+                  </pic:blipFill>
+                  <pic:spPr>
+                    <a:xfrm>
+                      <a:off x="0" y="0"/>
+                      <a:ext cx="2988310" cy="1842135"/>
+                    </a:xfrm>
+                    <a:prstGeom prst="rect">
+                      <a:avLst/>
+                    </a:prstGeom>
+                  </pic:spPr>
+                </pic:pic>
+              </a:graphicData>
+            </a:graphic>
+          </wp:inline>
+        </w:drawing>
+      </w:r>
+    </w:p>
+    <w:p>
+      <w:pPr>
+        <w:pStyle w:val="ListParagraph"/>
+        <w:numPr>
+          <w:ilvl w:val="0"/>
+          <w:numId w:val="9"/>
+        </w:numPr>
+        <w:rPr>
+          <w:rFonts w:ascii="Times New Roman" w:hAnsi="Times New Roman"/>
+          <w:lang w:val="en-SG" w:eastAsia="zh-CN"/>
+        </w:rPr>
+      </w:pPr>
+      <w:r>
+        <w:rPr>
+          <w:rFonts w:ascii="Times New Roman" w:hAnsi="Times New Roman"/>
+          <w:lang w:val="en-SG" w:eastAsia="zh-CN"/>
+        </w:rPr>
+        <w:t>DNN Autoencoders Test Loss</w:t>
+      </w:r>
+    </w:p>
+    <w:p>
+      <w:pPr>
+        <w:rPr>
+          <w:lang w:val="en-US" w:eastAsia="zh-CN"/>
+        </w:rPr>
+      </w:pPr>
+    </w:p>
+    <w:p>
+      <w:pPr>
+        <w:rPr>
+          <w:lang w:val="en-US" w:eastAsia="zh-CN"/>
+        </w:rPr>
+      </w:pPr>
+      <w:r>
+        <w:rPr>
+          <w:lang w:val="en-US" w:eastAsia="zh-CN"/>
+        </w:rPr>
+        <w:t>From the above plotting of DNN autoencoders’ test losses, we can conclude the following observations:</w:t>
+      </w:r>
+    </w:p>
+    <w:p>
+      <w:pPr>
+        <w:rPr>
+          <w:lang w:val="en-US" w:eastAsia="zh-CN"/>
+        </w:rPr>
+      </w:pPr>
+    </w:p>
+    <w:p>
+      <w:pPr>
+        <w:pStyle w:val="ListParagraph"/>
+        <w:numPr>
+          <w:ilvl w:val="0"/>
+          <w:numId w:val="35"/>
+        </w:numPr>
+        <w:rPr>
+          <w:highlight w:val="yellow"/>
+          <w:lang w:val="en-US" w:eastAsia="zh-CN"/>
+        </w:rPr>
+      </w:pPr>
+      <w:r>
+        <w:rPr>
+          <w:highlight w:val="yellow"/>
+          <w:lang w:val="en-US" w:eastAsia="zh-CN"/>
+        </w:rPr>
+        <w:t>Adding dropouts relieves overfitting but also hurt the model performance.</w:t>
+      </w:r>
+      <w:r>
+        <w:rPr>
+          <w:lang w:val="en-US" w:eastAsia="zh-CN"/>
+        </w:rPr>
+        <w:t xml:space="preserve"> </w:t>
+      </w:r>
+    </w:p>
+    <w:p>
+      <w:pPr>
+        <w:pStyle w:val="ListParagraph"/>
+        <w:numPr>
+          <w:ilvl w:val="0"/>
+          <w:numId w:val="35"/>
+        </w:numPr>
+        <w:rPr>
+          <w:highlight w:val="yellow"/>
+          <w:lang w:val="en-US" w:eastAsia="zh-CN"/>
+        </w:rPr>
+      </w:pPr>
+      <w:r>
+        <w:rPr>
+          <w:lang w:val="en-US" w:eastAsia="zh-CN"/>
+        </w:rPr>
+        <w:t>The optimal model for DNN autoencoders is 3-layer with 300 encoding dimension without dropout.</w:t>
+      </w:r>
+    </w:p>
+    <w:p>
+      <w:pPr>
+        <w:rPr>
           <w:lang w:val="en-US" w:eastAsia="zh-CN"/>
         </w:rPr>
       </w:pPr>
@@ -5290,15 +6385,7 @@
           <w:rFonts w:ascii="Times New Roman" w:hAnsi="Times New Roman"/>
           <w:lang w:val="en-US" w:eastAsia="zh-CN"/>
         </w:rPr>
-        <w:t xml:space="preserve">The combined dataset yield in lower accuracy but showed how the model will behave in the real world. The combined dataset has audios (1) from both genders (2) </w:t>
-      </w:r>
-      <w:r>
-        <w:rPr>
-          <w:rFonts w:ascii="Times New Roman" w:hAnsi="Times New Roman"/>
-          <w:lang w:val="en-US" w:eastAsia="zh-CN"/>
-        </w:rPr>
-        <w:lastRenderedPageBreak/>
-        <w:t>with different accents (3) from different age groups (4) recorded with background noises</w:t>
+        <w:t>The combined dataset yield in lower accuracy but showed how the model will behave in the real world. The combined dataset has audios (1) from both genders (2) with different accents (3) from different age groups (4) recorded with background noises</w:t>
       </w:r>
       <w:r>
         <w:rPr>
@@ -5324,61 +6411,48 @@
           <w:bCs/>
           <w:lang w:val="en-US" w:eastAsia="zh-CN"/>
         </w:rPr>
-        <w:t xml:space="preserve">MFCC vs </w:t>
-      </w:r>
-      <w:proofErr w:type="spellStart"/>
-      <w:r>
+        <w:t>MFCC vs Melspectrogram</w:t>
+      </w:r>
+    </w:p>
+    <w:p>
+      <w:pPr>
+        <w:rPr>
+          <w:rFonts w:ascii="Times New Roman" w:hAnsi="Times New Roman"/>
+        </w:rPr>
+      </w:pPr>
+      <w:r>
+        <w:rPr>
+          <w:rFonts w:ascii="Times New Roman" w:hAnsi="Times New Roman"/>
+        </w:rPr>
+        <w:t>Comparing the accuracies, they are very close. Therefore</w:t>
+      </w:r>
+      <w:r>
+        <w:rPr>
+          <w:rFonts w:ascii="Times New Roman" w:hAnsi="Times New Roman"/>
+        </w:rPr>
+        <w:t>,</w:t>
+      </w:r>
+      <w:r>
+        <w:rPr>
+          <w:rFonts w:ascii="Times New Roman" w:hAnsi="Times New Roman"/>
+        </w:rPr>
+        <w:t xml:space="preserve"> MFCC is used for the rest of the experiment.</w:t>
+      </w:r>
+    </w:p>
+    <w:p>
+      <w:pPr>
         <w:rPr>
           <w:rFonts w:ascii="Times New Roman" w:hAnsi="Times New Roman"/>
           <w:b/>
           <w:bCs/>
-          <w:lang w:val="en-US" w:eastAsia="zh-CN"/>
-        </w:rPr>
-        <w:t>Melspectrogram</w:t>
-      </w:r>
-      <w:proofErr w:type="spellEnd"/>
-    </w:p>
-    <w:p>
-      <w:pPr>
-        <w:rPr>
-          <w:rFonts w:ascii="Times New Roman" w:hAnsi="Times New Roman"/>
-        </w:rPr>
-      </w:pPr>
-      <w:r>
-        <w:rPr>
-          <w:rFonts w:ascii="Times New Roman" w:hAnsi="Times New Roman"/>
-        </w:rPr>
-        <w:t xml:space="preserve">Comparing the accuracies, they are very close. </w:t>
-      </w:r>
-      <w:proofErr w:type="gramStart"/>
-      <w:r>
-        <w:rPr>
-          <w:rFonts w:ascii="Times New Roman" w:hAnsi="Times New Roman"/>
-        </w:rPr>
-        <w:t>Therefore</w:t>
-      </w:r>
-      <w:proofErr w:type="gramEnd"/>
-      <w:r>
-        <w:rPr>
-          <w:rFonts w:ascii="Times New Roman" w:hAnsi="Times New Roman"/>
-        </w:rPr>
-        <w:t xml:space="preserve"> MFCC is used for the rest of the experiment.</w:t>
-      </w:r>
-    </w:p>
-    <w:p>
-      <w:pPr>
+        </w:rPr>
+      </w:pPr>
+      <w:r>
         <w:rPr>
           <w:rFonts w:ascii="Times New Roman" w:hAnsi="Times New Roman"/>
           <w:b/>
           <w:bCs/>
         </w:rPr>
-      </w:pPr>
-      <w:r>
-        <w:rPr>
-          <w:rFonts w:ascii="Times New Roman" w:hAnsi="Times New Roman"/>
-          <w:b/>
-          <w:bCs/>
-        </w:rPr>
         <w:t>Analysis on the Confusion Matrix</w:t>
       </w:r>
     </w:p>
@@ -5404,21 +6478,7 @@
         <w:rPr>
           <w:rFonts w:ascii="Times New Roman" w:hAnsi="Times New Roman"/>
         </w:rPr>
-        <w:t xml:space="preserve">and happy. Neutral are well classified. </w:t>
-      </w:r>
-      <w:proofErr w:type="spellStart"/>
-      <w:r>
-        <w:rPr>
-          <w:rFonts w:ascii="Times New Roman" w:hAnsi="Times New Roman"/>
-        </w:rPr>
-        <w:t>Others</w:t>
-      </w:r>
-      <w:proofErr w:type="spellEnd"/>
-      <w:r>
-        <w:rPr>
-          <w:rFonts w:ascii="Times New Roman" w:hAnsi="Times New Roman"/>
-        </w:rPr>
-        <w:t xml:space="preserve"> like disgust are not well classified, easy to mix with fear, happy neutral and sad.</w:t>
+        <w:t>and happy. Neutral are well classified. Others like disgust are not well classified, easy to mix with fear, happy neutral and sad.</w:t>
       </w:r>
       <w:r>
         <w:rPr>
@@ -5479,6 +6539,7 @@
         <w:rPr>
           <w:rFonts w:ascii="Times New Roman" w:hAnsi="Times New Roman"/>
         </w:rPr>
+        <w:lastRenderedPageBreak/>
         <w:t>References</w:t>
       </w:r>
     </w:p>
@@ -5571,31 +6632,6 @@
         </w:rPr>
         <w:t>sample</w:t>
       </w:r>
-    </w:p>
-    <w:p>
-      <w:pPr>
-        <w:pStyle w:val="References"/>
-        <w:rPr>
-          <w:rFonts w:ascii="Times New Roman" w:hAnsi="Times New Roman"/>
-          <w:lang w:val="en-SG"/>
-        </w:rPr>
-      </w:pPr>
-    </w:p>
-    <w:p>
-      <w:pPr>
-        <w:pStyle w:val="References"/>
-        <w:rPr>
-          <w:rFonts w:ascii="Times New Roman" w:hAnsi="Times New Roman"/>
-        </w:rPr>
-      </w:pPr>
-    </w:p>
-    <w:p>
-      <w:pPr>
-        <w:pStyle w:val="References"/>
-        <w:rPr>
-          <w:rFonts w:ascii="Times New Roman" w:hAnsi="Times New Roman"/>
-        </w:rPr>
-      </w:pPr>
     </w:p>
     <w:p>
       <w:pPr>
@@ -5613,57 +6649,6 @@
           <w:sz w:val="24"/>
           <w:lang w:val="en-US"/>
         </w:rPr>
-      </w:pPr>
-      <w:r>
-        <w:rPr>
-          <w:rFonts w:ascii="Times New Roman" w:hAnsi="Times New Roman"/>
-          <w:lang w:val="en-US"/>
-        </w:rPr>
-        <w:br w:type="page"/>
-      </w:r>
-    </w:p>
-    <w:p>
-      <w:pPr>
-        <w:pStyle w:val="References"/>
-        <w:ind w:left="0" w:firstLine="0"/>
-        <w:rPr>
-          <w:rFonts w:ascii="Times New Roman" w:hAnsi="Times New Roman"/>
-          <w:lang w:val="en-SG"/>
-        </w:rPr>
-      </w:pPr>
-    </w:p>
-    <w:p>
-      <w:pPr>
-        <w:pStyle w:val="References"/>
-        <w:rPr>
-          <w:rFonts w:ascii="Times New Roman" w:hAnsi="Times New Roman"/>
-          <w:lang w:val="en-SG"/>
-        </w:rPr>
-      </w:pPr>
-    </w:p>
-    <w:p>
-      <w:pPr>
-        <w:pStyle w:val="References"/>
-        <w:rPr>
-          <w:rFonts w:ascii="Times New Roman" w:hAnsi="Times New Roman"/>
-          <w:lang w:val="en-SG"/>
-        </w:rPr>
-      </w:pPr>
-    </w:p>
-    <w:p>
-      <w:pPr>
-        <w:pStyle w:val="References"/>
-        <w:rPr>
-          <w:rFonts w:ascii="Times New Roman" w:hAnsi="Times New Roman"/>
-        </w:rPr>
-      </w:pPr>
-    </w:p>
-    <w:p>
-      <w:pPr>
-        <w:pStyle w:val="References"/>
-        <w:rPr>
-          <w:rFonts w:ascii="Times New Roman" w:hAnsi="Times New Roman"/>
-        </w:rPr>
         <w:sectPr>
           <w:type w:val="continuous"/>
           <w:pgSz w:w="11907" w:h="16839" w:code="9"/>
@@ -5680,25 +6665,10 @@
         <w:rPr>
           <w:lang w:val="en-GB"/>
         </w:rPr>
-      </w:pPr>
-    </w:p>
-    <w:p>
-      <w:pPr>
-        <w:pStyle w:val="Title"/>
-        <w:jc w:val="both"/>
-      </w:pPr>
-    </w:p>
-    <w:p>
-      <w:pPr>
-        <w:pStyle w:val="Title"/>
-        <w:jc w:val="both"/>
-        <w:rPr>
-          <w:lang w:val="en-GB"/>
-        </w:rPr>
         <w:sectPr>
-          <w:footerReference w:type="even" r:id="rId30"/>
-          <w:footerReference w:type="default" r:id="rId31"/>
-          <w:footerReference w:type="first" r:id="rId32"/>
+          <w:footerReference w:type="even" r:id="rId31"/>
+          <w:footerReference w:type="default" r:id="rId32"/>
+          <w:footerReference w:type="first" r:id="rId33"/>
           <w:pgSz w:w="11907" w:h="16839" w:code="9"/>
           <w:pgMar w:top="1418" w:right="680" w:bottom="1134" w:left="709" w:header="720" w:footer="720" w:gutter="567"/>
           <w:cols w:space="567"/>
@@ -5708,17 +6678,11 @@
     </w:p>
     <w:p>
       <w:pPr>
-        <w:pStyle w:val="Abstract"/>
-        <w:ind w:left="0" w:right="737"/>
-        <w:rPr>
-          <w:rFonts w:ascii="Times New Roman" w:hAnsi="Times New Roman"/>
-        </w:rPr>
-      </w:pPr>
-    </w:p>
-    <w:p>
-      <w:pPr>
         <w:pStyle w:val="subtitel"/>
         <w:jc w:val="both"/>
+        <w:rPr>
+          <w:lang w:val="en-US" w:eastAsia="zh-CN"/>
+        </w:rPr>
       </w:pPr>
     </w:p>
     <w:sectPr>
@@ -6124,6 +7088,95 @@
     </w:lvl>
   </w:abstractNum>
   <w:abstractNum w:abstractNumId="2" w15:restartNumberingAfterBreak="0">
+    <w:nsid w:val="04304FDE"/>
+    <w:multiLevelType w:val="hybridMultilevel"/>
+    <w:tmpl w:val="0EE4C3BE"/>
+    <w:lvl w:ilvl="0" w:tplc="0809000F">
+      <w:start w:val="1"/>
+      <w:numFmt w:val="decimal"/>
+      <w:lvlText w:val="%1."/>
+      <w:lvlJc w:val="left"/>
+      <w:pPr>
+        <w:ind w:left="360" w:hanging="360"/>
+      </w:pPr>
+      <w:rPr>
+        <w:rFonts w:hint="default"/>
+      </w:rPr>
+    </w:lvl>
+    <w:lvl w:ilvl="1" w:tplc="08090019" w:tentative="1">
+      <w:start w:val="1"/>
+      <w:numFmt w:val="lowerLetter"/>
+      <w:lvlText w:val="%2."/>
+      <w:lvlJc w:val="left"/>
+      <w:pPr>
+        <w:ind w:left="1080" w:hanging="360"/>
+      </w:pPr>
+    </w:lvl>
+    <w:lvl w:ilvl="2" w:tplc="0809001B" w:tentative="1">
+      <w:start w:val="1"/>
+      <w:numFmt w:val="lowerRoman"/>
+      <w:lvlText w:val="%3."/>
+      <w:lvlJc w:val="right"/>
+      <w:pPr>
+        <w:ind w:left="1800" w:hanging="180"/>
+      </w:pPr>
+    </w:lvl>
+    <w:lvl w:ilvl="3" w:tplc="0809000F" w:tentative="1">
+      <w:start w:val="1"/>
+      <w:numFmt w:val="decimal"/>
+      <w:lvlText w:val="%4."/>
+      <w:lvlJc w:val="left"/>
+      <w:pPr>
+        <w:ind w:left="2520" w:hanging="360"/>
+      </w:pPr>
+    </w:lvl>
+    <w:lvl w:ilvl="4" w:tplc="08090019" w:tentative="1">
+      <w:start w:val="1"/>
+      <w:numFmt w:val="lowerLetter"/>
+      <w:lvlText w:val="%5."/>
+      <w:lvlJc w:val="left"/>
+      <w:pPr>
+        <w:ind w:left="3240" w:hanging="360"/>
+      </w:pPr>
+    </w:lvl>
+    <w:lvl w:ilvl="5" w:tplc="0809001B" w:tentative="1">
+      <w:start w:val="1"/>
+      <w:numFmt w:val="lowerRoman"/>
+      <w:lvlText w:val="%6."/>
+      <w:lvlJc w:val="right"/>
+      <w:pPr>
+        <w:ind w:left="3960" w:hanging="180"/>
+      </w:pPr>
+    </w:lvl>
+    <w:lvl w:ilvl="6" w:tplc="0809000F" w:tentative="1">
+      <w:start w:val="1"/>
+      <w:numFmt w:val="decimal"/>
+      <w:lvlText w:val="%7."/>
+      <w:lvlJc w:val="left"/>
+      <w:pPr>
+        <w:ind w:left="4680" w:hanging="360"/>
+      </w:pPr>
+    </w:lvl>
+    <w:lvl w:ilvl="7" w:tplc="08090019" w:tentative="1">
+      <w:start w:val="1"/>
+      <w:numFmt w:val="lowerLetter"/>
+      <w:lvlText w:val="%8."/>
+      <w:lvlJc w:val="left"/>
+      <w:pPr>
+        <w:ind w:left="5400" w:hanging="360"/>
+      </w:pPr>
+    </w:lvl>
+    <w:lvl w:ilvl="8" w:tplc="0809001B" w:tentative="1">
+      <w:start w:val="1"/>
+      <w:numFmt w:val="lowerRoman"/>
+      <w:lvlText w:val="%9."/>
+      <w:lvlJc w:val="right"/>
+      <w:pPr>
+        <w:ind w:left="6120" w:hanging="180"/>
+      </w:pPr>
+    </w:lvl>
+  </w:abstractNum>
+  <w:abstractNum w:abstractNumId="3" w15:restartNumberingAfterBreak="0">
     <w:nsid w:val="0E5E5615"/>
     <w:multiLevelType w:val="multilevel"/>
     <w:tmpl w:val="041D001F"/>
@@ -6209,7 +7262,96 @@
       </w:pPr>
     </w:lvl>
   </w:abstractNum>
-  <w:abstractNum w:abstractNumId="3" w15:restartNumberingAfterBreak="0">
+  <w:abstractNum w:abstractNumId="4" w15:restartNumberingAfterBreak="0">
+    <w:nsid w:val="116331C8"/>
+    <w:multiLevelType w:val="hybridMultilevel"/>
+    <w:tmpl w:val="B90EE83A"/>
+    <w:lvl w:ilvl="0" w:tplc="0809000F">
+      <w:start w:val="1"/>
+      <w:numFmt w:val="decimal"/>
+      <w:lvlText w:val="%1."/>
+      <w:lvlJc w:val="left"/>
+      <w:pPr>
+        <w:ind w:left="720" w:hanging="360"/>
+      </w:pPr>
+      <w:rPr>
+        <w:rFonts w:hint="default"/>
+      </w:rPr>
+    </w:lvl>
+    <w:lvl w:ilvl="1" w:tplc="08090019" w:tentative="1">
+      <w:start w:val="1"/>
+      <w:numFmt w:val="lowerLetter"/>
+      <w:lvlText w:val="%2."/>
+      <w:lvlJc w:val="left"/>
+      <w:pPr>
+        <w:ind w:left="1440" w:hanging="360"/>
+      </w:pPr>
+    </w:lvl>
+    <w:lvl w:ilvl="2" w:tplc="0809001B" w:tentative="1">
+      <w:start w:val="1"/>
+      <w:numFmt w:val="lowerRoman"/>
+      <w:lvlText w:val="%3."/>
+      <w:lvlJc w:val="right"/>
+      <w:pPr>
+        <w:ind w:left="2160" w:hanging="180"/>
+      </w:pPr>
+    </w:lvl>
+    <w:lvl w:ilvl="3" w:tplc="0809000F" w:tentative="1">
+      <w:start w:val="1"/>
+      <w:numFmt w:val="decimal"/>
+      <w:lvlText w:val="%4."/>
+      <w:lvlJc w:val="left"/>
+      <w:pPr>
+        <w:ind w:left="2880" w:hanging="360"/>
+      </w:pPr>
+    </w:lvl>
+    <w:lvl w:ilvl="4" w:tplc="08090019" w:tentative="1">
+      <w:start w:val="1"/>
+      <w:numFmt w:val="lowerLetter"/>
+      <w:lvlText w:val="%5."/>
+      <w:lvlJc w:val="left"/>
+      <w:pPr>
+        <w:ind w:left="3600" w:hanging="360"/>
+      </w:pPr>
+    </w:lvl>
+    <w:lvl w:ilvl="5" w:tplc="0809001B" w:tentative="1">
+      <w:start w:val="1"/>
+      <w:numFmt w:val="lowerRoman"/>
+      <w:lvlText w:val="%6."/>
+      <w:lvlJc w:val="right"/>
+      <w:pPr>
+        <w:ind w:left="4320" w:hanging="180"/>
+      </w:pPr>
+    </w:lvl>
+    <w:lvl w:ilvl="6" w:tplc="0809000F" w:tentative="1">
+      <w:start w:val="1"/>
+      <w:numFmt w:val="decimal"/>
+      <w:lvlText w:val="%7."/>
+      <w:lvlJc w:val="left"/>
+      <w:pPr>
+        <w:ind w:left="5040" w:hanging="360"/>
+      </w:pPr>
+    </w:lvl>
+    <w:lvl w:ilvl="7" w:tplc="08090019" w:tentative="1">
+      <w:start w:val="1"/>
+      <w:numFmt w:val="lowerLetter"/>
+      <w:lvlText w:val="%8."/>
+      <w:lvlJc w:val="left"/>
+      <w:pPr>
+        <w:ind w:left="5760" w:hanging="360"/>
+      </w:pPr>
+    </w:lvl>
+    <w:lvl w:ilvl="8" w:tplc="0809001B" w:tentative="1">
+      <w:start w:val="1"/>
+      <w:numFmt w:val="lowerRoman"/>
+      <w:lvlText w:val="%9."/>
+      <w:lvlJc w:val="right"/>
+      <w:pPr>
+        <w:ind w:left="6480" w:hanging="180"/>
+      </w:pPr>
+    </w:lvl>
+  </w:abstractNum>
+  <w:abstractNum w:abstractNumId="5" w15:restartNumberingAfterBreak="0">
     <w:nsid w:val="13E0327F"/>
     <w:multiLevelType w:val="hybridMultilevel"/>
     <w:tmpl w:val="045C7FF2"/>
@@ -6298,7 +7440,7 @@
       </w:pPr>
     </w:lvl>
   </w:abstractNum>
-  <w:abstractNum w:abstractNumId="4" w15:restartNumberingAfterBreak="0">
+  <w:abstractNum w:abstractNumId="6" w15:restartNumberingAfterBreak="0">
     <w:nsid w:val="17275C2F"/>
     <w:multiLevelType w:val="hybridMultilevel"/>
     <w:tmpl w:val="9F786A46"/>
@@ -6387,7 +7529,7 @@
       </w:pPr>
     </w:lvl>
   </w:abstractNum>
-  <w:abstractNum w:abstractNumId="5" w15:restartNumberingAfterBreak="0">
+  <w:abstractNum w:abstractNumId="7" w15:restartNumberingAfterBreak="0">
     <w:nsid w:val="1BFF408C"/>
     <w:multiLevelType w:val="hybridMultilevel"/>
     <w:tmpl w:val="0F9C1BF0"/>
@@ -6478,7 +7620,185 @@
       </w:pPr>
     </w:lvl>
   </w:abstractNum>
-  <w:abstractNum w:abstractNumId="6" w15:restartNumberingAfterBreak="0">
+  <w:abstractNum w:abstractNumId="8" w15:restartNumberingAfterBreak="0">
+    <w:nsid w:val="1CB215E7"/>
+    <w:multiLevelType w:val="hybridMultilevel"/>
+    <w:tmpl w:val="DB224F3C"/>
+    <w:lvl w:ilvl="0" w:tplc="0809000F">
+      <w:start w:val="1"/>
+      <w:numFmt w:val="decimal"/>
+      <w:lvlText w:val="%1."/>
+      <w:lvlJc w:val="left"/>
+      <w:pPr>
+        <w:ind w:left="360" w:hanging="360"/>
+      </w:pPr>
+      <w:rPr>
+        <w:rFonts w:hint="default"/>
+      </w:rPr>
+    </w:lvl>
+    <w:lvl w:ilvl="1" w:tplc="08090019" w:tentative="1">
+      <w:start w:val="1"/>
+      <w:numFmt w:val="lowerLetter"/>
+      <w:lvlText w:val="%2."/>
+      <w:lvlJc w:val="left"/>
+      <w:pPr>
+        <w:ind w:left="1080" w:hanging="360"/>
+      </w:pPr>
+    </w:lvl>
+    <w:lvl w:ilvl="2" w:tplc="0809001B" w:tentative="1">
+      <w:start w:val="1"/>
+      <w:numFmt w:val="lowerRoman"/>
+      <w:lvlText w:val="%3."/>
+      <w:lvlJc w:val="right"/>
+      <w:pPr>
+        <w:ind w:left="1800" w:hanging="180"/>
+      </w:pPr>
+    </w:lvl>
+    <w:lvl w:ilvl="3" w:tplc="0809000F" w:tentative="1">
+      <w:start w:val="1"/>
+      <w:numFmt w:val="decimal"/>
+      <w:lvlText w:val="%4."/>
+      <w:lvlJc w:val="left"/>
+      <w:pPr>
+        <w:ind w:left="2520" w:hanging="360"/>
+      </w:pPr>
+    </w:lvl>
+    <w:lvl w:ilvl="4" w:tplc="08090019" w:tentative="1">
+      <w:start w:val="1"/>
+      <w:numFmt w:val="lowerLetter"/>
+      <w:lvlText w:val="%5."/>
+      <w:lvlJc w:val="left"/>
+      <w:pPr>
+        <w:ind w:left="3240" w:hanging="360"/>
+      </w:pPr>
+    </w:lvl>
+    <w:lvl w:ilvl="5" w:tplc="0809001B" w:tentative="1">
+      <w:start w:val="1"/>
+      <w:numFmt w:val="lowerRoman"/>
+      <w:lvlText w:val="%6."/>
+      <w:lvlJc w:val="right"/>
+      <w:pPr>
+        <w:ind w:left="3960" w:hanging="180"/>
+      </w:pPr>
+    </w:lvl>
+    <w:lvl w:ilvl="6" w:tplc="0809000F" w:tentative="1">
+      <w:start w:val="1"/>
+      <w:numFmt w:val="decimal"/>
+      <w:lvlText w:val="%7."/>
+      <w:lvlJc w:val="left"/>
+      <w:pPr>
+        <w:ind w:left="4680" w:hanging="360"/>
+      </w:pPr>
+    </w:lvl>
+    <w:lvl w:ilvl="7" w:tplc="08090019" w:tentative="1">
+      <w:start w:val="1"/>
+      <w:numFmt w:val="lowerLetter"/>
+      <w:lvlText w:val="%8."/>
+      <w:lvlJc w:val="left"/>
+      <w:pPr>
+        <w:ind w:left="5400" w:hanging="360"/>
+      </w:pPr>
+    </w:lvl>
+    <w:lvl w:ilvl="8" w:tplc="0809001B" w:tentative="1">
+      <w:start w:val="1"/>
+      <w:numFmt w:val="lowerRoman"/>
+      <w:lvlText w:val="%9."/>
+      <w:lvlJc w:val="right"/>
+      <w:pPr>
+        <w:ind w:left="6120" w:hanging="180"/>
+      </w:pPr>
+    </w:lvl>
+  </w:abstractNum>
+  <w:abstractNum w:abstractNumId="9" w15:restartNumberingAfterBreak="0">
+    <w:nsid w:val="21ED3C8E"/>
+    <w:multiLevelType w:val="hybridMultilevel"/>
+    <w:tmpl w:val="1F6A7DF0"/>
+    <w:lvl w:ilvl="0" w:tplc="07B87C0A">
+      <w:start w:val="1"/>
+      <w:numFmt w:val="decimal"/>
+      <w:lvlText w:val="%1."/>
+      <w:lvlJc w:val="left"/>
+      <w:pPr>
+        <w:ind w:left="720" w:hanging="360"/>
+      </w:pPr>
+      <w:rPr>
+        <w:rFonts w:hint="default"/>
+      </w:rPr>
+    </w:lvl>
+    <w:lvl w:ilvl="1" w:tplc="08090019" w:tentative="1">
+      <w:start w:val="1"/>
+      <w:numFmt w:val="lowerLetter"/>
+      <w:lvlText w:val="%2."/>
+      <w:lvlJc w:val="left"/>
+      <w:pPr>
+        <w:ind w:left="1440" w:hanging="360"/>
+      </w:pPr>
+    </w:lvl>
+    <w:lvl w:ilvl="2" w:tplc="0809001B" w:tentative="1">
+      <w:start w:val="1"/>
+      <w:numFmt w:val="lowerRoman"/>
+      <w:lvlText w:val="%3."/>
+      <w:lvlJc w:val="right"/>
+      <w:pPr>
+        <w:ind w:left="2160" w:hanging="180"/>
+      </w:pPr>
+    </w:lvl>
+    <w:lvl w:ilvl="3" w:tplc="0809000F" w:tentative="1">
+      <w:start w:val="1"/>
+      <w:numFmt w:val="decimal"/>
+      <w:lvlText w:val="%4."/>
+      <w:lvlJc w:val="left"/>
+      <w:pPr>
+        <w:ind w:left="2880" w:hanging="360"/>
+      </w:pPr>
+    </w:lvl>
+    <w:lvl w:ilvl="4" w:tplc="08090019" w:tentative="1">
+      <w:start w:val="1"/>
+      <w:numFmt w:val="lowerLetter"/>
+      <w:lvlText w:val="%5."/>
+      <w:lvlJc w:val="left"/>
+      <w:pPr>
+        <w:ind w:left="3600" w:hanging="360"/>
+      </w:pPr>
+    </w:lvl>
+    <w:lvl w:ilvl="5" w:tplc="0809001B" w:tentative="1">
+      <w:start w:val="1"/>
+      <w:numFmt w:val="lowerRoman"/>
+      <w:lvlText w:val="%6."/>
+      <w:lvlJc w:val="right"/>
+      <w:pPr>
+        <w:ind w:left="4320" w:hanging="180"/>
+      </w:pPr>
+    </w:lvl>
+    <w:lvl w:ilvl="6" w:tplc="0809000F" w:tentative="1">
+      <w:start w:val="1"/>
+      <w:numFmt w:val="decimal"/>
+      <w:lvlText w:val="%7."/>
+      <w:lvlJc w:val="left"/>
+      <w:pPr>
+        <w:ind w:left="5040" w:hanging="360"/>
+      </w:pPr>
+    </w:lvl>
+    <w:lvl w:ilvl="7" w:tplc="08090019" w:tentative="1">
+      <w:start w:val="1"/>
+      <w:numFmt w:val="lowerLetter"/>
+      <w:lvlText w:val="%8."/>
+      <w:lvlJc w:val="left"/>
+      <w:pPr>
+        <w:ind w:left="5760" w:hanging="360"/>
+      </w:pPr>
+    </w:lvl>
+    <w:lvl w:ilvl="8" w:tplc="0809001B" w:tentative="1">
+      <w:start w:val="1"/>
+      <w:numFmt w:val="lowerRoman"/>
+      <w:lvlText w:val="%9."/>
+      <w:lvlJc w:val="right"/>
+      <w:pPr>
+        <w:ind w:left="6480" w:hanging="180"/>
+      </w:pPr>
+    </w:lvl>
+  </w:abstractNum>
+  <w:abstractNum w:abstractNumId="10" w15:restartNumberingAfterBreak="0">
     <w:nsid w:val="295D1619"/>
     <w:multiLevelType w:val="hybridMultilevel"/>
     <w:tmpl w:val="D7B84202"/>
@@ -6569,7 +7889,96 @@
       </w:pPr>
     </w:lvl>
   </w:abstractNum>
-  <w:abstractNum w:abstractNumId="7" w15:restartNumberingAfterBreak="0">
+  <w:abstractNum w:abstractNumId="11" w15:restartNumberingAfterBreak="0">
+    <w:nsid w:val="29BC447E"/>
+    <w:multiLevelType w:val="hybridMultilevel"/>
+    <w:tmpl w:val="CB52BFB4"/>
+    <w:lvl w:ilvl="0" w:tplc="0809000F">
+      <w:start w:val="1"/>
+      <w:numFmt w:val="decimal"/>
+      <w:lvlText w:val="%1."/>
+      <w:lvlJc w:val="left"/>
+      <w:pPr>
+        <w:ind w:left="720" w:hanging="360"/>
+      </w:pPr>
+      <w:rPr>
+        <w:rFonts w:hint="default"/>
+      </w:rPr>
+    </w:lvl>
+    <w:lvl w:ilvl="1" w:tplc="08090019" w:tentative="1">
+      <w:start w:val="1"/>
+      <w:numFmt w:val="lowerLetter"/>
+      <w:lvlText w:val="%2."/>
+      <w:lvlJc w:val="left"/>
+      <w:pPr>
+        <w:ind w:left="1440" w:hanging="360"/>
+      </w:pPr>
+    </w:lvl>
+    <w:lvl w:ilvl="2" w:tplc="0809001B" w:tentative="1">
+      <w:start w:val="1"/>
+      <w:numFmt w:val="lowerRoman"/>
+      <w:lvlText w:val="%3."/>
+      <w:lvlJc w:val="right"/>
+      <w:pPr>
+        <w:ind w:left="2160" w:hanging="180"/>
+      </w:pPr>
+    </w:lvl>
+    <w:lvl w:ilvl="3" w:tplc="0809000F" w:tentative="1">
+      <w:start w:val="1"/>
+      <w:numFmt w:val="decimal"/>
+      <w:lvlText w:val="%4."/>
+      <w:lvlJc w:val="left"/>
+      <w:pPr>
+        <w:ind w:left="2880" w:hanging="360"/>
+      </w:pPr>
+    </w:lvl>
+    <w:lvl w:ilvl="4" w:tplc="08090019" w:tentative="1">
+      <w:start w:val="1"/>
+      <w:numFmt w:val="lowerLetter"/>
+      <w:lvlText w:val="%5."/>
+      <w:lvlJc w:val="left"/>
+      <w:pPr>
+        <w:ind w:left="3600" w:hanging="360"/>
+      </w:pPr>
+    </w:lvl>
+    <w:lvl w:ilvl="5" w:tplc="0809001B" w:tentative="1">
+      <w:start w:val="1"/>
+      <w:numFmt w:val="lowerRoman"/>
+      <w:lvlText w:val="%6."/>
+      <w:lvlJc w:val="right"/>
+      <w:pPr>
+        <w:ind w:left="4320" w:hanging="180"/>
+      </w:pPr>
+    </w:lvl>
+    <w:lvl w:ilvl="6" w:tplc="0809000F" w:tentative="1">
+      <w:start w:val="1"/>
+      <w:numFmt w:val="decimal"/>
+      <w:lvlText w:val="%7."/>
+      <w:lvlJc w:val="left"/>
+      <w:pPr>
+        <w:ind w:left="5040" w:hanging="360"/>
+      </w:pPr>
+    </w:lvl>
+    <w:lvl w:ilvl="7" w:tplc="08090019" w:tentative="1">
+      <w:start w:val="1"/>
+      <w:numFmt w:val="lowerLetter"/>
+      <w:lvlText w:val="%8."/>
+      <w:lvlJc w:val="left"/>
+      <w:pPr>
+        <w:ind w:left="5760" w:hanging="360"/>
+      </w:pPr>
+    </w:lvl>
+    <w:lvl w:ilvl="8" w:tplc="0809001B" w:tentative="1">
+      <w:start w:val="1"/>
+      <w:numFmt w:val="lowerRoman"/>
+      <w:lvlText w:val="%9."/>
+      <w:lvlJc w:val="right"/>
+      <w:pPr>
+        <w:ind w:left="6480" w:hanging="180"/>
+      </w:pPr>
+    </w:lvl>
+  </w:abstractNum>
+  <w:abstractNum w:abstractNumId="12" w15:restartNumberingAfterBreak="0">
     <w:nsid w:val="2ABD6059"/>
     <w:multiLevelType w:val="hybridMultilevel"/>
     <w:tmpl w:val="101AF7DC"/>
@@ -6658,7 +8067,7 @@
       </w:pPr>
     </w:lvl>
   </w:abstractNum>
-  <w:abstractNum w:abstractNumId="8" w15:restartNumberingAfterBreak="0">
+  <w:abstractNum w:abstractNumId="13" w15:restartNumberingAfterBreak="0">
     <w:nsid w:val="3C316720"/>
     <w:multiLevelType w:val="hybridMultilevel"/>
     <w:tmpl w:val="C7E0788C"/>
@@ -6747,7 +8156,7 @@
       </w:pPr>
     </w:lvl>
   </w:abstractNum>
-  <w:abstractNum w:abstractNumId="9" w15:restartNumberingAfterBreak="0">
+  <w:abstractNum w:abstractNumId="14" w15:restartNumberingAfterBreak="0">
     <w:nsid w:val="3CF96519"/>
     <w:multiLevelType w:val="multilevel"/>
     <w:tmpl w:val="8110CEC2"/>
@@ -6845,7 +8254,185 @@
       </w:pPr>
     </w:lvl>
   </w:abstractNum>
-  <w:abstractNum w:abstractNumId="10" w15:restartNumberingAfterBreak="0">
+  <w:abstractNum w:abstractNumId="15" w15:restartNumberingAfterBreak="0">
+    <w:nsid w:val="4A9B72FB"/>
+    <w:multiLevelType w:val="hybridMultilevel"/>
+    <w:tmpl w:val="A438A922"/>
+    <w:lvl w:ilvl="0" w:tplc="450C479C">
+      <w:start w:val="1"/>
+      <w:numFmt w:val="decimal"/>
+      <w:lvlText w:val="%1."/>
+      <w:lvlJc w:val="left"/>
+      <w:pPr>
+        <w:ind w:left="360" w:hanging="360"/>
+      </w:pPr>
+      <w:rPr>
+        <w:rFonts w:hint="default"/>
+      </w:rPr>
+    </w:lvl>
+    <w:lvl w:ilvl="1" w:tplc="08090019" w:tentative="1">
+      <w:start w:val="1"/>
+      <w:numFmt w:val="lowerLetter"/>
+      <w:lvlText w:val="%2."/>
+      <w:lvlJc w:val="left"/>
+      <w:pPr>
+        <w:ind w:left="1080" w:hanging="360"/>
+      </w:pPr>
+    </w:lvl>
+    <w:lvl w:ilvl="2" w:tplc="0809001B" w:tentative="1">
+      <w:start w:val="1"/>
+      <w:numFmt w:val="lowerRoman"/>
+      <w:lvlText w:val="%3."/>
+      <w:lvlJc w:val="right"/>
+      <w:pPr>
+        <w:ind w:left="1800" w:hanging="180"/>
+      </w:pPr>
+    </w:lvl>
+    <w:lvl w:ilvl="3" w:tplc="0809000F" w:tentative="1">
+      <w:start w:val="1"/>
+      <w:numFmt w:val="decimal"/>
+      <w:lvlText w:val="%4."/>
+      <w:lvlJc w:val="left"/>
+      <w:pPr>
+        <w:ind w:left="2520" w:hanging="360"/>
+      </w:pPr>
+    </w:lvl>
+    <w:lvl w:ilvl="4" w:tplc="08090019" w:tentative="1">
+      <w:start w:val="1"/>
+      <w:numFmt w:val="lowerLetter"/>
+      <w:lvlText w:val="%5."/>
+      <w:lvlJc w:val="left"/>
+      <w:pPr>
+        <w:ind w:left="3240" w:hanging="360"/>
+      </w:pPr>
+    </w:lvl>
+    <w:lvl w:ilvl="5" w:tplc="0809001B" w:tentative="1">
+      <w:start w:val="1"/>
+      <w:numFmt w:val="lowerRoman"/>
+      <w:lvlText w:val="%6."/>
+      <w:lvlJc w:val="right"/>
+      <w:pPr>
+        <w:ind w:left="3960" w:hanging="180"/>
+      </w:pPr>
+    </w:lvl>
+    <w:lvl w:ilvl="6" w:tplc="0809000F" w:tentative="1">
+      <w:start w:val="1"/>
+      <w:numFmt w:val="decimal"/>
+      <w:lvlText w:val="%7."/>
+      <w:lvlJc w:val="left"/>
+      <w:pPr>
+        <w:ind w:left="4680" w:hanging="360"/>
+      </w:pPr>
+    </w:lvl>
+    <w:lvl w:ilvl="7" w:tplc="08090019" w:tentative="1">
+      <w:start w:val="1"/>
+      <w:numFmt w:val="lowerLetter"/>
+      <w:lvlText w:val="%8."/>
+      <w:lvlJc w:val="left"/>
+      <w:pPr>
+        <w:ind w:left="5400" w:hanging="360"/>
+      </w:pPr>
+    </w:lvl>
+    <w:lvl w:ilvl="8" w:tplc="0809001B" w:tentative="1">
+      <w:start w:val="1"/>
+      <w:numFmt w:val="lowerRoman"/>
+      <w:lvlText w:val="%9."/>
+      <w:lvlJc w:val="right"/>
+      <w:pPr>
+        <w:ind w:left="6120" w:hanging="180"/>
+      </w:pPr>
+    </w:lvl>
+  </w:abstractNum>
+  <w:abstractNum w:abstractNumId="16" w15:restartNumberingAfterBreak="0">
+    <w:nsid w:val="4D2E20C7"/>
+    <w:multiLevelType w:val="hybridMultilevel"/>
+    <w:tmpl w:val="91B2C94A"/>
+    <w:lvl w:ilvl="0" w:tplc="0809000F">
+      <w:start w:val="1"/>
+      <w:numFmt w:val="decimal"/>
+      <w:lvlText w:val="%1."/>
+      <w:lvlJc w:val="left"/>
+      <w:pPr>
+        <w:ind w:left="720" w:hanging="360"/>
+      </w:pPr>
+      <w:rPr>
+        <w:rFonts w:hint="default"/>
+      </w:rPr>
+    </w:lvl>
+    <w:lvl w:ilvl="1" w:tplc="08090019" w:tentative="1">
+      <w:start w:val="1"/>
+      <w:numFmt w:val="lowerLetter"/>
+      <w:lvlText w:val="%2."/>
+      <w:lvlJc w:val="left"/>
+      <w:pPr>
+        <w:ind w:left="1440" w:hanging="360"/>
+      </w:pPr>
+    </w:lvl>
+    <w:lvl w:ilvl="2" w:tplc="0809001B" w:tentative="1">
+      <w:start w:val="1"/>
+      <w:numFmt w:val="lowerRoman"/>
+      <w:lvlText w:val="%3."/>
+      <w:lvlJc w:val="right"/>
+      <w:pPr>
+        <w:ind w:left="2160" w:hanging="180"/>
+      </w:pPr>
+    </w:lvl>
+    <w:lvl w:ilvl="3" w:tplc="0809000F" w:tentative="1">
+      <w:start w:val="1"/>
+      <w:numFmt w:val="decimal"/>
+      <w:lvlText w:val="%4."/>
+      <w:lvlJc w:val="left"/>
+      <w:pPr>
+        <w:ind w:left="2880" w:hanging="360"/>
+      </w:pPr>
+    </w:lvl>
+    <w:lvl w:ilvl="4" w:tplc="08090019" w:tentative="1">
+      <w:start w:val="1"/>
+      <w:numFmt w:val="lowerLetter"/>
+      <w:lvlText w:val="%5."/>
+      <w:lvlJc w:val="left"/>
+      <w:pPr>
+        <w:ind w:left="3600" w:hanging="360"/>
+      </w:pPr>
+    </w:lvl>
+    <w:lvl w:ilvl="5" w:tplc="0809001B" w:tentative="1">
+      <w:start w:val="1"/>
+      <w:numFmt w:val="lowerRoman"/>
+      <w:lvlText w:val="%6."/>
+      <w:lvlJc w:val="right"/>
+      <w:pPr>
+        <w:ind w:left="4320" w:hanging="180"/>
+      </w:pPr>
+    </w:lvl>
+    <w:lvl w:ilvl="6" w:tplc="0809000F" w:tentative="1">
+      <w:start w:val="1"/>
+      <w:numFmt w:val="decimal"/>
+      <w:lvlText w:val="%7."/>
+      <w:lvlJc w:val="left"/>
+      <w:pPr>
+        <w:ind w:left="5040" w:hanging="360"/>
+      </w:pPr>
+    </w:lvl>
+    <w:lvl w:ilvl="7" w:tplc="08090019" w:tentative="1">
+      <w:start w:val="1"/>
+      <w:numFmt w:val="lowerLetter"/>
+      <w:lvlText w:val="%8."/>
+      <w:lvlJc w:val="left"/>
+      <w:pPr>
+        <w:ind w:left="5760" w:hanging="360"/>
+      </w:pPr>
+    </w:lvl>
+    <w:lvl w:ilvl="8" w:tplc="0809001B" w:tentative="1">
+      <w:start w:val="1"/>
+      <w:numFmt w:val="lowerRoman"/>
+      <w:lvlText w:val="%9."/>
+      <w:lvlJc w:val="right"/>
+      <w:pPr>
+        <w:ind w:left="6480" w:hanging="180"/>
+      </w:pPr>
+    </w:lvl>
+  </w:abstractNum>
+  <w:abstractNum w:abstractNumId="17" w15:restartNumberingAfterBreak="0">
     <w:nsid w:val="4F693477"/>
     <w:multiLevelType w:val="hybridMultilevel"/>
     <w:tmpl w:val="0898F536"/>
@@ -6931,7 +8518,7 @@
       </w:pPr>
     </w:lvl>
   </w:abstractNum>
-  <w:abstractNum w:abstractNumId="11" w15:restartNumberingAfterBreak="0">
+  <w:abstractNum w:abstractNumId="18" w15:restartNumberingAfterBreak="0">
     <w:nsid w:val="50755309"/>
     <w:multiLevelType w:val="hybridMultilevel"/>
     <w:tmpl w:val="D0D89948"/>
@@ -7022,7 +8609,7 @@
       </w:pPr>
     </w:lvl>
   </w:abstractNum>
-  <w:abstractNum w:abstractNumId="12" w15:restartNumberingAfterBreak="0">
+  <w:abstractNum w:abstractNumId="19" w15:restartNumberingAfterBreak="0">
     <w:nsid w:val="531D351E"/>
     <w:multiLevelType w:val="multilevel"/>
     <w:tmpl w:val="69AE9BBC"/>
@@ -7117,7 +8704,185 @@
       </w:pPr>
     </w:lvl>
   </w:abstractNum>
-  <w:abstractNum w:abstractNumId="13" w15:restartNumberingAfterBreak="0">
+  <w:abstractNum w:abstractNumId="20" w15:restartNumberingAfterBreak="0">
+    <w:nsid w:val="558B0162"/>
+    <w:multiLevelType w:val="hybridMultilevel"/>
+    <w:tmpl w:val="DB224F3C"/>
+    <w:lvl w:ilvl="0" w:tplc="0809000F">
+      <w:start w:val="1"/>
+      <w:numFmt w:val="decimal"/>
+      <w:lvlText w:val="%1."/>
+      <w:lvlJc w:val="left"/>
+      <w:pPr>
+        <w:ind w:left="360" w:hanging="360"/>
+      </w:pPr>
+      <w:rPr>
+        <w:rFonts w:hint="default"/>
+      </w:rPr>
+    </w:lvl>
+    <w:lvl w:ilvl="1" w:tplc="08090019" w:tentative="1">
+      <w:start w:val="1"/>
+      <w:numFmt w:val="lowerLetter"/>
+      <w:lvlText w:val="%2."/>
+      <w:lvlJc w:val="left"/>
+      <w:pPr>
+        <w:ind w:left="1080" w:hanging="360"/>
+      </w:pPr>
+    </w:lvl>
+    <w:lvl w:ilvl="2" w:tplc="0809001B" w:tentative="1">
+      <w:start w:val="1"/>
+      <w:numFmt w:val="lowerRoman"/>
+      <w:lvlText w:val="%3."/>
+      <w:lvlJc w:val="right"/>
+      <w:pPr>
+        <w:ind w:left="1800" w:hanging="180"/>
+      </w:pPr>
+    </w:lvl>
+    <w:lvl w:ilvl="3" w:tplc="0809000F" w:tentative="1">
+      <w:start w:val="1"/>
+      <w:numFmt w:val="decimal"/>
+      <w:lvlText w:val="%4."/>
+      <w:lvlJc w:val="left"/>
+      <w:pPr>
+        <w:ind w:left="2520" w:hanging="360"/>
+      </w:pPr>
+    </w:lvl>
+    <w:lvl w:ilvl="4" w:tplc="08090019" w:tentative="1">
+      <w:start w:val="1"/>
+      <w:numFmt w:val="lowerLetter"/>
+      <w:lvlText w:val="%5."/>
+      <w:lvlJc w:val="left"/>
+      <w:pPr>
+        <w:ind w:left="3240" w:hanging="360"/>
+      </w:pPr>
+    </w:lvl>
+    <w:lvl w:ilvl="5" w:tplc="0809001B" w:tentative="1">
+      <w:start w:val="1"/>
+      <w:numFmt w:val="lowerRoman"/>
+      <w:lvlText w:val="%6."/>
+      <w:lvlJc w:val="right"/>
+      <w:pPr>
+        <w:ind w:left="3960" w:hanging="180"/>
+      </w:pPr>
+    </w:lvl>
+    <w:lvl w:ilvl="6" w:tplc="0809000F" w:tentative="1">
+      <w:start w:val="1"/>
+      <w:numFmt w:val="decimal"/>
+      <w:lvlText w:val="%7."/>
+      <w:lvlJc w:val="left"/>
+      <w:pPr>
+        <w:ind w:left="4680" w:hanging="360"/>
+      </w:pPr>
+    </w:lvl>
+    <w:lvl w:ilvl="7" w:tplc="08090019" w:tentative="1">
+      <w:start w:val="1"/>
+      <w:numFmt w:val="lowerLetter"/>
+      <w:lvlText w:val="%8."/>
+      <w:lvlJc w:val="left"/>
+      <w:pPr>
+        <w:ind w:left="5400" w:hanging="360"/>
+      </w:pPr>
+    </w:lvl>
+    <w:lvl w:ilvl="8" w:tplc="0809001B" w:tentative="1">
+      <w:start w:val="1"/>
+      <w:numFmt w:val="lowerRoman"/>
+      <w:lvlText w:val="%9."/>
+      <w:lvlJc w:val="right"/>
+      <w:pPr>
+        <w:ind w:left="6120" w:hanging="180"/>
+      </w:pPr>
+    </w:lvl>
+  </w:abstractNum>
+  <w:abstractNum w:abstractNumId="21" w15:restartNumberingAfterBreak="0">
+    <w:nsid w:val="5C601174"/>
+    <w:multiLevelType w:val="hybridMultilevel"/>
+    <w:tmpl w:val="5C964AA2"/>
+    <w:lvl w:ilvl="0" w:tplc="0809000F">
+      <w:start w:val="1"/>
+      <w:numFmt w:val="decimal"/>
+      <w:lvlText w:val="%1."/>
+      <w:lvlJc w:val="left"/>
+      <w:pPr>
+        <w:ind w:left="720" w:hanging="360"/>
+      </w:pPr>
+      <w:rPr>
+        <w:rFonts w:hint="default"/>
+      </w:rPr>
+    </w:lvl>
+    <w:lvl w:ilvl="1" w:tplc="08090019" w:tentative="1">
+      <w:start w:val="1"/>
+      <w:numFmt w:val="lowerLetter"/>
+      <w:lvlText w:val="%2."/>
+      <w:lvlJc w:val="left"/>
+      <w:pPr>
+        <w:ind w:left="1440" w:hanging="360"/>
+      </w:pPr>
+    </w:lvl>
+    <w:lvl w:ilvl="2" w:tplc="0809001B" w:tentative="1">
+      <w:start w:val="1"/>
+      <w:numFmt w:val="lowerRoman"/>
+      <w:lvlText w:val="%3."/>
+      <w:lvlJc w:val="right"/>
+      <w:pPr>
+        <w:ind w:left="2160" w:hanging="180"/>
+      </w:pPr>
+    </w:lvl>
+    <w:lvl w:ilvl="3" w:tplc="0809000F" w:tentative="1">
+      <w:start w:val="1"/>
+      <w:numFmt w:val="decimal"/>
+      <w:lvlText w:val="%4."/>
+      <w:lvlJc w:val="left"/>
+      <w:pPr>
+        <w:ind w:left="2880" w:hanging="360"/>
+      </w:pPr>
+    </w:lvl>
+    <w:lvl w:ilvl="4" w:tplc="08090019" w:tentative="1">
+      <w:start w:val="1"/>
+      <w:numFmt w:val="lowerLetter"/>
+      <w:lvlText w:val="%5."/>
+      <w:lvlJc w:val="left"/>
+      <w:pPr>
+        <w:ind w:left="3600" w:hanging="360"/>
+      </w:pPr>
+    </w:lvl>
+    <w:lvl w:ilvl="5" w:tplc="0809001B" w:tentative="1">
+      <w:start w:val="1"/>
+      <w:numFmt w:val="lowerRoman"/>
+      <w:lvlText w:val="%6."/>
+      <w:lvlJc w:val="right"/>
+      <w:pPr>
+        <w:ind w:left="4320" w:hanging="180"/>
+      </w:pPr>
+    </w:lvl>
+    <w:lvl w:ilvl="6" w:tplc="0809000F" w:tentative="1">
+      <w:start w:val="1"/>
+      <w:numFmt w:val="decimal"/>
+      <w:lvlText w:val="%7."/>
+      <w:lvlJc w:val="left"/>
+      <w:pPr>
+        <w:ind w:left="5040" w:hanging="360"/>
+      </w:pPr>
+    </w:lvl>
+    <w:lvl w:ilvl="7" w:tplc="08090019" w:tentative="1">
+      <w:start w:val="1"/>
+      <w:numFmt w:val="lowerLetter"/>
+      <w:lvlText w:val="%8."/>
+      <w:lvlJc w:val="left"/>
+      <w:pPr>
+        <w:ind w:left="5760" w:hanging="360"/>
+      </w:pPr>
+    </w:lvl>
+    <w:lvl w:ilvl="8" w:tplc="0809001B" w:tentative="1">
+      <w:start w:val="1"/>
+      <w:numFmt w:val="lowerRoman"/>
+      <w:lvlText w:val="%9."/>
+      <w:lvlJc w:val="right"/>
+      <w:pPr>
+        <w:ind w:left="6480" w:hanging="180"/>
+      </w:pPr>
+    </w:lvl>
+  </w:abstractNum>
+  <w:abstractNum w:abstractNumId="22" w15:restartNumberingAfterBreak="0">
     <w:nsid w:val="5D722721"/>
     <w:multiLevelType w:val="hybridMultilevel"/>
     <w:tmpl w:val="92CE545C"/>
@@ -7206,7 +8971,7 @@
       </w:pPr>
     </w:lvl>
   </w:abstractNum>
-  <w:abstractNum w:abstractNumId="14" w15:restartNumberingAfterBreak="0">
+  <w:abstractNum w:abstractNumId="23" w15:restartNumberingAfterBreak="0">
     <w:nsid w:val="63A33243"/>
     <w:multiLevelType w:val="hybridMultilevel"/>
     <w:tmpl w:val="DCD8F18E"/>
@@ -7295,7 +9060,7 @@
       </w:pPr>
     </w:lvl>
   </w:abstractNum>
-  <w:abstractNum w:abstractNumId="15" w15:restartNumberingAfterBreak="0">
+  <w:abstractNum w:abstractNumId="24" w15:restartNumberingAfterBreak="0">
     <w:nsid w:val="6BAF68C4"/>
     <w:multiLevelType w:val="singleLevel"/>
     <w:tmpl w:val="CB1A58E8"/>
@@ -7315,7 +9080,7 @@
       </w:rPr>
     </w:lvl>
   </w:abstractNum>
-  <w:abstractNum w:abstractNumId="16" w15:restartNumberingAfterBreak="0">
+  <w:abstractNum w:abstractNumId="25" w15:restartNumberingAfterBreak="0">
     <w:nsid w:val="70E13339"/>
     <w:multiLevelType w:val="hybridMultilevel"/>
     <w:tmpl w:val="F7BA4DD2"/>
@@ -7404,7 +9169,7 @@
       </w:pPr>
     </w:lvl>
   </w:abstractNum>
-  <w:abstractNum w:abstractNumId="17" w15:restartNumberingAfterBreak="0">
+  <w:abstractNum w:abstractNumId="26" w15:restartNumberingAfterBreak="0">
     <w:nsid w:val="71436628"/>
     <w:multiLevelType w:val="hybridMultilevel"/>
     <w:tmpl w:val="EDB2595E"/>
@@ -7493,7 +9258,96 @@
       </w:pPr>
     </w:lvl>
   </w:abstractNum>
-  <w:abstractNum w:abstractNumId="18" w15:restartNumberingAfterBreak="0">
+  <w:abstractNum w:abstractNumId="27" w15:restartNumberingAfterBreak="0">
+    <w:nsid w:val="725F71BA"/>
+    <w:multiLevelType w:val="hybridMultilevel"/>
+    <w:tmpl w:val="717282CA"/>
+    <w:lvl w:ilvl="0" w:tplc="3430911C">
+      <w:start w:val="1"/>
+      <w:numFmt w:val="decimal"/>
+      <w:lvlText w:val="%1."/>
+      <w:lvlJc w:val="left"/>
+      <w:pPr>
+        <w:ind w:left="360" w:hanging="360"/>
+      </w:pPr>
+      <w:rPr>
+        <w:rFonts w:hint="default"/>
+      </w:rPr>
+    </w:lvl>
+    <w:lvl w:ilvl="1" w:tplc="08090019" w:tentative="1">
+      <w:start w:val="1"/>
+      <w:numFmt w:val="lowerLetter"/>
+      <w:lvlText w:val="%2."/>
+      <w:lvlJc w:val="left"/>
+      <w:pPr>
+        <w:ind w:left="1080" w:hanging="360"/>
+      </w:pPr>
+    </w:lvl>
+    <w:lvl w:ilvl="2" w:tplc="0809001B" w:tentative="1">
+      <w:start w:val="1"/>
+      <w:numFmt w:val="lowerRoman"/>
+      <w:lvlText w:val="%3."/>
+      <w:lvlJc w:val="right"/>
+      <w:pPr>
+        <w:ind w:left="1800" w:hanging="180"/>
+      </w:pPr>
+    </w:lvl>
+    <w:lvl w:ilvl="3" w:tplc="0809000F" w:tentative="1">
+      <w:start w:val="1"/>
+      <w:numFmt w:val="decimal"/>
+      <w:lvlText w:val="%4."/>
+      <w:lvlJc w:val="left"/>
+      <w:pPr>
+        <w:ind w:left="2520" w:hanging="360"/>
+      </w:pPr>
+    </w:lvl>
+    <w:lvl w:ilvl="4" w:tplc="08090019" w:tentative="1">
+      <w:start w:val="1"/>
+      <w:numFmt w:val="lowerLetter"/>
+      <w:lvlText w:val="%5."/>
+      <w:lvlJc w:val="left"/>
+      <w:pPr>
+        <w:ind w:left="3240" w:hanging="360"/>
+      </w:pPr>
+    </w:lvl>
+    <w:lvl w:ilvl="5" w:tplc="0809001B" w:tentative="1">
+      <w:start w:val="1"/>
+      <w:numFmt w:val="lowerRoman"/>
+      <w:lvlText w:val="%6."/>
+      <w:lvlJc w:val="right"/>
+      <w:pPr>
+        <w:ind w:left="3960" w:hanging="180"/>
+      </w:pPr>
+    </w:lvl>
+    <w:lvl w:ilvl="6" w:tplc="0809000F" w:tentative="1">
+      <w:start w:val="1"/>
+      <w:numFmt w:val="decimal"/>
+      <w:lvlText w:val="%7."/>
+      <w:lvlJc w:val="left"/>
+      <w:pPr>
+        <w:ind w:left="4680" w:hanging="360"/>
+      </w:pPr>
+    </w:lvl>
+    <w:lvl w:ilvl="7" w:tplc="08090019" w:tentative="1">
+      <w:start w:val="1"/>
+      <w:numFmt w:val="lowerLetter"/>
+      <w:lvlText w:val="%8."/>
+      <w:lvlJc w:val="left"/>
+      <w:pPr>
+        <w:ind w:left="5400" w:hanging="360"/>
+      </w:pPr>
+    </w:lvl>
+    <w:lvl w:ilvl="8" w:tplc="0809001B" w:tentative="1">
+      <w:start w:val="1"/>
+      <w:numFmt w:val="lowerRoman"/>
+      <w:lvlText w:val="%9."/>
+      <w:lvlJc w:val="right"/>
+      <w:pPr>
+        <w:ind w:left="6120" w:hanging="180"/>
+      </w:pPr>
+    </w:lvl>
+  </w:abstractNum>
+  <w:abstractNum w:abstractNumId="28" w15:restartNumberingAfterBreak="0">
     <w:nsid w:val="73705609"/>
     <w:multiLevelType w:val="hybridMultilevel"/>
     <w:tmpl w:val="57525B38"/>
@@ -7582,7 +9436,7 @@
       </w:pPr>
     </w:lvl>
   </w:abstractNum>
-  <w:abstractNum w:abstractNumId="19" w15:restartNumberingAfterBreak="0">
+  <w:abstractNum w:abstractNumId="29" w15:restartNumberingAfterBreak="0">
     <w:nsid w:val="7E1D6936"/>
     <w:multiLevelType w:val="hybridMultilevel"/>
     <w:tmpl w:val="0F9C1BF0"/>
@@ -7677,25 +9531,25 @@
     <w:abstractNumId w:val="0"/>
   </w:num>
   <w:num w:numId="2">
-    <w:abstractNumId w:val="9"/>
+    <w:abstractNumId w:val="14"/>
   </w:num>
   <w:num w:numId="3">
-    <w:abstractNumId w:val="15"/>
+    <w:abstractNumId w:val="24"/>
   </w:num>
   <w:num w:numId="4">
-    <w:abstractNumId w:val="17"/>
+    <w:abstractNumId w:val="26"/>
   </w:num>
   <w:num w:numId="5">
-    <w:abstractNumId w:val="2"/>
+    <w:abstractNumId w:val="3"/>
   </w:num>
   <w:num w:numId="6">
-    <w:abstractNumId w:val="12"/>
+    <w:abstractNumId w:val="19"/>
   </w:num>
   <w:num w:numId="7">
     <w:abstractNumId w:val="1"/>
   </w:num>
   <w:num w:numId="8">
-    <w:abstractNumId w:val="12"/>
+    <w:abstractNumId w:val="19"/>
     <w:lvlOverride w:ilvl="0">
       <w:startOverride w:val="1"/>
     </w:lvlOverride>
@@ -7725,43 +9579,85 @@
     </w:lvlOverride>
   </w:num>
   <w:num w:numId="9">
+    <w:abstractNumId w:val="18"/>
+  </w:num>
+  <w:num w:numId="10">
+    <w:abstractNumId w:val="28"/>
+  </w:num>
+  <w:num w:numId="11">
+    <w:abstractNumId w:val="25"/>
+  </w:num>
+  <w:num w:numId="12">
+    <w:abstractNumId w:val="10"/>
+  </w:num>
+  <w:num w:numId="13">
+    <w:abstractNumId w:val="23"/>
+  </w:num>
+  <w:num w:numId="14">
+    <w:abstractNumId w:val="5"/>
+  </w:num>
+  <w:num w:numId="15">
+    <w:abstractNumId w:val="22"/>
+  </w:num>
+  <w:num w:numId="16">
+    <w:abstractNumId w:val="12"/>
+  </w:num>
+  <w:num w:numId="17">
+    <w:abstractNumId w:val="17"/>
+  </w:num>
+  <w:num w:numId="18">
+    <w:abstractNumId w:val="6"/>
+  </w:num>
+  <w:num w:numId="19">
+    <w:abstractNumId w:val="29"/>
+  </w:num>
+  <w:num w:numId="20">
+    <w:abstractNumId w:val="7"/>
+  </w:num>
+  <w:num w:numId="21">
+    <w:abstractNumId w:val="13"/>
+  </w:num>
+  <w:num w:numId="22">
+    <w:abstractNumId w:val="19"/>
+  </w:num>
+  <w:num w:numId="23">
+    <w:abstractNumId w:val="19"/>
+  </w:num>
+  <w:num w:numId="24">
+    <w:abstractNumId w:val="19"/>
+  </w:num>
+  <w:num w:numId="25">
+    <w:abstractNumId w:val="19"/>
+  </w:num>
+  <w:num w:numId="26">
+    <w:abstractNumId w:val="16"/>
+  </w:num>
+  <w:num w:numId="27">
     <w:abstractNumId w:val="11"/>
   </w:num>
-  <w:num w:numId="10">
-    <w:abstractNumId w:val="18"/>
+  <w:num w:numId="28">
+    <w:abstractNumId w:val="21"/>
   </w:num>
-  <w:num w:numId="11">
-    <w:abstractNumId w:val="16"/>
+  <w:num w:numId="29">
+    <w:abstractNumId w:val="2"/>
   </w:num>
-  <w:num w:numId="12">
-    <w:abstractNumId w:val="6"/>
+  <w:num w:numId="30">
+    <w:abstractNumId w:val="8"/>
   </w:num>
-  <w:num w:numId="13">
-    <w:abstractNumId w:val="14"/>
-  </w:num>
-  <w:num w:numId="14">
-    <w:abstractNumId w:val="3"/>
-  </w:num>
-  <w:num w:numId="15">
-    <w:abstractNumId w:val="13"/>
-  </w:num>
-  <w:num w:numId="16">
-    <w:abstractNumId w:val="7"/>
-  </w:num>
-  <w:num w:numId="17">
-    <w:abstractNumId w:val="10"/>
-  </w:num>
-  <w:num w:numId="18">
+  <w:num w:numId="31">
     <w:abstractNumId w:val="4"/>
   </w:num>
-  <w:num w:numId="19">
-    <w:abstractNumId w:val="19"/>
+  <w:num w:numId="32">
+    <w:abstractNumId w:val="20"/>
   </w:num>
-  <w:num w:numId="20">
-    <w:abstractNumId w:val="5"/>
+  <w:num w:numId="33">
+    <w:abstractNumId w:val="15"/>
   </w:num>
-  <w:num w:numId="21">
-    <w:abstractNumId w:val="8"/>
+  <w:num w:numId="34">
+    <w:abstractNumId w:val="27"/>
+  </w:num>
+  <w:num w:numId="35">
+    <w:abstractNumId w:val="9"/>
   </w:num>
 </w:numbering>
 </file>
@@ -9587,11 +11483,66 @@
 </file>
 
 <file path=customXml/item1.xml><?xml version="1.0" encoding="utf-8"?>
-<b:Sources xmlns:b="http://schemas.openxmlformats.org/officeDocument/2006/bibliography" xmlns="http://schemas.openxmlformats.org/officeDocument/2006/bibliography" SelectedStyle="/IEEE2006OfficeOnline.xsl" StyleName="IEEE"/>
+<b:Sources xmlns:b="http://schemas.openxmlformats.org/officeDocument/2006/bibliography" xmlns="http://schemas.openxmlformats.org/officeDocument/2006/bibliography" SelectedStyle="/IEEE2006OfficeOnline.xsl" StyleName="IEEE">
+  <b:Source>
+    <b:Tag>Yue</b:Tag>
+    <b:SourceType>Book</b:SourceType>
+    <b:Guid>{171008FC-9D92-324A-AC9E-1B278AF37D99}</b:Guid>
+    <b:Author>
+      <b:Author>
+        <b:NameList>
+          <b:Person>
+            <b:Last>Yue XIE</b:Last>
+            <b:First>Ruiyu</b:First>
+            <b:Middle>LIANG, Zhenlin LIANG, Li ZHAO</b:Middle>
+          </b:Person>
+        </b:NameList>
+      </b:Author>
+    </b:Author>
+    <b:Title>Attention-Based Dense LSTM for Speech Emotion Recognition</b:Title>
+    <b:RefOrder>1</b:RefOrder>
+  </b:Source>
+  <b:Source>
+    <b:Tag>Mic</b:Tag>
+    <b:SourceType>Book</b:SourceType>
+    <b:Guid>{13445CCD-C080-4343-94DE-6DC9DBD21E49}</b:Guid>
+    <b:Author>
+      <b:Author>
+        <b:NameList>
+          <b:Person>
+            <b:Last>Michael Neumann</b:Last>
+            <b:First>Tgnoc</b:First>
+            <b:Middle>Thang Vu</b:Middle>
+          </b:Person>
+        </b:NameList>
+      </b:Author>
+    </b:Author>
+    <b:Title>IMPROVING SPEECH EMOTION RECOGNITION WITH UNSUPERVISED REPRESENTATION LEARNING ON UNLABELED SPEECH </b:Title>
+    <b:RefOrder>2</b:RefOrder>
+  </b:Source>
+  <b:Source>
+    <b:Tag>SGh</b:Tag>
+    <b:SourceType>Book</b:SourceType>
+    <b:Guid>{9B86D7E0-9A11-8B42-B570-222E11FA5014}</b:Guid>
+    <b:Author>
+      <b:Author>
+        <b:NameList>
+          <b:Person>
+            <b:Last>S. Ghosh</b:Last>
+            <b:First>E.</b:First>
+            <b:Middle>Laksana, et al.</b:Middle>
+          </b:Person>
+        </b:NameList>
+      </b:Author>
+    </b:Author>
+    <b:Title>Learning representations of affect from speech</b:Title>
+    <b:RefOrder>3</b:RefOrder>
+  </b:Source>
+</b:Sources>
 </file>
 
 <file path=customXml/itemProps1.xml><?xml version="1.0" encoding="utf-8"?>
-<ds:datastoreItem xmlns:ds="http://schemas.openxmlformats.org/officeDocument/2006/customXml" ds:itemID="{310588CF-BBCC-E248-958C-E52D4F630097}">
+<ds:datastoreItem xmlns:ds="http://schemas.openxmlformats.org/officeDocument/2006/customXml" ds:itemID="{F25609B7-B1B8-3A44-934E-752F0A7AEB31}">
   <ds:schemaRefs>
     <ds:schemaRef ds:uri="http://schemas.openxmlformats.org/officeDocument/2006/bibliography"/>
   </ds:schemaRefs>

</xml_diff>